<commit_message>
Se terminan las correcciones al Glosario y la Plantilla de Configuracion
</commit_message>
<xml_diff>
--- a/DeliverEats/Proyecto/Gestion de Configuracion/DE_Glosario.docx
+++ b/DeliverEats/Proyecto/Gestion de Configuracion/DE_Glosario.docx
@@ -1,35 +1,22 @@
 
 <file path=word/document.xml><?xml version="1.0" encoding="utf-8"?>
-<w:document xmlns:o="urn:schemas-microsoft-com:office:office" xmlns:r="http://schemas.openxmlformats.org/officeDocument/2006/relationships" xmlns:v="urn:schemas-microsoft-com:vml" xmlns:w="http://schemas.openxmlformats.org/wordprocessingml/2006/main" xmlns:w10="urn:schemas-microsoft-com:office:word" xmlns:wp="http://schemas.openxmlformats.org/drawingml/2006/wordprocessingDrawing" xmlns:wps="http://schemas.microsoft.com/office/word/2010/wordprocessingShape" xmlns:wpg="http://schemas.microsoft.com/office/word/2010/wordprocessingGroup" xmlns:mc="http://schemas.openxmlformats.org/markup-compatibility/2006" xmlns:wp14="http://schemas.microsoft.com/office/word/2010/wordprocessingDrawing" xmlns:w14="http://schemas.microsoft.com/office/word/2010/wordml" mc:Ignorable="w14 wp14">
+<w:document xmlns:wpc="http://schemas.microsoft.com/office/word/2010/wordprocessingCanvas" xmlns:cx="http://schemas.microsoft.com/office/drawing/2014/chartex" xmlns:cx1="http://schemas.microsoft.com/office/drawing/2015/9/8/chartex" xmlns:cx2="http://schemas.microsoft.com/office/drawing/2015/10/21/chartex" xmlns:cx3="http://schemas.microsoft.com/office/drawing/2016/5/9/chartex" xmlns:cx4="http://schemas.microsoft.com/office/drawing/2016/5/10/chartex" xmlns:cx5="http://schemas.microsoft.com/office/drawing/2016/5/11/chartex" xmlns:cx6="http://schemas.microsoft.com/office/drawing/2016/5/12/chartex" xmlns:cx7="http://schemas.microsoft.com/office/drawing/2016/5/13/chartex" xmlns:cx8="http://schemas.microsoft.com/office/drawing/2016/5/14/chartex" xmlns:mc="http://schemas.openxmlformats.org/markup-compatibility/2006" xmlns:aink="http://schemas.microsoft.com/office/drawing/2016/ink" xmlns:am3d="http://schemas.microsoft.com/office/drawing/2017/model3d" xmlns:o="urn:schemas-microsoft-com:office:office" xmlns:r="http://schemas.openxmlformats.org/officeDocument/2006/relationships" xmlns:m="http://schemas.openxmlformats.org/officeDocument/2006/math" xmlns:v="urn:schemas-microsoft-com:vml" xmlns:wp14="http://schemas.microsoft.com/office/word/2010/wordprocessingDrawing" xmlns:wp="http://schemas.openxmlformats.org/drawingml/2006/wordprocessingDrawing" xmlns:w10="urn:schemas-microsoft-com:office:word" xmlns:w="http://schemas.openxmlformats.org/wordprocessingml/2006/main" xmlns:w14="http://schemas.microsoft.com/office/word/2010/wordml" xmlns:w15="http://schemas.microsoft.com/office/word/2012/wordml" xmlns:w16cid="http://schemas.microsoft.com/office/word/2016/wordml/cid" xmlns:w16se="http://schemas.microsoft.com/office/word/2015/wordml/symex" xmlns:wpg="http://schemas.microsoft.com/office/word/2010/wordprocessingGroup" xmlns:wpi="http://schemas.microsoft.com/office/word/2010/wordprocessingInk" xmlns:wne="http://schemas.microsoft.com/office/word/2006/wordml" xmlns:wps="http://schemas.microsoft.com/office/word/2010/wordprocessingShape" mc:Ignorable="w14 w15 w16se w16cid wp14">
   <w:body>
     <w:p>
       <w:pPr>
         <w:pStyle w:val="Heading2"/>
         <w:spacing w:before="0" w:after="0"/>
-        <w:rPr/>
       </w:pPr>
       <w:bookmarkStart w:id="0" w:name="_piwge3d66208"/>
       <w:bookmarkEnd w:id="0"/>
       <w:r>
-        <w:rPr/>
         <w:t>Glosario</w:t>
       </w:r>
     </w:p>
-    <w:p>
-      <w:pPr>
-        <w:pStyle w:val="Normal"/>
-        <w:spacing w:before="0" w:after="0"/>
-        <w:rPr/>
-      </w:pPr>
-      <w:r>
-        <w:rPr/>
-      </w:r>
-    </w:p>
+    <w:p/>
     <w:tbl>
       <w:tblPr>
-        <w:tblStyle w:val="Table2"/>
         <w:tblW w:w="9000" w:type="dxa"/>
-        <w:jc w:val="left"/>
         <w:tblInd w:w="-17" w:type="dxa"/>
         <w:tblBorders>
           <w:top w:val="single" w:sz="8" w:space="0" w:color="000001"/>
@@ -45,14 +32,13 @@
           <w:bottom w:w="100" w:type="dxa"/>
           <w:right w:w="100" w:type="dxa"/>
         </w:tblCellMar>
-        <w:tblLook w:val="0600"/>
+        <w:tblLook w:val="0600" w:firstRow="0" w:lastRow="0" w:firstColumn="0" w:lastColumn="0" w:noHBand="1" w:noVBand="1"/>
       </w:tblPr>
       <w:tblGrid>
         <w:gridCol w:w="2205"/>
-        <w:gridCol w:w="6794"/>
+        <w:gridCol w:w="6795"/>
       </w:tblGrid>
       <w:tr>
-        <w:trPr/>
         <w:tc>
           <w:tcPr>
             <w:tcW w:w="2205" w:type="dxa"/>
@@ -61,24 +47,14 @@
               <w:left w:val="single" w:sz="8" w:space="0" w:color="000001"/>
               <w:bottom w:val="single" w:sz="8" w:space="0" w:color="000001"/>
               <w:right w:val="single" w:sz="8" w:space="0" w:color="000001"/>
-              <w:insideH w:val="single" w:sz="8" w:space="0" w:color="000001"/>
-              <w:insideV w:val="single" w:sz="8" w:space="0" w:color="000001"/>
             </w:tcBorders>
-            <w:shd w:fill="auto" w:val="clear"/>
+            <w:shd w:val="clear" w:color="auto" w:fill="auto"/>
           </w:tcPr>
           <w:p>
             <w:pPr>
-              <w:pStyle w:val="Normal"/>
-              <w:keepNext w:val="false"/>
-              <w:keepLines w:val="false"/>
-              <w:widowControl w:val="false"/>
-              <w:pBdr/>
-              <w:shd w:val="clear" w:fill="auto"/>
-              <w:spacing w:lineRule="auto" w:line="240" w:before="0" w:after="0"/>
-              <w:ind w:left="0" w:right="0" w:hanging="0"/>
+              <w:spacing w:line="240" w:lineRule="auto"/>
               <w:jc w:val="center"/>
               <w:rPr>
-                <w:b/>
                 <w:b/>
               </w:rPr>
             </w:pPr>
@@ -98,24 +74,14 @@
               <w:left w:val="single" w:sz="8" w:space="0" w:color="000001"/>
               <w:bottom w:val="single" w:sz="8" w:space="0" w:color="000001"/>
               <w:right w:val="single" w:sz="8" w:space="0" w:color="000001"/>
-              <w:insideH w:val="single" w:sz="8" w:space="0" w:color="000001"/>
-              <w:insideV w:val="single" w:sz="8" w:space="0" w:color="000001"/>
             </w:tcBorders>
-            <w:shd w:fill="auto" w:val="clear"/>
+            <w:shd w:val="clear" w:color="auto" w:fill="auto"/>
           </w:tcPr>
           <w:p>
             <w:pPr>
-              <w:pStyle w:val="Normal"/>
-              <w:keepNext w:val="false"/>
-              <w:keepLines w:val="false"/>
-              <w:widowControl w:val="false"/>
-              <w:pBdr/>
-              <w:shd w:val="clear" w:fill="auto"/>
-              <w:spacing w:lineRule="auto" w:line="240" w:before="0" w:after="0"/>
-              <w:ind w:left="0" w:right="0" w:hanging="0"/>
+              <w:spacing w:line="240" w:lineRule="auto"/>
               <w:jc w:val="center"/>
               <w:rPr>
-                <w:b/>
                 <w:b/>
               </w:rPr>
             </w:pPr>
@@ -129,7 +95,6 @@
         </w:tc>
       </w:tr>
       <w:tr>
-        <w:trPr/>
         <w:tc>
           <w:tcPr>
             <w:tcW w:w="2205" w:type="dxa"/>
@@ -138,26 +103,14 @@
               <w:left w:val="single" w:sz="8" w:space="0" w:color="000001"/>
               <w:bottom w:val="single" w:sz="8" w:space="0" w:color="000001"/>
               <w:right w:val="single" w:sz="8" w:space="0" w:color="000001"/>
-              <w:insideH w:val="single" w:sz="8" w:space="0" w:color="000001"/>
-              <w:insideV w:val="single" w:sz="8" w:space="0" w:color="000001"/>
             </w:tcBorders>
-            <w:shd w:fill="auto" w:val="clear"/>
+            <w:shd w:val="clear" w:color="auto" w:fill="auto"/>
           </w:tcPr>
           <w:p>
             <w:pPr>
-              <w:pStyle w:val="Normal"/>
-              <w:keepNext w:val="false"/>
-              <w:keepLines w:val="false"/>
-              <w:widowControl w:val="false"/>
-              <w:pBdr/>
-              <w:shd w:val="clear" w:fill="auto"/>
-              <w:spacing w:lineRule="auto" w:line="240" w:before="0" w:after="0"/>
-              <w:ind w:left="0" w:right="0" w:hanging="0"/>
-              <w:jc w:val="left"/>
-              <w:rPr/>
+              <w:spacing w:line="240" w:lineRule="auto"/>
             </w:pPr>
             <w:r>
-              <w:rPr/>
               <w:t>[nombreUser]</w:t>
             </w:r>
           </w:p>
@@ -170,33 +123,20 @@
               <w:left w:val="single" w:sz="8" w:space="0" w:color="000001"/>
               <w:bottom w:val="single" w:sz="8" w:space="0" w:color="000001"/>
               <w:right w:val="single" w:sz="8" w:space="0" w:color="000001"/>
-              <w:insideH w:val="single" w:sz="8" w:space="0" w:color="000001"/>
-              <w:insideV w:val="single" w:sz="8" w:space="0" w:color="000001"/>
             </w:tcBorders>
-            <w:shd w:fill="auto" w:val="clear"/>
+            <w:shd w:val="clear" w:color="auto" w:fill="auto"/>
           </w:tcPr>
           <w:p>
             <w:pPr>
-              <w:pStyle w:val="Normal"/>
-              <w:keepNext w:val="false"/>
-              <w:keepLines w:val="false"/>
-              <w:widowControl w:val="false"/>
-              <w:pBdr/>
-              <w:shd w:val="clear" w:fill="auto"/>
-              <w:spacing w:lineRule="auto" w:line="240" w:before="0" w:after="0"/>
-              <w:ind w:left="0" w:right="0" w:hanging="0"/>
-              <w:jc w:val="left"/>
-              <w:rPr/>
+              <w:spacing w:line="240" w:lineRule="auto"/>
             </w:pPr>
             <w:r>
-              <w:rPr/>
               <w:t>Nombre de la User Story</w:t>
             </w:r>
           </w:p>
         </w:tc>
       </w:tr>
       <w:tr>
-        <w:trPr/>
         <w:tc>
           <w:tcPr>
             <w:tcW w:w="2205" w:type="dxa"/>
@@ -205,26 +145,14 @@
               <w:left w:val="single" w:sz="8" w:space="0" w:color="000001"/>
               <w:bottom w:val="single" w:sz="8" w:space="0" w:color="000001"/>
               <w:right w:val="single" w:sz="8" w:space="0" w:color="000001"/>
-              <w:insideH w:val="single" w:sz="8" w:space="0" w:color="000001"/>
-              <w:insideV w:val="single" w:sz="8" w:space="0" w:color="000001"/>
             </w:tcBorders>
-            <w:shd w:fill="auto" w:val="clear"/>
+            <w:shd w:val="clear" w:color="auto" w:fill="auto"/>
           </w:tcPr>
           <w:p>
             <w:pPr>
-              <w:pStyle w:val="Normal"/>
-              <w:keepNext w:val="false"/>
-              <w:keepLines w:val="false"/>
-              <w:widowControl w:val="false"/>
-              <w:pBdr/>
-              <w:shd w:val="clear" w:fill="auto"/>
-              <w:spacing w:lineRule="auto" w:line="240" w:before="0" w:after="0"/>
-              <w:ind w:left="0" w:right="0" w:hanging="0"/>
-              <w:jc w:val="left"/>
-              <w:rPr/>
+              <w:spacing w:line="240" w:lineRule="auto"/>
             </w:pPr>
             <w:r>
-              <w:rPr/>
               <w:t>[nroUser]</w:t>
             </w:r>
           </w:p>
@@ -237,33 +165,20 @@
               <w:left w:val="single" w:sz="8" w:space="0" w:color="000001"/>
               <w:bottom w:val="single" w:sz="8" w:space="0" w:color="000001"/>
               <w:right w:val="single" w:sz="8" w:space="0" w:color="000001"/>
-              <w:insideH w:val="single" w:sz="8" w:space="0" w:color="000001"/>
-              <w:insideV w:val="single" w:sz="8" w:space="0" w:color="000001"/>
             </w:tcBorders>
-            <w:shd w:fill="auto" w:val="clear"/>
+            <w:shd w:val="clear" w:color="auto" w:fill="auto"/>
           </w:tcPr>
           <w:p>
             <w:pPr>
-              <w:pStyle w:val="Normal"/>
-              <w:keepNext w:val="false"/>
-              <w:keepLines w:val="false"/>
-              <w:widowControl w:val="false"/>
-              <w:pBdr/>
-              <w:shd w:val="clear" w:fill="auto"/>
-              <w:spacing w:lineRule="auto" w:line="240" w:before="0" w:after="0"/>
-              <w:ind w:left="0" w:right="0" w:hanging="0"/>
-              <w:jc w:val="left"/>
-              <w:rPr/>
+              <w:spacing w:line="240" w:lineRule="auto"/>
             </w:pPr>
             <w:r>
-              <w:rPr/>
               <w:t>Número que identifica a la User Story</w:t>
             </w:r>
           </w:p>
         </w:tc>
       </w:tr>
       <w:tr>
-        <w:trPr/>
         <w:tc>
           <w:tcPr>
             <w:tcW w:w="2205" w:type="dxa"/>
@@ -272,26 +187,14 @@
               <w:left w:val="single" w:sz="8" w:space="0" w:color="000001"/>
               <w:bottom w:val="single" w:sz="8" w:space="0" w:color="000001"/>
               <w:right w:val="single" w:sz="8" w:space="0" w:color="000001"/>
-              <w:insideH w:val="single" w:sz="8" w:space="0" w:color="000001"/>
-              <w:insideV w:val="single" w:sz="8" w:space="0" w:color="000001"/>
             </w:tcBorders>
-            <w:shd w:fill="auto" w:val="clear"/>
+            <w:shd w:val="clear" w:color="auto" w:fill="auto"/>
           </w:tcPr>
           <w:p>
             <w:pPr>
-              <w:pStyle w:val="Normal"/>
-              <w:keepNext w:val="false"/>
-              <w:keepLines w:val="false"/>
-              <w:widowControl w:val="false"/>
-              <w:pBdr/>
-              <w:shd w:val="clear" w:fill="auto"/>
-              <w:spacing w:lineRule="auto" w:line="240" w:before="0" w:after="0"/>
-              <w:ind w:left="0" w:right="0" w:hanging="0"/>
-              <w:jc w:val="left"/>
-              <w:rPr/>
+              <w:spacing w:line="240" w:lineRule="auto"/>
             </w:pPr>
             <w:r>
-              <w:rPr/>
               <w:t>[nombreMetrica]</w:t>
             </w:r>
           </w:p>
@@ -304,33 +207,20 @@
               <w:left w:val="single" w:sz="8" w:space="0" w:color="000001"/>
               <w:bottom w:val="single" w:sz="8" w:space="0" w:color="000001"/>
               <w:right w:val="single" w:sz="8" w:space="0" w:color="000001"/>
-              <w:insideH w:val="single" w:sz="8" w:space="0" w:color="000001"/>
-              <w:insideV w:val="single" w:sz="8" w:space="0" w:color="000001"/>
             </w:tcBorders>
-            <w:shd w:fill="auto" w:val="clear"/>
+            <w:shd w:val="clear" w:color="auto" w:fill="auto"/>
           </w:tcPr>
           <w:p>
             <w:pPr>
-              <w:pStyle w:val="Normal"/>
-              <w:keepNext w:val="false"/>
-              <w:keepLines w:val="false"/>
-              <w:widowControl w:val="false"/>
-              <w:pBdr/>
-              <w:shd w:val="clear" w:fill="auto"/>
-              <w:spacing w:lineRule="auto" w:line="240" w:before="0" w:after="0"/>
-              <w:ind w:left="0" w:right="0" w:hanging="0"/>
-              <w:jc w:val="left"/>
-              <w:rPr/>
+              <w:spacing w:line="240" w:lineRule="auto"/>
             </w:pPr>
             <w:r>
-              <w:rPr/>
               <w:t>Nombre que identifica a la métrica</w:t>
             </w:r>
           </w:p>
         </w:tc>
       </w:tr>
       <w:tr>
-        <w:trPr/>
         <w:tc>
           <w:tcPr>
             <w:tcW w:w="2205" w:type="dxa"/>
@@ -339,26 +229,14 @@
               <w:left w:val="single" w:sz="8" w:space="0" w:color="000001"/>
               <w:bottom w:val="single" w:sz="8" w:space="0" w:color="000001"/>
               <w:right w:val="single" w:sz="8" w:space="0" w:color="000001"/>
-              <w:insideH w:val="single" w:sz="8" w:space="0" w:color="000001"/>
-              <w:insideV w:val="single" w:sz="8" w:space="0" w:color="000001"/>
             </w:tcBorders>
-            <w:shd w:fill="auto" w:val="clear"/>
+            <w:shd w:val="clear" w:color="auto" w:fill="auto"/>
           </w:tcPr>
           <w:p>
             <w:pPr>
-              <w:pStyle w:val="Normal"/>
-              <w:keepNext w:val="false"/>
-              <w:keepLines w:val="false"/>
-              <w:widowControl w:val="false"/>
-              <w:pBdr/>
-              <w:shd w:val="clear" w:fill="auto"/>
-              <w:spacing w:lineRule="auto" w:line="240" w:before="0" w:after="0"/>
-              <w:ind w:left="0" w:right="0" w:hanging="0"/>
-              <w:jc w:val="left"/>
-              <w:rPr/>
+              <w:spacing w:line="240" w:lineRule="auto"/>
             </w:pPr>
             <w:r>
-              <w:rPr/>
               <w:t>[nombreClase]</w:t>
             </w:r>
           </w:p>
@@ -371,33 +249,32 @@
               <w:left w:val="single" w:sz="8" w:space="0" w:color="000001"/>
               <w:bottom w:val="single" w:sz="8" w:space="0" w:color="000001"/>
               <w:right w:val="single" w:sz="8" w:space="0" w:color="000001"/>
-              <w:insideH w:val="single" w:sz="8" w:space="0" w:color="000001"/>
-              <w:insideV w:val="single" w:sz="8" w:space="0" w:color="000001"/>
             </w:tcBorders>
-            <w:shd w:fill="auto" w:val="clear"/>
+            <w:shd w:val="clear" w:color="auto" w:fill="auto"/>
           </w:tcPr>
           <w:p>
             <w:pPr>
-              <w:pStyle w:val="Normal"/>
-              <w:keepNext w:val="false"/>
-              <w:keepLines w:val="false"/>
-              <w:widowControl w:val="false"/>
-              <w:pBdr/>
-              <w:shd w:val="clear" w:fill="auto"/>
-              <w:spacing w:lineRule="auto" w:line="240" w:before="0" w:after="0"/>
-              <w:ind w:left="0" w:right="0" w:hanging="0"/>
-              <w:jc w:val="left"/>
-              <w:rPr/>
+              <w:spacing w:line="240" w:lineRule="auto"/>
+              <w:rPr>
+                <w:lang w:val="es-US"/>
+              </w:rPr>
             </w:pPr>
             <w:r>
-              <w:rPr/>
-              <w:t>Nombre de la clase (convención a definir según el lenguaje de programación)</w:t>
+              <w:rPr>
+                <w:lang w:val="es-US"/>
+              </w:rPr>
+              <w:t xml:space="preserve">Nombre de la clase (convención a definir según el lenguaje de </w:t>
+            </w:r>
+            <w:r>
+              <w:rPr>
+                <w:lang w:val="es-US"/>
+              </w:rPr>
+              <w:t>programación)</w:t>
             </w:r>
           </w:p>
         </w:tc>
       </w:tr>
       <w:tr>
-        <w:trPr/>
         <w:tc>
           <w:tcPr>
             <w:tcW w:w="2205" w:type="dxa"/>
@@ -406,26 +283,14 @@
               <w:left w:val="single" w:sz="8" w:space="0" w:color="000001"/>
               <w:bottom w:val="single" w:sz="8" w:space="0" w:color="000001"/>
               <w:right w:val="single" w:sz="8" w:space="0" w:color="000001"/>
-              <w:insideH w:val="single" w:sz="8" w:space="0" w:color="000001"/>
-              <w:insideV w:val="single" w:sz="8" w:space="0" w:color="000001"/>
             </w:tcBorders>
-            <w:shd w:fill="auto" w:val="clear"/>
+            <w:shd w:val="clear" w:color="auto" w:fill="auto"/>
           </w:tcPr>
           <w:p>
             <w:pPr>
-              <w:pStyle w:val="Normal"/>
-              <w:keepNext w:val="false"/>
-              <w:keepLines w:val="false"/>
-              <w:widowControl w:val="false"/>
-              <w:pBdr/>
-              <w:shd w:val="clear" w:fill="auto"/>
-              <w:spacing w:lineRule="auto" w:line="240" w:before="0" w:after="0"/>
-              <w:ind w:left="0" w:right="0" w:hanging="0"/>
-              <w:jc w:val="left"/>
-              <w:rPr/>
+              <w:spacing w:line="240" w:lineRule="auto"/>
             </w:pPr>
             <w:r>
-              <w:rPr/>
               <w:t>[Asunto]</w:t>
             </w:r>
           </w:p>
@@ -438,33 +303,20 @@
               <w:left w:val="single" w:sz="8" w:space="0" w:color="000001"/>
               <w:bottom w:val="single" w:sz="8" w:space="0" w:color="000001"/>
               <w:right w:val="single" w:sz="8" w:space="0" w:color="000001"/>
-              <w:insideH w:val="single" w:sz="8" w:space="0" w:color="000001"/>
-              <w:insideV w:val="single" w:sz="8" w:space="0" w:color="000001"/>
             </w:tcBorders>
-            <w:shd w:fill="auto" w:val="clear"/>
+            <w:shd w:val="clear" w:color="auto" w:fill="auto"/>
           </w:tcPr>
           <w:p>
             <w:pPr>
-              <w:pStyle w:val="Normal"/>
-              <w:keepNext w:val="false"/>
-              <w:keepLines w:val="false"/>
-              <w:widowControl w:val="false"/>
-              <w:pBdr/>
-              <w:shd w:val="clear" w:fill="auto"/>
-              <w:spacing w:lineRule="auto" w:line="240" w:before="0" w:after="0"/>
-              <w:ind w:left="0" w:right="0" w:hanging="0"/>
-              <w:jc w:val="left"/>
-              <w:rPr/>
+              <w:spacing w:line="240" w:lineRule="auto"/>
             </w:pPr>
             <w:r>
-              <w:rPr/>
               <w:t>Asunto del email</w:t>
             </w:r>
           </w:p>
         </w:tc>
       </w:tr>
       <w:tr>
-        <w:trPr/>
         <w:tc>
           <w:tcPr>
             <w:tcW w:w="2205" w:type="dxa"/>
@@ -473,26 +325,14 @@
               <w:left w:val="single" w:sz="8" w:space="0" w:color="000001"/>
               <w:bottom w:val="single" w:sz="8" w:space="0" w:color="000001"/>
               <w:right w:val="single" w:sz="8" w:space="0" w:color="000001"/>
-              <w:insideH w:val="single" w:sz="8" w:space="0" w:color="000001"/>
-              <w:insideV w:val="single" w:sz="8" w:space="0" w:color="000001"/>
             </w:tcBorders>
-            <w:shd w:fill="auto" w:val="clear"/>
+            <w:shd w:val="clear" w:color="auto" w:fill="auto"/>
           </w:tcPr>
           <w:p>
             <w:pPr>
-              <w:pStyle w:val="Normal"/>
-              <w:keepNext w:val="false"/>
-              <w:keepLines w:val="false"/>
-              <w:widowControl w:val="false"/>
-              <w:pBdr/>
-              <w:shd w:val="clear" w:fill="auto"/>
-              <w:spacing w:lineRule="auto" w:line="240" w:before="0" w:after="0"/>
-              <w:ind w:left="0" w:right="0" w:hanging="0"/>
-              <w:jc w:val="left"/>
-              <w:rPr/>
+              <w:spacing w:line="240" w:lineRule="auto"/>
             </w:pPr>
             <w:r>
-              <w:rPr/>
               <w:t>[nombreModelo]</w:t>
             </w:r>
           </w:p>
@@ -505,33 +345,20 @@
               <w:left w:val="single" w:sz="8" w:space="0" w:color="000001"/>
               <w:bottom w:val="single" w:sz="8" w:space="0" w:color="000001"/>
               <w:right w:val="single" w:sz="8" w:space="0" w:color="000001"/>
-              <w:insideH w:val="single" w:sz="8" w:space="0" w:color="000001"/>
-              <w:insideV w:val="single" w:sz="8" w:space="0" w:color="000001"/>
             </w:tcBorders>
-            <w:shd w:fill="auto" w:val="clear"/>
+            <w:shd w:val="clear" w:color="auto" w:fill="auto"/>
           </w:tcPr>
           <w:p>
             <w:pPr>
-              <w:pStyle w:val="Normal"/>
-              <w:keepNext w:val="false"/>
-              <w:keepLines w:val="false"/>
-              <w:widowControl w:val="false"/>
-              <w:pBdr/>
-              <w:shd w:val="clear" w:fill="auto"/>
-              <w:spacing w:lineRule="auto" w:line="240" w:before="0" w:after="0"/>
-              <w:ind w:left="0" w:right="0" w:hanging="0"/>
-              <w:jc w:val="left"/>
-              <w:rPr/>
+              <w:spacing w:line="240" w:lineRule="auto"/>
             </w:pPr>
             <w:r>
-              <w:rPr/>
               <w:t>Nombre del modelo usado para representar la arquitectura ej: Diagrama arquitectónico de funcionalidad, Diagrama de clases.</w:t>
             </w:r>
           </w:p>
         </w:tc>
       </w:tr>
       <w:tr>
-        <w:trPr/>
         <w:tc>
           <w:tcPr>
             <w:tcW w:w="2205" w:type="dxa"/>
@@ -540,26 +367,14 @@
               <w:left w:val="single" w:sz="8" w:space="0" w:color="000001"/>
               <w:bottom w:val="single" w:sz="8" w:space="0" w:color="000001"/>
               <w:right w:val="single" w:sz="8" w:space="0" w:color="000001"/>
-              <w:insideH w:val="single" w:sz="8" w:space="0" w:color="000001"/>
-              <w:insideV w:val="single" w:sz="8" w:space="0" w:color="000001"/>
             </w:tcBorders>
-            <w:shd w:fill="auto" w:val="clear"/>
+            <w:shd w:val="clear" w:color="auto" w:fill="auto"/>
           </w:tcPr>
           <w:p>
             <w:pPr>
-              <w:pStyle w:val="Normal"/>
-              <w:keepNext w:val="false"/>
-              <w:keepLines w:val="false"/>
-              <w:widowControl w:val="false"/>
-              <w:pBdr/>
-              <w:shd w:val="clear" w:fill="auto"/>
-              <w:spacing w:lineRule="auto" w:line="240" w:before="0" w:after="0"/>
-              <w:ind w:left="0" w:right="0" w:hanging="0"/>
-              <w:jc w:val="left"/>
-              <w:rPr/>
+              <w:spacing w:line="240" w:lineRule="auto"/>
             </w:pPr>
             <w:r>
-              <w:rPr/>
               <w:t>SprintXX</w:t>
             </w:r>
           </w:p>
@@ -572,95 +387,152 @@
               <w:left w:val="single" w:sz="8" w:space="0" w:color="000001"/>
               <w:bottom w:val="single" w:sz="8" w:space="0" w:color="000001"/>
               <w:right w:val="single" w:sz="8" w:space="0" w:color="000001"/>
-              <w:insideH w:val="single" w:sz="8" w:space="0" w:color="000001"/>
-              <w:insideV w:val="single" w:sz="8" w:space="0" w:color="000001"/>
             </w:tcBorders>
-            <w:shd w:fill="auto" w:val="clear"/>
+            <w:shd w:val="clear" w:color="auto" w:fill="auto"/>
           </w:tcPr>
           <w:p>
             <w:pPr>
-              <w:pStyle w:val="Normal"/>
-              <w:keepNext w:val="false"/>
-              <w:keepLines w:val="false"/>
-              <w:widowControl w:val="false"/>
-              <w:pBdr/>
-              <w:shd w:val="clear" w:fill="auto"/>
-              <w:spacing w:lineRule="auto" w:line="240" w:before="0" w:after="0"/>
-              <w:ind w:left="0" w:right="0" w:hanging="0"/>
-              <w:jc w:val="left"/>
-              <w:rPr/>
+              <w:spacing w:line="240" w:lineRule="auto"/>
+              <w:rPr>
+                <w:lang w:val="es-US"/>
+              </w:rPr>
             </w:pPr>
             <w:r>
-              <w:rPr/>
+              <w:rPr>
+                <w:lang w:val="es-US"/>
+              </w:rPr>
               <w:t>Número del Sprint, comenzando por 01. ej: Sprint01</w:t>
             </w:r>
+          </w:p>
+        </w:tc>
+      </w:tr>
+      <w:tr>
+        <w:tc>
+          <w:tcPr>
+            <w:tcW w:w="2205" w:type="dxa"/>
+            <w:tcBorders>
+              <w:top w:val="single" w:sz="8" w:space="0" w:color="000001"/>
+              <w:left w:val="single" w:sz="8" w:space="0" w:color="000001"/>
+              <w:bottom w:val="single" w:sz="8" w:space="0" w:color="000001"/>
+              <w:right w:val="single" w:sz="8" w:space="0" w:color="000001"/>
+            </w:tcBorders>
+            <w:shd w:val="clear" w:color="auto" w:fill="auto"/>
+          </w:tcPr>
+          <w:p>
+            <w:pPr>
+              <w:spacing w:line="240" w:lineRule="auto"/>
+              <w:rPr>
+                <w:lang w:val="es-US"/>
+              </w:rPr>
+            </w:pPr>
+            <w:r>
+              <w:rPr>
+                <w:rFonts w:ascii="Calibri" w:eastAsia="Calibri" w:hAnsi="Calibri" w:cs="Calibri"/>
+                <w:lang w:val="fr-FR"/>
+              </w:rPr>
+              <w:t>[AAAA-MM-DD]</w:t>
+            </w:r>
+          </w:p>
+        </w:tc>
+        <w:tc>
+          <w:tcPr>
+            <w:tcW w:w="6794" w:type="dxa"/>
+            <w:tcBorders>
+              <w:top w:val="single" w:sz="8" w:space="0" w:color="000001"/>
+              <w:left w:val="single" w:sz="8" w:space="0" w:color="000001"/>
+              <w:bottom w:val="single" w:sz="8" w:space="0" w:color="000001"/>
+              <w:right w:val="single" w:sz="8" w:space="0" w:color="000001"/>
+            </w:tcBorders>
+            <w:shd w:val="clear" w:color="auto" w:fill="auto"/>
+          </w:tcPr>
+          <w:p>
+            <w:pPr>
+              <w:spacing w:line="240" w:lineRule="auto"/>
+              <w:rPr>
+                <w:lang w:val="es-US"/>
+              </w:rPr>
+            </w:pPr>
+            <w:r>
+              <w:rPr>
+                <w:lang w:val="es-US"/>
+              </w:rPr>
+              <w:t>Fecha. AAAA: Año – MM: Mes – DD: Dia</w:t>
+            </w:r>
+            <w:bookmarkStart w:id="1" w:name="_GoBack"/>
+            <w:bookmarkEnd w:id="1"/>
           </w:p>
         </w:tc>
       </w:tr>
     </w:tbl>
     <w:p>
       <w:pPr>
-        <w:pStyle w:val="Normal"/>
-        <w:spacing w:before="0" w:after="0"/>
-        <w:rPr/>
+        <w:rPr>
+          <w:lang w:val="es-US"/>
+        </w:rPr>
       </w:pPr>
-      <w:r>
-        <w:rPr/>
-      </w:r>
     </w:p>
     <w:sectPr>
-      <w:headerReference w:type="default" r:id="rId2"/>
-      <w:headerReference w:type="first" r:id="rId3"/>
-      <w:footerReference w:type="default" r:id="rId4"/>
-      <w:footerReference w:type="first" r:id="rId5"/>
-      <w:type w:val="nextPage"/>
+      <w:headerReference w:type="default" r:id="rId6"/>
+      <w:footerReference w:type="default" r:id="rId7"/>
+      <w:headerReference w:type="first" r:id="rId8"/>
+      <w:footerReference w:type="first" r:id="rId9"/>
       <w:pgSz w:w="11906" w:h="16838"/>
-      <w:pgMar w:left="1440" w:right="1440" w:header="0" w:top="1440" w:footer="720" w:bottom="1440" w:gutter="0"/>
-      <w:pgNumType w:start="1" w:fmt="decimal"/>
-      <w:formProt w:val="false"/>
+      <w:pgMar w:top="1440" w:right="1440" w:bottom="1440" w:left="1440" w:header="0" w:footer="720" w:gutter="0"/>
+      <w:pgNumType w:start="1"/>
+      <w:cols w:space="720"/>
+      <w:formProt w:val="0"/>
       <w:titlePg/>
-      <w:textDirection w:val="lrTb"/>
-      <w:docGrid w:type="default" w:linePitch="100" w:charSpace="4096"/>
+      <w:docGrid w:linePitch="100" w:charSpace="4096"/>
     </w:sectPr>
   </w:body>
 </w:document>
 </file>
 
+<file path=word/endnotes.xml><?xml version="1.0" encoding="utf-8"?>
+<w:endnotes xmlns:wpc="http://schemas.microsoft.com/office/word/2010/wordprocessingCanvas" xmlns:cx="http://schemas.microsoft.com/office/drawing/2014/chartex" xmlns:cx1="http://schemas.microsoft.com/office/drawing/2015/9/8/chartex" xmlns:cx2="http://schemas.microsoft.com/office/drawing/2015/10/21/chartex" xmlns:cx3="http://schemas.microsoft.com/office/drawing/2016/5/9/chartex" xmlns:cx4="http://schemas.microsoft.com/office/drawing/2016/5/10/chartex" xmlns:cx5="http://schemas.microsoft.com/office/drawing/2016/5/11/chartex" xmlns:cx6="http://schemas.microsoft.com/office/drawing/2016/5/12/chartex" xmlns:cx7="http://schemas.microsoft.com/office/drawing/2016/5/13/chartex" xmlns:cx8="http://schemas.microsoft.com/office/drawing/2016/5/14/chartex" xmlns:mc="http://schemas.openxmlformats.org/markup-compatibility/2006" xmlns:aink="http://schemas.microsoft.com/office/drawing/2016/ink" xmlns:am3d="http://schemas.microsoft.com/office/drawing/2017/model3d" xmlns:o="urn:schemas-microsoft-com:office:office" xmlns:r="http://schemas.openxmlformats.org/officeDocument/2006/relationships" xmlns:m="http://schemas.openxmlformats.org/officeDocument/2006/math" xmlns:v="urn:schemas-microsoft-com:vml" xmlns:wp14="http://schemas.microsoft.com/office/word/2010/wordprocessingDrawing" xmlns:wp="http://schemas.openxmlformats.org/drawingml/2006/wordprocessingDrawing" xmlns:w10="urn:schemas-microsoft-com:office:word" xmlns:w="http://schemas.openxmlformats.org/wordprocessingml/2006/main" xmlns:w14="http://schemas.microsoft.com/office/word/2010/wordml" xmlns:w15="http://schemas.microsoft.com/office/word/2012/wordml" xmlns:w16cid="http://schemas.microsoft.com/office/word/2016/wordml/cid" xmlns:w16se="http://schemas.microsoft.com/office/word/2015/wordml/symex" xmlns:wpg="http://schemas.microsoft.com/office/word/2010/wordprocessingGroup" xmlns:wpi="http://schemas.microsoft.com/office/word/2010/wordprocessingInk" xmlns:wne="http://schemas.microsoft.com/office/word/2006/wordml" xmlns:wps="http://schemas.microsoft.com/office/word/2010/wordprocessingShape" mc:Ignorable="w14 w15 w16se w16cid wp14">
+  <w:endnote w:type="separator" w:id="-1">
+    <w:p>
+      <w:pPr>
+        <w:spacing w:line="240" w:lineRule="auto"/>
+      </w:pPr>
+      <w:r>
+        <w:separator/>
+      </w:r>
+    </w:p>
+  </w:endnote>
+  <w:endnote w:type="continuationSeparator" w:id="0">
+    <w:p>
+      <w:pPr>
+        <w:spacing w:line="240" w:lineRule="auto"/>
+      </w:pPr>
+      <w:r>
+        <w:continuationSeparator/>
+      </w:r>
+    </w:p>
+  </w:endnote>
+</w:endnotes>
+</file>
+
 <file path=word/footer1.xml><?xml version="1.0" encoding="utf-8"?>
-<w:ftr xmlns:o="urn:schemas-microsoft-com:office:office" xmlns:r="http://schemas.openxmlformats.org/officeDocument/2006/relationships" xmlns:v="urn:schemas-microsoft-com:vml" xmlns:w="http://schemas.openxmlformats.org/wordprocessingml/2006/main" xmlns:w10="urn:schemas-microsoft-com:office:word" xmlns:wp="http://schemas.openxmlformats.org/drawingml/2006/wordprocessingDrawing" xmlns:wps="http://schemas.microsoft.com/office/word/2010/wordprocessingShape" xmlns:wpg="http://schemas.microsoft.com/office/word/2010/wordprocessingGroup" xmlns:mc="http://schemas.openxmlformats.org/markup-compatibility/2006" xmlns:wp14="http://schemas.microsoft.com/office/word/2010/wordprocessingDrawing" xmlns:w14="http://schemas.microsoft.com/office/word/2010/wordml" mc:Ignorable="w14 wp14">
+<w:ftr xmlns:wpc="http://schemas.microsoft.com/office/word/2010/wordprocessingCanvas" xmlns:cx="http://schemas.microsoft.com/office/drawing/2014/chartex" xmlns:cx1="http://schemas.microsoft.com/office/drawing/2015/9/8/chartex" xmlns:cx2="http://schemas.microsoft.com/office/drawing/2015/10/21/chartex" xmlns:cx3="http://schemas.microsoft.com/office/drawing/2016/5/9/chartex" xmlns:cx4="http://schemas.microsoft.com/office/drawing/2016/5/10/chartex" xmlns:cx5="http://schemas.microsoft.com/office/drawing/2016/5/11/chartex" xmlns:cx6="http://schemas.microsoft.com/office/drawing/2016/5/12/chartex" xmlns:cx7="http://schemas.microsoft.com/office/drawing/2016/5/13/chartex" xmlns:cx8="http://schemas.microsoft.com/office/drawing/2016/5/14/chartex" xmlns:mc="http://schemas.openxmlformats.org/markup-compatibility/2006" xmlns:aink="http://schemas.microsoft.com/office/drawing/2016/ink" xmlns:am3d="http://schemas.microsoft.com/office/drawing/2017/model3d" xmlns:o="urn:schemas-microsoft-com:office:office" xmlns:r="http://schemas.openxmlformats.org/officeDocument/2006/relationships" xmlns:m="http://schemas.openxmlformats.org/officeDocument/2006/math" xmlns:v="urn:schemas-microsoft-com:vml" xmlns:wp14="http://schemas.microsoft.com/office/word/2010/wordprocessingDrawing" xmlns:wp="http://schemas.openxmlformats.org/drawingml/2006/wordprocessingDrawing" xmlns:w10="urn:schemas-microsoft-com:office:word" xmlns:w="http://schemas.openxmlformats.org/wordprocessingml/2006/main" xmlns:w14="http://schemas.microsoft.com/office/word/2010/wordml" xmlns:w15="http://schemas.microsoft.com/office/word/2012/wordml" xmlns:w16cid="http://schemas.microsoft.com/office/word/2016/wordml/cid" xmlns:w16se="http://schemas.microsoft.com/office/word/2015/wordml/symex" xmlns:wpg="http://schemas.microsoft.com/office/word/2010/wordprocessingGroup" xmlns:wpi="http://schemas.microsoft.com/office/word/2010/wordprocessingInk" xmlns:wne="http://schemas.microsoft.com/office/word/2006/wordml" xmlns:wps="http://schemas.microsoft.com/office/word/2010/wordprocessingShape" mc:Ignorable="w14 w15 w16se w16cid wp14">
+  <w:p/>
   <w:p>
-    <w:pPr>
-      <w:pStyle w:val="Normal"/>
-      <w:spacing w:before="0" w:after="0"/>
-      <w:rPr/>
-    </w:pPr>
     <w:r>
-      <w:rPr/>
-    </w:r>
-  </w:p>
-  <w:p>
-    <w:pPr>
-      <w:pStyle w:val="Normal"/>
-      <w:spacing w:before="0" w:after="0"/>
-      <w:rPr/>
-    </w:pPr>
-    <w:r>
-      <w:rPr/>
+      <w:rPr>
+        <w:noProof/>
+      </w:rPr>
       <mc:AlternateContent>
         <mc:Choice Requires="wps">
           <w:drawing>
             <wp:inline distT="0" distB="0" distL="114300" distR="114300">
               <wp:extent cx="1270" cy="19685"/>
               <wp:effectExtent l="0" t="0" r="0" b="0"/>
-              <wp:docPr id="2" name=""/>
+              <wp:docPr id="2" name="Rectangle 2"/>
+              <wp:cNvGraphicFramePr/>
               <a:graphic xmlns:a="http://schemas.openxmlformats.org/drawingml/2006/main">
                 <a:graphicData uri="http://schemas.microsoft.com/office/word/2010/wordprocessingShape">
                   <wps:wsp>
                     <wps:cNvSpPr/>
-                    <wps:nvSpPr>
-                      <wps:cNvPr id="1" name="Rectangle 1"/>
-                      <wps:cNvSpPr/>
-                    </wps:nvSpPr>
                     <wps:spPr>
                       <a:xfrm>
                         <a:off x="0" y="0"/>
@@ -670,7 +542,7 @@
                         <a:avLst/>
                       </a:prstGeom>
                       <a:solidFill>
-                        <a:srgbClr val="a0a0a0"/>
+                        <a:srgbClr val="A0A0A0"/>
                       </a:solidFill>
                       <a:ln>
                         <a:noFill/>
@@ -680,9 +552,6 @@
                   </wps:wsp>
                 </a:graphicData>
               </a:graphic>
-              <wp14:sizeRelH relativeFrom="page">
-                <wp14:pctWidth>100000</wp14:pctWidth>
-              </wp14:sizeRelH>
             </wp:inline>
           </w:drawing>
         </mc:Choice>
@@ -700,57 +569,42 @@
   </w:p>
   <w:p>
     <w:pPr>
-      <w:pStyle w:val="Normal"/>
-      <w:spacing w:before="0" w:after="0"/>
       <w:jc w:val="right"/>
-      <w:rPr/>
     </w:pPr>
     <w:r>
-      <w:rPr/>
       <w:t xml:space="preserve">Página </w:t>
     </w:r>
     <w:r>
-      <w:rPr/>
       <w:fldChar w:fldCharType="begin"/>
     </w:r>
     <w:r>
-      <w:rPr/>
-      <w:instrText> PAGE </w:instrText>
+      <w:instrText>PAGE</w:instrText>
     </w:r>
     <w:r>
-      <w:rPr/>
       <w:fldChar w:fldCharType="separate"/>
     </w:r>
     <w:r>
-      <w:rPr/>
       <w:t>2</w:t>
     </w:r>
     <w:r>
-      <w:rPr/>
       <w:fldChar w:fldCharType="end"/>
     </w:r>
     <w:r>
-      <w:rPr/>
       <w:t xml:space="preserve"> de </w:t>
     </w:r>
     <w:r>
-      <w:rPr/>
       <w:fldChar w:fldCharType="begin"/>
     </w:r>
     <w:r>
-      <w:rPr/>
-      <w:instrText> NUMPAGES </w:instrText>
+      <w:instrText>NUMPAGES</w:instrText>
     </w:r>
     <w:r>
-      <w:rPr/>
       <w:fldChar w:fldCharType="separate"/>
     </w:r>
     <w:r>
-      <w:rPr/>
       <w:t>1</w:t>
     </w:r>
     <w:r>
-      <w:rPr/>
       <w:fldChar w:fldCharType="end"/>
     </w:r>
   </w:p>
@@ -758,67 +612,73 @@
 </file>
 
 <file path=word/footer2.xml><?xml version="1.0" encoding="utf-8"?>
-<w:ftr xmlns:o="urn:schemas-microsoft-com:office:office" xmlns:r="http://schemas.openxmlformats.org/officeDocument/2006/relationships" xmlns:v="urn:schemas-microsoft-com:vml" xmlns:w="http://schemas.openxmlformats.org/wordprocessingml/2006/main" xmlns:w10="urn:schemas-microsoft-com:office:word" xmlns:wp="http://schemas.openxmlformats.org/drawingml/2006/wordprocessingDrawing" xmlns:wps="http://schemas.microsoft.com/office/word/2010/wordprocessingShape" xmlns:wpg="http://schemas.microsoft.com/office/word/2010/wordprocessingGroup" xmlns:mc="http://schemas.openxmlformats.org/markup-compatibility/2006" xmlns:wp14="http://schemas.microsoft.com/office/word/2010/wordprocessingDrawing" xmlns:w14="http://schemas.microsoft.com/office/word/2010/wordml" mc:Ignorable="w14 wp14">
+<w:ftr xmlns:wpc="http://schemas.microsoft.com/office/word/2010/wordprocessingCanvas" xmlns:cx="http://schemas.microsoft.com/office/drawing/2014/chartex" xmlns:cx1="http://schemas.microsoft.com/office/drawing/2015/9/8/chartex" xmlns:cx2="http://schemas.microsoft.com/office/drawing/2015/10/21/chartex" xmlns:cx3="http://schemas.microsoft.com/office/drawing/2016/5/9/chartex" xmlns:cx4="http://schemas.microsoft.com/office/drawing/2016/5/10/chartex" xmlns:cx5="http://schemas.microsoft.com/office/drawing/2016/5/11/chartex" xmlns:cx6="http://schemas.microsoft.com/office/drawing/2016/5/12/chartex" xmlns:cx7="http://schemas.microsoft.com/office/drawing/2016/5/13/chartex" xmlns:cx8="http://schemas.microsoft.com/office/drawing/2016/5/14/chartex" xmlns:mc="http://schemas.openxmlformats.org/markup-compatibility/2006" xmlns:aink="http://schemas.microsoft.com/office/drawing/2016/ink" xmlns:am3d="http://schemas.microsoft.com/office/drawing/2017/model3d" xmlns:o="urn:schemas-microsoft-com:office:office" xmlns:r="http://schemas.openxmlformats.org/officeDocument/2006/relationships" xmlns:m="http://schemas.openxmlformats.org/officeDocument/2006/math" xmlns:v="urn:schemas-microsoft-com:vml" xmlns:wp14="http://schemas.microsoft.com/office/word/2010/wordprocessingDrawing" xmlns:wp="http://schemas.openxmlformats.org/drawingml/2006/wordprocessingDrawing" xmlns:w10="urn:schemas-microsoft-com:office:word" xmlns:w="http://schemas.openxmlformats.org/wordprocessingml/2006/main" xmlns:w14="http://schemas.microsoft.com/office/word/2010/wordml" xmlns:w15="http://schemas.microsoft.com/office/word/2012/wordml" xmlns:w16cid="http://schemas.microsoft.com/office/word/2016/wordml/cid" xmlns:w16se="http://schemas.microsoft.com/office/word/2015/wordml/symex" xmlns:wpg="http://schemas.microsoft.com/office/word/2010/wordprocessingGroup" xmlns:wpi="http://schemas.microsoft.com/office/word/2010/wordprocessingInk" xmlns:wne="http://schemas.microsoft.com/office/word/2006/wordml" xmlns:wps="http://schemas.microsoft.com/office/word/2010/wordprocessingShape" mc:Ignorable="w14 w15 w16se w16cid wp14">
   <w:p>
     <w:pPr>
-      <w:pStyle w:val="Normal"/>
-      <w:spacing w:before="0" w:after="0"/>
       <w:jc w:val="right"/>
-      <w:rPr/>
     </w:pPr>
-    <w:r>
-      <w:rPr/>
-    </w:r>
   </w:p>
 </w:ftr>
 </file>
 
+<file path=word/footnotes.xml><?xml version="1.0" encoding="utf-8"?>
+<w:footnotes xmlns:wpc="http://schemas.microsoft.com/office/word/2010/wordprocessingCanvas" xmlns:cx="http://schemas.microsoft.com/office/drawing/2014/chartex" xmlns:cx1="http://schemas.microsoft.com/office/drawing/2015/9/8/chartex" xmlns:cx2="http://schemas.microsoft.com/office/drawing/2015/10/21/chartex" xmlns:cx3="http://schemas.microsoft.com/office/drawing/2016/5/9/chartex" xmlns:cx4="http://schemas.microsoft.com/office/drawing/2016/5/10/chartex" xmlns:cx5="http://schemas.microsoft.com/office/drawing/2016/5/11/chartex" xmlns:cx6="http://schemas.microsoft.com/office/drawing/2016/5/12/chartex" xmlns:cx7="http://schemas.microsoft.com/office/drawing/2016/5/13/chartex" xmlns:cx8="http://schemas.microsoft.com/office/drawing/2016/5/14/chartex" xmlns:mc="http://schemas.openxmlformats.org/markup-compatibility/2006" xmlns:aink="http://schemas.microsoft.com/office/drawing/2016/ink" xmlns:am3d="http://schemas.microsoft.com/office/drawing/2017/model3d" xmlns:o="urn:schemas-microsoft-com:office:office" xmlns:r="http://schemas.openxmlformats.org/officeDocument/2006/relationships" xmlns:m="http://schemas.openxmlformats.org/officeDocument/2006/math" xmlns:v="urn:schemas-microsoft-com:vml" xmlns:wp14="http://schemas.microsoft.com/office/word/2010/wordprocessingDrawing" xmlns:wp="http://schemas.openxmlformats.org/drawingml/2006/wordprocessingDrawing" xmlns:w10="urn:schemas-microsoft-com:office:word" xmlns:w="http://schemas.openxmlformats.org/wordprocessingml/2006/main" xmlns:w14="http://schemas.microsoft.com/office/word/2010/wordml" xmlns:w15="http://schemas.microsoft.com/office/word/2012/wordml" xmlns:w16cid="http://schemas.microsoft.com/office/word/2016/wordml/cid" xmlns:w16se="http://schemas.microsoft.com/office/word/2015/wordml/symex" xmlns:wpg="http://schemas.microsoft.com/office/word/2010/wordprocessingGroup" xmlns:wpi="http://schemas.microsoft.com/office/word/2010/wordprocessingInk" xmlns:wne="http://schemas.microsoft.com/office/word/2006/wordml" xmlns:wps="http://schemas.microsoft.com/office/word/2010/wordprocessingShape" mc:Ignorable="w14 w15 w16se w16cid wp14">
+  <w:footnote w:type="separator" w:id="-1">
+    <w:p>
+      <w:pPr>
+        <w:spacing w:line="240" w:lineRule="auto"/>
+      </w:pPr>
+      <w:r>
+        <w:separator/>
+      </w:r>
+    </w:p>
+  </w:footnote>
+  <w:footnote w:type="continuationSeparator" w:id="0">
+    <w:p>
+      <w:pPr>
+        <w:spacing w:line="240" w:lineRule="auto"/>
+      </w:pPr>
+      <w:r>
+        <w:continuationSeparator/>
+      </w:r>
+    </w:p>
+  </w:footnote>
+</w:footnotes>
+</file>
+
 <file path=word/header1.xml><?xml version="1.0" encoding="utf-8"?>
-<w:hdr xmlns:o="urn:schemas-microsoft-com:office:office" xmlns:r="http://schemas.openxmlformats.org/officeDocument/2006/relationships" xmlns:v="urn:schemas-microsoft-com:vml" xmlns:w="http://schemas.openxmlformats.org/wordprocessingml/2006/main" xmlns:w10="urn:schemas-microsoft-com:office:word" xmlns:wp="http://schemas.openxmlformats.org/drawingml/2006/wordprocessingDrawing" xmlns:wps="http://schemas.microsoft.com/office/word/2010/wordprocessingShape" xmlns:wpg="http://schemas.microsoft.com/office/word/2010/wordprocessingGroup" xmlns:mc="http://schemas.openxmlformats.org/markup-compatibility/2006" xmlns:wp14="http://schemas.microsoft.com/office/word/2010/wordprocessingDrawing" xmlns:w14="http://schemas.microsoft.com/office/word/2010/wordml" mc:Ignorable="w14 wp14">
+<w:hdr xmlns:wpc="http://schemas.microsoft.com/office/word/2010/wordprocessingCanvas" xmlns:cx="http://schemas.microsoft.com/office/drawing/2014/chartex" xmlns:cx1="http://schemas.microsoft.com/office/drawing/2015/9/8/chartex" xmlns:cx2="http://schemas.microsoft.com/office/drawing/2015/10/21/chartex" xmlns:cx3="http://schemas.microsoft.com/office/drawing/2016/5/9/chartex" xmlns:cx4="http://schemas.microsoft.com/office/drawing/2016/5/10/chartex" xmlns:cx5="http://schemas.microsoft.com/office/drawing/2016/5/11/chartex" xmlns:cx6="http://schemas.microsoft.com/office/drawing/2016/5/12/chartex" xmlns:cx7="http://schemas.microsoft.com/office/drawing/2016/5/13/chartex" xmlns:cx8="http://schemas.microsoft.com/office/drawing/2016/5/14/chartex" xmlns:mc="http://schemas.openxmlformats.org/markup-compatibility/2006" xmlns:aink="http://schemas.microsoft.com/office/drawing/2016/ink" xmlns:am3d="http://schemas.microsoft.com/office/drawing/2017/model3d" xmlns:o="urn:schemas-microsoft-com:office:office" xmlns:r="http://schemas.openxmlformats.org/officeDocument/2006/relationships" xmlns:m="http://schemas.openxmlformats.org/officeDocument/2006/math" xmlns:v="urn:schemas-microsoft-com:vml" xmlns:wp14="http://schemas.microsoft.com/office/word/2010/wordprocessingDrawing" xmlns:wp="http://schemas.openxmlformats.org/drawingml/2006/wordprocessingDrawing" xmlns:w10="urn:schemas-microsoft-com:office:word" xmlns:w="http://schemas.openxmlformats.org/wordprocessingml/2006/main" xmlns:w14="http://schemas.microsoft.com/office/word/2010/wordml" xmlns:w15="http://schemas.microsoft.com/office/word/2012/wordml" xmlns:w16cid="http://schemas.microsoft.com/office/word/2016/wordml/cid" xmlns:w16se="http://schemas.microsoft.com/office/word/2015/wordml/symex" xmlns:wpg="http://schemas.microsoft.com/office/word/2010/wordprocessingGroup" xmlns:wpi="http://schemas.microsoft.com/office/word/2010/wordprocessingInk" xmlns:wne="http://schemas.microsoft.com/office/word/2006/wordml" xmlns:wps="http://schemas.microsoft.com/office/word/2010/wordprocessingShape" mc:Ignorable="w14 w15 w16se w16cid wp14">
+  <w:p/>
   <w:p>
     <w:pPr>
-      <w:pStyle w:val="Normal"/>
-      <w:spacing w:before="0" w:after="0"/>
-      <w:rPr/>
+      <w:rPr>
+        <w:lang w:val="es-US"/>
+      </w:rPr>
     </w:pPr>
     <w:r>
-      <w:rPr/>
-    </w:r>
-  </w:p>
-  <w:p>
-    <w:pPr>
-      <w:pStyle w:val="Normal"/>
-      <w:spacing w:before="0" w:after="0"/>
-      <w:rPr/>
-    </w:pPr>
-    <w:r>
-      <w:rPr/>
+      <w:rPr>
+        <w:lang w:val="es-US"/>
+      </w:rPr>
       <w:t>Práctico 4: SCM - Estructura de Repositorio.</w:t>
     </w:r>
   </w:p>
   <w:p>
-    <w:pPr>
-      <w:pStyle w:val="Normal"/>
-      <w:spacing w:before="0" w:after="0"/>
-      <w:rPr/>
-    </w:pPr>
     <w:r>
-      <w:rPr/>
+      <w:rPr>
+        <w:noProof/>
+      </w:rPr>
       <mc:AlternateContent>
         <mc:Choice Requires="wps">
           <w:drawing>
             <wp:inline distT="0" distB="0" distL="114300" distR="114300">
               <wp:extent cx="1270" cy="19685"/>
               <wp:effectExtent l="0" t="0" r="0" b="0"/>
-              <wp:docPr id="1" name=""/>
+              <wp:docPr id="1" name="Rectangle 1"/>
+              <wp:cNvGraphicFramePr/>
               <a:graphic xmlns:a="http://schemas.openxmlformats.org/drawingml/2006/main">
                 <a:graphicData uri="http://schemas.microsoft.com/office/word/2010/wordprocessingShape">
                   <wps:wsp>
                     <wps:cNvSpPr/>
-                    <wps:nvSpPr>
-                      <wps:cNvPr id="0" name="Rectangle 1"/>
-                      <wps:cNvSpPr/>
-                    </wps:nvSpPr>
                     <wps:spPr>
                       <a:xfrm>
                         <a:off x="0" y="0"/>
@@ -828,7 +688,7 @@
                         <a:avLst/>
                       </a:prstGeom>
                       <a:solidFill>
-                        <a:srgbClr val="a0a0a0"/>
+                        <a:srgbClr val="A0A0A0"/>
                       </a:solidFill>
                       <a:ln>
                         <a:noFill/>
@@ -838,9 +698,6 @@
                   </wps:wsp>
                 </a:graphicData>
               </a:graphic>
-              <wp14:sizeRelH relativeFrom="page">
-                <wp14:pctWidth>100000</wp14:pctWidth>
-              </wp14:sizeRelH>
             </wp:inline>
           </w:drawing>
         </mc:Choice>
@@ -856,75 +713,426 @@
       </mc:AlternateContent>
     </w:r>
   </w:p>
-  <w:p>
-    <w:pPr>
-      <w:pStyle w:val="Normal"/>
-      <w:spacing w:before="0" w:after="0"/>
-      <w:rPr/>
-    </w:pPr>
-    <w:r>
-      <w:rPr/>
-    </w:r>
-  </w:p>
+  <w:p/>
 </w:hdr>
 </file>
 
 <file path=word/header2.xml><?xml version="1.0" encoding="utf-8"?>
-<w:hdr xmlns:o="urn:schemas-microsoft-com:office:office" xmlns:r="http://schemas.openxmlformats.org/officeDocument/2006/relationships" xmlns:v="urn:schemas-microsoft-com:vml" xmlns:w="http://schemas.openxmlformats.org/wordprocessingml/2006/main" xmlns:w10="urn:schemas-microsoft-com:office:word" xmlns:wp="http://schemas.openxmlformats.org/drawingml/2006/wordprocessingDrawing" xmlns:wps="http://schemas.microsoft.com/office/word/2010/wordprocessingShape" xmlns:wpg="http://schemas.microsoft.com/office/word/2010/wordprocessingGroup" xmlns:mc="http://schemas.openxmlformats.org/markup-compatibility/2006" xmlns:wp14="http://schemas.microsoft.com/office/word/2010/wordprocessingDrawing" xmlns:w14="http://schemas.microsoft.com/office/word/2010/wordml" mc:Ignorable="w14 wp14">
-  <w:p>
-    <w:pPr>
-      <w:pStyle w:val="Normal"/>
-      <w:spacing w:before="0" w:after="0"/>
-      <w:rPr/>
-    </w:pPr>
-    <w:r>
-      <w:rPr/>
-    </w:r>
-  </w:p>
+<w:hdr xmlns:wpc="http://schemas.microsoft.com/office/word/2010/wordprocessingCanvas" xmlns:cx="http://schemas.microsoft.com/office/drawing/2014/chartex" xmlns:cx1="http://schemas.microsoft.com/office/drawing/2015/9/8/chartex" xmlns:cx2="http://schemas.microsoft.com/office/drawing/2015/10/21/chartex" xmlns:cx3="http://schemas.microsoft.com/office/drawing/2016/5/9/chartex" xmlns:cx4="http://schemas.microsoft.com/office/drawing/2016/5/10/chartex" xmlns:cx5="http://schemas.microsoft.com/office/drawing/2016/5/11/chartex" xmlns:cx6="http://schemas.microsoft.com/office/drawing/2016/5/12/chartex" xmlns:cx7="http://schemas.microsoft.com/office/drawing/2016/5/13/chartex" xmlns:cx8="http://schemas.microsoft.com/office/drawing/2016/5/14/chartex" xmlns:mc="http://schemas.openxmlformats.org/markup-compatibility/2006" xmlns:aink="http://schemas.microsoft.com/office/drawing/2016/ink" xmlns:am3d="http://schemas.microsoft.com/office/drawing/2017/model3d" xmlns:o="urn:schemas-microsoft-com:office:office" xmlns:r="http://schemas.openxmlformats.org/officeDocument/2006/relationships" xmlns:m="http://schemas.openxmlformats.org/officeDocument/2006/math" xmlns:v="urn:schemas-microsoft-com:vml" xmlns:wp14="http://schemas.microsoft.com/office/word/2010/wordprocessingDrawing" xmlns:wp="http://schemas.openxmlformats.org/drawingml/2006/wordprocessingDrawing" xmlns:w10="urn:schemas-microsoft-com:office:word" xmlns:w="http://schemas.openxmlformats.org/wordprocessingml/2006/main" xmlns:w14="http://schemas.microsoft.com/office/word/2010/wordml" xmlns:w15="http://schemas.microsoft.com/office/word/2012/wordml" xmlns:w16cid="http://schemas.microsoft.com/office/word/2016/wordml/cid" xmlns:w16se="http://schemas.microsoft.com/office/word/2015/wordml/symex" xmlns:wpg="http://schemas.microsoft.com/office/word/2010/wordprocessingGroup" xmlns:wpi="http://schemas.microsoft.com/office/word/2010/wordprocessingInk" xmlns:wne="http://schemas.microsoft.com/office/word/2006/wordml" xmlns:wps="http://schemas.microsoft.com/office/word/2010/wordprocessingShape" mc:Ignorable="w14 w15 w16se w16cid wp14">
+  <w:p/>
 </w:hdr>
 </file>
 
 <file path=word/styles.xml><?xml version="1.0" encoding="utf-8"?>
-<w:styles xmlns:w="http://schemas.openxmlformats.org/wordprocessingml/2006/main" xmlns:w14="http://schemas.microsoft.com/office/word/2010/wordml" xmlns:mc="http://schemas.openxmlformats.org/markup-compatibility/2006" mc:Ignorable="w14">
+<w:styles xmlns:mc="http://schemas.openxmlformats.org/markup-compatibility/2006" xmlns:r="http://schemas.openxmlformats.org/officeDocument/2006/relationships" xmlns:w="http://schemas.openxmlformats.org/wordprocessingml/2006/main" xmlns:w14="http://schemas.microsoft.com/office/word/2010/wordml" xmlns:w15="http://schemas.microsoft.com/office/word/2012/wordml" xmlns:w16cid="http://schemas.microsoft.com/office/word/2016/wordml/cid" xmlns:w16se="http://schemas.microsoft.com/office/word/2015/wordml/symex" mc:Ignorable="w14 w15 w16se w16cid">
   <w:docDefaults>
     <w:rPrDefault>
       <w:rPr>
-        <w:rFonts w:ascii="Arial" w:hAnsi="Arial" w:eastAsia="Arial" w:cs="Arial"/>
+        <w:rFonts w:ascii="Arial" w:eastAsia="Arial" w:hAnsi="Arial" w:cs="Arial"/>
         <w:sz w:val="22"/>
         <w:szCs w:val="22"/>
         <w:lang w:val="en-US" w:eastAsia="zh-CN" w:bidi="hi-IN"/>
       </w:rPr>
     </w:rPrDefault>
-    <w:pPrDefault>
-      <w:pPr/>
-    </w:pPrDefault>
+    <w:pPrDefault/>
   </w:docDefaults>
-  <w:style w:type="paragraph" w:styleId="Normal">
+  <w:latentStyles w:defLockedState="0" w:defUIPriority="99" w:defSemiHidden="0" w:defUnhideWhenUsed="0" w:defQFormat="0" w:count="375">
+    <w:lsdException w:name="Normal" w:uiPriority="0" w:qFormat="1"/>
+    <w:lsdException w:name="heading 1" w:uiPriority="9" w:qFormat="1"/>
+    <w:lsdException w:name="heading 2" w:semiHidden="1" w:uiPriority="9" w:unhideWhenUsed="1" w:qFormat="1"/>
+    <w:lsdException w:name="heading 3" w:semiHidden="1" w:uiPriority="9" w:unhideWhenUsed="1" w:qFormat="1"/>
+    <w:lsdException w:name="heading 4" w:semiHidden="1" w:uiPriority="9" w:unhideWhenUsed="1" w:qFormat="1"/>
+    <w:lsdException w:name="heading 5" w:semiHidden="1" w:uiPriority="9" w:unhideWhenUsed="1" w:qFormat="1"/>
+    <w:lsdException w:name="heading 6" w:semiHidden="1" w:uiPriority="9" w:unhideWhenUsed="1" w:qFormat="1"/>
+    <w:lsdException w:name="heading 7" w:semiHidden="1" w:uiPriority="9" w:unhideWhenUsed="1" w:qFormat="1"/>
+    <w:lsdException w:name="heading 8" w:semiHidden="1" w:uiPriority="9" w:unhideWhenUsed="1" w:qFormat="1"/>
+    <w:lsdException w:name="heading 9" w:semiHidden="1" w:uiPriority="9" w:unhideWhenUsed="1" w:qFormat="1"/>
+    <w:lsdException w:name="index 1" w:semiHidden="1" w:unhideWhenUsed="1"/>
+    <w:lsdException w:name="index 2" w:semiHidden="1" w:unhideWhenUsed="1"/>
+    <w:lsdException w:name="index 3" w:semiHidden="1" w:unhideWhenUsed="1"/>
+    <w:lsdException w:name="index 4" w:semiHidden="1" w:unhideWhenUsed="1"/>
+    <w:lsdException w:name="index 5" w:semiHidden="1" w:unhideWhenUsed="1"/>
+    <w:lsdException w:name="index 6" w:semiHidden="1" w:unhideWhenUsed="1"/>
+    <w:lsdException w:name="index 7" w:semiHidden="1" w:unhideWhenUsed="1"/>
+    <w:lsdException w:name="index 8" w:semiHidden="1" w:unhideWhenUsed="1"/>
+    <w:lsdException w:name="index 9" w:semiHidden="1" w:unhideWhenUsed="1"/>
+    <w:lsdException w:name="toc 1" w:semiHidden="1" w:uiPriority="39" w:unhideWhenUsed="1"/>
+    <w:lsdException w:name="toc 2" w:semiHidden="1" w:uiPriority="39" w:unhideWhenUsed="1"/>
+    <w:lsdException w:name="toc 3" w:semiHidden="1" w:uiPriority="39" w:unhideWhenUsed="1"/>
+    <w:lsdException w:name="toc 4" w:semiHidden="1" w:uiPriority="39" w:unhideWhenUsed="1"/>
+    <w:lsdException w:name="toc 5" w:semiHidden="1" w:uiPriority="39" w:unhideWhenUsed="1"/>
+    <w:lsdException w:name="toc 6" w:semiHidden="1" w:uiPriority="39" w:unhideWhenUsed="1"/>
+    <w:lsdException w:name="toc 7" w:semiHidden="1" w:uiPriority="39" w:unhideWhenUsed="1"/>
+    <w:lsdException w:name="toc 8" w:semiHidden="1" w:uiPriority="39" w:unhideWhenUsed="1"/>
+    <w:lsdException w:name="toc 9" w:semiHidden="1" w:uiPriority="39" w:unhideWhenUsed="1"/>
+    <w:lsdException w:name="Normal Indent" w:semiHidden="1" w:unhideWhenUsed="1"/>
+    <w:lsdException w:name="footnote text" w:semiHidden="1" w:unhideWhenUsed="1"/>
+    <w:lsdException w:name="annotation text" w:semiHidden="1" w:unhideWhenUsed="1"/>
+    <w:lsdException w:name="header" w:semiHidden="1" w:unhideWhenUsed="1"/>
+    <w:lsdException w:name="footer" w:semiHidden="1" w:unhideWhenUsed="1"/>
+    <w:lsdException w:name="index heading" w:semiHidden="1" w:unhideWhenUsed="1"/>
+    <w:lsdException w:name="caption" w:semiHidden="1" w:uiPriority="35" w:unhideWhenUsed="1" w:qFormat="1"/>
+    <w:lsdException w:name="table of figures" w:semiHidden="1" w:unhideWhenUsed="1"/>
+    <w:lsdException w:name="envelope address" w:semiHidden="1" w:unhideWhenUsed="1"/>
+    <w:lsdException w:name="envelope return" w:semiHidden="1" w:unhideWhenUsed="1"/>
+    <w:lsdException w:name="footnote reference" w:semiHidden="1" w:unhideWhenUsed="1"/>
+    <w:lsdException w:name="annotation reference" w:semiHidden="1" w:unhideWhenUsed="1"/>
+    <w:lsdException w:name="line number" w:semiHidden="1" w:unhideWhenUsed="1"/>
+    <w:lsdException w:name="page number" w:semiHidden="1" w:unhideWhenUsed="1"/>
+    <w:lsdException w:name="endnote reference" w:semiHidden="1" w:unhideWhenUsed="1"/>
+    <w:lsdException w:name="endnote text" w:semiHidden="1" w:unhideWhenUsed="1"/>
+    <w:lsdException w:name="table of authorities" w:semiHidden="1" w:unhideWhenUsed="1"/>
+    <w:lsdException w:name="macro" w:semiHidden="1" w:unhideWhenUsed="1"/>
+    <w:lsdException w:name="toa heading" w:semiHidden="1" w:unhideWhenUsed="1"/>
+    <w:lsdException w:name="List" w:semiHidden="1" w:unhideWhenUsed="1"/>
+    <w:lsdException w:name="List Bullet" w:semiHidden="1" w:unhideWhenUsed="1"/>
+    <w:lsdException w:name="List Number" w:semiHidden="1" w:unhideWhenUsed="1"/>
+    <w:lsdException w:name="List 2" w:semiHidden="1" w:unhideWhenUsed="1"/>
+    <w:lsdException w:name="List 3" w:semiHidden="1" w:unhideWhenUsed="1"/>
+    <w:lsdException w:name="List 4" w:semiHidden="1" w:unhideWhenUsed="1"/>
+    <w:lsdException w:name="List 5" w:semiHidden="1" w:unhideWhenUsed="1"/>
+    <w:lsdException w:name="List Bullet 2" w:semiHidden="1" w:unhideWhenUsed="1"/>
+    <w:lsdException w:name="List Bullet 3" w:semiHidden="1" w:unhideWhenUsed="1"/>
+    <w:lsdException w:name="List Bullet 4" w:semiHidden="1" w:unhideWhenUsed="1"/>
+    <w:lsdException w:name="List Bullet 5" w:semiHidden="1" w:unhideWhenUsed="1"/>
+    <w:lsdException w:name="List Number 2" w:semiHidden="1" w:unhideWhenUsed="1"/>
+    <w:lsdException w:name="List Number 3" w:semiHidden="1" w:unhideWhenUsed="1"/>
+    <w:lsdException w:name="List Number 4" w:semiHidden="1" w:unhideWhenUsed="1"/>
+    <w:lsdException w:name="List Number 5" w:semiHidden="1" w:unhideWhenUsed="1"/>
+    <w:lsdException w:name="Title" w:uiPriority="10" w:qFormat="1"/>
+    <w:lsdException w:name="Closing" w:semiHidden="1" w:unhideWhenUsed="1"/>
+    <w:lsdException w:name="Signature" w:semiHidden="1" w:unhideWhenUsed="1"/>
+    <w:lsdException w:name="Default Paragraph Font" w:semiHidden="1" w:uiPriority="1" w:unhideWhenUsed="1"/>
+    <w:lsdException w:name="Body Text" w:semiHidden="1" w:unhideWhenUsed="1"/>
+    <w:lsdException w:name="Body Text Indent" w:semiHidden="1" w:unhideWhenUsed="1"/>
+    <w:lsdException w:name="List Continue" w:semiHidden="1" w:unhideWhenUsed="1"/>
+    <w:lsdException w:name="List Continue 2" w:semiHidden="1" w:unhideWhenUsed="1"/>
+    <w:lsdException w:name="List Continue 3" w:semiHidden="1" w:unhideWhenUsed="1"/>
+    <w:lsdException w:name="List Continue 4" w:semiHidden="1" w:unhideWhenUsed="1"/>
+    <w:lsdException w:name="List Continue 5" w:semiHidden="1" w:unhideWhenUsed="1"/>
+    <w:lsdException w:name="Message Header" w:semiHidden="1" w:unhideWhenUsed="1"/>
+    <w:lsdException w:name="Subtitle" w:uiPriority="11" w:qFormat="1"/>
+    <w:lsdException w:name="Salutation" w:semiHidden="1" w:unhideWhenUsed="1"/>
+    <w:lsdException w:name="Date" w:semiHidden="1" w:unhideWhenUsed="1"/>
+    <w:lsdException w:name="Body Text First Indent" w:semiHidden="1" w:unhideWhenUsed="1"/>
+    <w:lsdException w:name="Body Text First Indent 2" w:semiHidden="1" w:unhideWhenUsed="1"/>
+    <w:lsdException w:name="Note Heading" w:semiHidden="1" w:unhideWhenUsed="1"/>
+    <w:lsdException w:name="Body Text 2" w:semiHidden="1" w:unhideWhenUsed="1"/>
+    <w:lsdException w:name="Body Text 3" w:semiHidden="1" w:unhideWhenUsed="1"/>
+    <w:lsdException w:name="Body Text Indent 2" w:semiHidden="1" w:unhideWhenUsed="1"/>
+    <w:lsdException w:name="Body Text Indent 3" w:semiHidden="1" w:unhideWhenUsed="1"/>
+    <w:lsdException w:name="Block Text" w:semiHidden="1" w:unhideWhenUsed="1"/>
+    <w:lsdException w:name="Hyperlink" w:semiHidden="1" w:unhideWhenUsed="1"/>
+    <w:lsdException w:name="FollowedHyperlink" w:semiHidden="1" w:unhideWhenUsed="1"/>
+    <w:lsdException w:name="Strong" w:uiPriority="22" w:qFormat="1"/>
+    <w:lsdException w:name="Emphasis" w:uiPriority="20" w:qFormat="1"/>
+    <w:lsdException w:name="Document Map" w:semiHidden="1" w:unhideWhenUsed="1"/>
+    <w:lsdException w:name="Plain Text" w:semiHidden="1" w:unhideWhenUsed="1"/>
+    <w:lsdException w:name="E-mail Signature" w:semiHidden="1" w:unhideWhenUsed="1"/>
+    <w:lsdException w:name="HTML Top of Form" w:semiHidden="1" w:unhideWhenUsed="1"/>
+    <w:lsdException w:name="HTML Bottom of Form" w:semiHidden="1" w:unhideWhenUsed="1"/>
+    <w:lsdException w:name="Normal (Web)" w:semiHidden="1" w:unhideWhenUsed="1"/>
+    <w:lsdException w:name="HTML Acronym" w:semiHidden="1" w:unhideWhenUsed="1"/>
+    <w:lsdException w:name="HTML Address" w:semiHidden="1" w:unhideWhenUsed="1"/>
+    <w:lsdException w:name="HTML Cite" w:semiHidden="1" w:unhideWhenUsed="1"/>
+    <w:lsdException w:name="HTML Code" w:semiHidden="1" w:unhideWhenUsed="1"/>
+    <w:lsdException w:name="HTML Definition" w:semiHidden="1" w:unhideWhenUsed="1"/>
+    <w:lsdException w:name="HTML Keyboard" w:semiHidden="1" w:unhideWhenUsed="1"/>
+    <w:lsdException w:name="HTML Preformatted" w:semiHidden="1" w:unhideWhenUsed="1"/>
+    <w:lsdException w:name="HTML Sample" w:semiHidden="1" w:unhideWhenUsed="1"/>
+    <w:lsdException w:name="HTML Typewriter" w:semiHidden="1" w:unhideWhenUsed="1"/>
+    <w:lsdException w:name="HTML Variable" w:semiHidden="1" w:unhideWhenUsed="1"/>
+    <w:lsdException w:name="Normal Table" w:semiHidden="1" w:unhideWhenUsed="1"/>
+    <w:lsdException w:name="annotation subject" w:semiHidden="1" w:unhideWhenUsed="1"/>
+    <w:lsdException w:name="No List" w:semiHidden="1" w:unhideWhenUsed="1"/>
+    <w:lsdException w:name="Outline List 1" w:semiHidden="1" w:unhideWhenUsed="1"/>
+    <w:lsdException w:name="Outline List 2" w:semiHidden="1" w:unhideWhenUsed="1"/>
+    <w:lsdException w:name="Outline List 3" w:semiHidden="1" w:unhideWhenUsed="1"/>
+    <w:lsdException w:name="Table Simple 1" w:semiHidden="1" w:unhideWhenUsed="1"/>
+    <w:lsdException w:name="Table Simple 2" w:semiHidden="1" w:unhideWhenUsed="1"/>
+    <w:lsdException w:name="Table Simple 3" w:semiHidden="1" w:unhideWhenUsed="1"/>
+    <w:lsdException w:name="Table Classic 1" w:semiHidden="1" w:unhideWhenUsed="1"/>
+    <w:lsdException w:name="Table Classic 2" w:semiHidden="1" w:unhideWhenUsed="1"/>
+    <w:lsdException w:name="Table Classic 3" w:semiHidden="1" w:unhideWhenUsed="1"/>
+    <w:lsdException w:name="Table Classic 4" w:semiHidden="1" w:unhideWhenUsed="1"/>
+    <w:lsdException w:name="Table Colorful 1" w:semiHidden="1" w:unhideWhenUsed="1"/>
+    <w:lsdException w:name="Table Colorful 2" w:semiHidden="1" w:unhideWhenUsed="1"/>
+    <w:lsdException w:name="Table Colorful 3" w:semiHidden="1" w:unhideWhenUsed="1"/>
+    <w:lsdException w:name="Table Columns 1" w:semiHidden="1" w:unhideWhenUsed="1"/>
+    <w:lsdException w:name="Table Columns 2" w:semiHidden="1" w:unhideWhenUsed="1"/>
+    <w:lsdException w:name="Table Columns 3" w:semiHidden="1" w:unhideWhenUsed="1"/>
+    <w:lsdException w:name="Table Columns 4" w:semiHidden="1" w:unhideWhenUsed="1"/>
+    <w:lsdException w:name="Table Columns 5" w:semiHidden="1" w:unhideWhenUsed="1"/>
+    <w:lsdException w:name="Table Grid 1" w:semiHidden="1" w:unhideWhenUsed="1"/>
+    <w:lsdException w:name="Table Grid 2" w:semiHidden="1" w:unhideWhenUsed="1"/>
+    <w:lsdException w:name="Table Grid 3" w:semiHidden="1" w:unhideWhenUsed="1"/>
+    <w:lsdException w:name="Table Grid 4" w:semiHidden="1" w:unhideWhenUsed="1"/>
+    <w:lsdException w:name="Table Grid 5" w:semiHidden="1" w:unhideWhenUsed="1"/>
+    <w:lsdException w:name="Table Grid 6" w:semiHidden="1" w:unhideWhenUsed="1"/>
+    <w:lsdException w:name="Table Grid 7" w:semiHidden="1" w:unhideWhenUsed="1"/>
+    <w:lsdException w:name="Table Grid 8" w:semiHidden="1" w:unhideWhenUsed="1"/>
+    <w:lsdException w:name="Table List 1" w:semiHidden="1" w:unhideWhenUsed="1"/>
+    <w:lsdException w:name="Table List 2" w:semiHidden="1" w:unhideWhenUsed="1"/>
+    <w:lsdException w:name="Table List 3" w:semiHidden="1" w:unhideWhenUsed="1"/>
+    <w:lsdException w:name="Table List 4" w:semiHidden="1" w:unhideWhenUsed="1"/>
+    <w:lsdException w:name="Table List 5" w:semiHidden="1" w:unhideWhenUsed="1"/>
+    <w:lsdException w:name="Table List 6" w:semiHidden="1" w:unhideWhenUsed="1"/>
+    <w:lsdException w:name="Table List 7" w:semiHidden="1" w:unhideWhenUsed="1"/>
+    <w:lsdException w:name="Table List 8" w:semiHidden="1" w:unhideWhenUsed="1"/>
+    <w:lsdException w:name="Table 3D effects 1" w:semiHidden="1" w:unhideWhenUsed="1"/>
+    <w:lsdException w:name="Table 3D effects 2" w:semiHidden="1" w:unhideWhenUsed="1"/>
+    <w:lsdException w:name="Table 3D effects 3" w:semiHidden="1" w:unhideWhenUsed="1"/>
+    <w:lsdException w:name="Table Contemporary" w:semiHidden="1" w:unhideWhenUsed="1"/>
+    <w:lsdException w:name="Table Elegant" w:semiHidden="1" w:unhideWhenUsed="1"/>
+    <w:lsdException w:name="Table Professional" w:semiHidden="1" w:unhideWhenUsed="1"/>
+    <w:lsdException w:name="Table Subtle 1" w:semiHidden="1" w:unhideWhenUsed="1"/>
+    <w:lsdException w:name="Table Subtle 2" w:semiHidden="1" w:unhideWhenUsed="1"/>
+    <w:lsdException w:name="Table Web 1" w:semiHidden="1" w:unhideWhenUsed="1"/>
+    <w:lsdException w:name="Table Web 2" w:semiHidden="1" w:unhideWhenUsed="1"/>
+    <w:lsdException w:name="Table Web 3" w:semiHidden="1" w:unhideWhenUsed="1"/>
+    <w:lsdException w:name="Balloon Text" w:semiHidden="1" w:unhideWhenUsed="1"/>
+    <w:lsdException w:name="Table Grid" w:uiPriority="39"/>
+    <w:lsdException w:name="Table Theme" w:semiHidden="1" w:unhideWhenUsed="1"/>
+    <w:lsdException w:name="Placeholder Text" w:semiHidden="1"/>
+    <w:lsdException w:name="No Spacing" w:uiPriority="1" w:qFormat="1"/>
+    <w:lsdException w:name="Light Shading" w:uiPriority="60"/>
+    <w:lsdException w:name="Light List" w:uiPriority="61"/>
+    <w:lsdException w:name="Light Grid" w:uiPriority="62"/>
+    <w:lsdException w:name="Medium Shading 1" w:uiPriority="63"/>
+    <w:lsdException w:name="Medium Shading 2" w:uiPriority="64"/>
+    <w:lsdException w:name="Medium List 1" w:uiPriority="65"/>
+    <w:lsdException w:name="Medium List 2" w:uiPriority="66"/>
+    <w:lsdException w:name="Medium Grid 1" w:uiPriority="67"/>
+    <w:lsdException w:name="Medium Grid 2" w:uiPriority="68"/>
+    <w:lsdException w:name="Medium Grid 3" w:uiPriority="69"/>
+    <w:lsdException w:name="Dark List" w:uiPriority="70"/>
+    <w:lsdException w:name="Colorful Shading" w:uiPriority="71"/>
+    <w:lsdException w:name="Colorful List" w:uiPriority="72"/>
+    <w:lsdException w:name="Colorful Grid" w:uiPriority="73"/>
+    <w:lsdException w:name="Light Shading Accent 1" w:uiPriority="60"/>
+    <w:lsdException w:name="Light List Accent 1" w:uiPriority="61"/>
+    <w:lsdException w:name="Light Grid Accent 1" w:uiPriority="62"/>
+    <w:lsdException w:name="Medium Shading 1 Accent 1" w:uiPriority="63"/>
+    <w:lsdException w:name="Medium Shading 2 Accent 1" w:uiPriority="64"/>
+    <w:lsdException w:name="Medium List 1 Accent 1" w:uiPriority="65"/>
+    <w:lsdException w:name="Revision" w:semiHidden="1"/>
+    <w:lsdException w:name="List Paragraph" w:uiPriority="34" w:qFormat="1"/>
+    <w:lsdException w:name="Quote" w:uiPriority="29" w:qFormat="1"/>
+    <w:lsdException w:name="Intense Quote" w:uiPriority="30" w:qFormat="1"/>
+    <w:lsdException w:name="Medium List 2 Accent 1" w:uiPriority="66"/>
+    <w:lsdException w:name="Medium Grid 1 Accent 1" w:uiPriority="67"/>
+    <w:lsdException w:name="Medium Grid 2 Accent 1" w:uiPriority="68"/>
+    <w:lsdException w:name="Medium Grid 3 Accent 1" w:uiPriority="69"/>
+    <w:lsdException w:name="Dark List Accent 1" w:uiPriority="70"/>
+    <w:lsdException w:name="Colorful Shading Accent 1" w:uiPriority="71"/>
+    <w:lsdException w:name="Colorful List Accent 1" w:uiPriority="72"/>
+    <w:lsdException w:name="Colorful Grid Accent 1" w:uiPriority="73"/>
+    <w:lsdException w:name="Light Shading Accent 2" w:uiPriority="60"/>
+    <w:lsdException w:name="Light List Accent 2" w:uiPriority="61"/>
+    <w:lsdException w:name="Light Grid Accent 2" w:uiPriority="62"/>
+    <w:lsdException w:name="Medium Shading 1 Accent 2" w:uiPriority="63"/>
+    <w:lsdException w:name="Medium Shading 2 Accent 2" w:uiPriority="64"/>
+    <w:lsdException w:name="Medium List 1 Accent 2" w:uiPriority="65"/>
+    <w:lsdException w:name="Medium List 2 Accent 2" w:uiPriority="66"/>
+    <w:lsdException w:name="Medium Grid 1 Accent 2" w:uiPriority="67"/>
+    <w:lsdException w:name="Medium Grid 2 Accent 2" w:uiPriority="68"/>
+    <w:lsdException w:name="Medium Grid 3 Accent 2" w:uiPriority="69"/>
+    <w:lsdException w:name="Dark List Accent 2" w:uiPriority="70"/>
+    <w:lsdException w:name="Colorful Shading Accent 2" w:uiPriority="71"/>
+    <w:lsdException w:name="Colorful List Accent 2" w:uiPriority="72"/>
+    <w:lsdException w:name="Colorful Grid Accent 2" w:uiPriority="73"/>
+    <w:lsdException w:name="Light Shading Accent 3" w:uiPriority="60"/>
+    <w:lsdException w:name="Light List Accent 3" w:uiPriority="61"/>
+    <w:lsdException w:name="Light Grid Accent 3" w:uiPriority="62"/>
+    <w:lsdException w:name="Medium Shading 1 Accent 3" w:uiPriority="63"/>
+    <w:lsdException w:name="Medium Shading 2 Accent 3" w:uiPriority="64"/>
+    <w:lsdException w:name="Medium List 1 Accent 3" w:uiPriority="65"/>
+    <w:lsdException w:name="Medium List 2 Accent 3" w:uiPriority="66"/>
+    <w:lsdException w:name="Medium Grid 1 Accent 3" w:uiPriority="67"/>
+    <w:lsdException w:name="Medium Grid 2 Accent 3" w:uiPriority="68"/>
+    <w:lsdException w:name="Medium Grid 3 Accent 3" w:uiPriority="69"/>
+    <w:lsdException w:name="Dark List Accent 3" w:uiPriority="70"/>
+    <w:lsdException w:name="Colorful Shading Accent 3" w:uiPriority="71"/>
+    <w:lsdException w:name="Colorful List Accent 3" w:uiPriority="72"/>
+    <w:lsdException w:name="Colorful Grid Accent 3" w:uiPriority="73"/>
+    <w:lsdException w:name="Light Shading Accent 4" w:uiPriority="60"/>
+    <w:lsdException w:name="Light List Accent 4" w:uiPriority="61"/>
+    <w:lsdException w:name="Light Grid Accent 4" w:uiPriority="62"/>
+    <w:lsdException w:name="Medium Shading 1 Accent 4" w:uiPriority="63"/>
+    <w:lsdException w:name="Medium Shading 2 Accent 4" w:uiPriority="64"/>
+    <w:lsdException w:name="Medium List 1 Accent 4" w:uiPriority="65"/>
+    <w:lsdException w:name="Medium List 2 Accent 4" w:uiPriority="66"/>
+    <w:lsdException w:name="Medium Grid 1 Accent 4" w:uiPriority="67"/>
+    <w:lsdException w:name="Medium Grid 2 Accent 4" w:uiPriority="68"/>
+    <w:lsdException w:name="Medium Grid 3 Accent 4" w:uiPriority="69"/>
+    <w:lsdException w:name="Dark List Accent 4" w:uiPriority="70"/>
+    <w:lsdException w:name="Colorful Shading Accent 4" w:uiPriority="71"/>
+    <w:lsdException w:name="Colorful List Accent 4" w:uiPriority="72"/>
+    <w:lsdException w:name="Colorful Grid Accent 4" w:uiPriority="73"/>
+    <w:lsdException w:name="Light Shading Accent 5" w:uiPriority="60"/>
+    <w:lsdException w:name="Light List Accent 5" w:uiPriority="61"/>
+    <w:lsdException w:name="Light Grid Accent 5" w:uiPriority="62"/>
+    <w:lsdException w:name="Medium Shading 1 Accent 5" w:uiPriority="63"/>
+    <w:lsdException w:name="Medium Shading 2 Accent 5" w:uiPriority="64"/>
+    <w:lsdException w:name="Medium List 1 Accent 5" w:uiPriority="65"/>
+    <w:lsdException w:name="Medium List 2 Accent 5" w:uiPriority="66"/>
+    <w:lsdException w:name="Medium Grid 1 Accent 5" w:uiPriority="67"/>
+    <w:lsdException w:name="Medium Grid 2 Accent 5" w:uiPriority="68"/>
+    <w:lsdException w:name="Medium Grid 3 Accent 5" w:uiPriority="69"/>
+    <w:lsdException w:name="Dark List Accent 5" w:uiPriority="70"/>
+    <w:lsdException w:name="Colorful Shading Accent 5" w:uiPriority="71"/>
+    <w:lsdException w:name="Colorful List Accent 5" w:uiPriority="72"/>
+    <w:lsdException w:name="Colorful Grid Accent 5" w:uiPriority="73"/>
+    <w:lsdException w:name="Light Shading Accent 6" w:uiPriority="60"/>
+    <w:lsdException w:name="Light List Accent 6" w:uiPriority="61"/>
+    <w:lsdException w:name="Light Grid Accent 6" w:uiPriority="62"/>
+    <w:lsdException w:name="Medium Shading 1 Accent 6" w:uiPriority="63"/>
+    <w:lsdException w:name="Medium Shading 2 Accent 6" w:uiPriority="64"/>
+    <w:lsdException w:name="Medium List 1 Accent 6" w:uiPriority="65"/>
+    <w:lsdException w:name="Medium List 2 Accent 6" w:uiPriority="66"/>
+    <w:lsdException w:name="Medium Grid 1 Accent 6" w:uiPriority="67"/>
+    <w:lsdException w:name="Medium Grid 2 Accent 6" w:uiPriority="68"/>
+    <w:lsdException w:name="Medium Grid 3 Accent 6" w:uiPriority="69"/>
+    <w:lsdException w:name="Dark List Accent 6" w:uiPriority="70"/>
+    <w:lsdException w:name="Colorful Shading Accent 6" w:uiPriority="71"/>
+    <w:lsdException w:name="Colorful List Accent 6" w:uiPriority="72"/>
+    <w:lsdException w:name="Colorful Grid Accent 6" w:uiPriority="73"/>
+    <w:lsdException w:name="Subtle Emphasis" w:uiPriority="19" w:qFormat="1"/>
+    <w:lsdException w:name="Intense Emphasis" w:uiPriority="21" w:qFormat="1"/>
+    <w:lsdException w:name="Subtle Reference" w:uiPriority="31" w:qFormat="1"/>
+    <w:lsdException w:name="Intense Reference" w:uiPriority="32" w:qFormat="1"/>
+    <w:lsdException w:name="Book Title" w:uiPriority="33" w:qFormat="1"/>
+    <w:lsdException w:name="Bibliography" w:semiHidden="1" w:uiPriority="37" w:unhideWhenUsed="1"/>
+    <w:lsdException w:name="TOC Heading" w:semiHidden="1" w:uiPriority="39" w:unhideWhenUsed="1" w:qFormat="1"/>
+    <w:lsdException w:name="Plain Table 1" w:uiPriority="41"/>
+    <w:lsdException w:name="Plain Table 2" w:uiPriority="42"/>
+    <w:lsdException w:name="Plain Table 3" w:uiPriority="43"/>
+    <w:lsdException w:name="Plain Table 4" w:uiPriority="44"/>
+    <w:lsdException w:name="Plain Table 5" w:uiPriority="45"/>
+    <w:lsdException w:name="Grid Table Light" w:uiPriority="40"/>
+    <w:lsdException w:name="Grid Table 1 Light" w:uiPriority="46"/>
+    <w:lsdException w:name="Grid Table 2" w:uiPriority="47"/>
+    <w:lsdException w:name="Grid Table 3" w:uiPriority="48"/>
+    <w:lsdException w:name="Grid Table 4" w:uiPriority="49"/>
+    <w:lsdException w:name="Grid Table 5 Dark" w:uiPriority="50"/>
+    <w:lsdException w:name="Grid Table 6 Colorful" w:uiPriority="51"/>
+    <w:lsdException w:name="Grid Table 7 Colorful" w:uiPriority="52"/>
+    <w:lsdException w:name="Grid Table 1 Light Accent 1" w:uiPriority="46"/>
+    <w:lsdException w:name="Grid Table 2 Accent 1" w:uiPriority="47"/>
+    <w:lsdException w:name="Grid Table 3 Accent 1" w:uiPriority="48"/>
+    <w:lsdException w:name="Grid Table 4 Accent 1" w:uiPriority="49"/>
+    <w:lsdException w:name="Grid Table 5 Dark Accent 1" w:uiPriority="50"/>
+    <w:lsdException w:name="Grid Table 6 Colorful Accent 1" w:uiPriority="51"/>
+    <w:lsdException w:name="Grid Table 7 Colorful Accent 1" w:uiPriority="52"/>
+    <w:lsdException w:name="Grid Table 1 Light Accent 2" w:uiPriority="46"/>
+    <w:lsdException w:name="Grid Table 2 Accent 2" w:uiPriority="47"/>
+    <w:lsdException w:name="Grid Table 3 Accent 2" w:uiPriority="48"/>
+    <w:lsdException w:name="Grid Table 4 Accent 2" w:uiPriority="49"/>
+    <w:lsdException w:name="Grid Table 5 Dark Accent 2" w:uiPriority="50"/>
+    <w:lsdException w:name="Grid Table 6 Colorful Accent 2" w:uiPriority="51"/>
+    <w:lsdException w:name="Grid Table 7 Colorful Accent 2" w:uiPriority="52"/>
+    <w:lsdException w:name="Grid Table 1 Light Accent 3" w:uiPriority="46"/>
+    <w:lsdException w:name="Grid Table 2 Accent 3" w:uiPriority="47"/>
+    <w:lsdException w:name="Grid Table 3 Accent 3" w:uiPriority="48"/>
+    <w:lsdException w:name="Grid Table 4 Accent 3" w:uiPriority="49"/>
+    <w:lsdException w:name="Grid Table 5 Dark Accent 3" w:uiPriority="50"/>
+    <w:lsdException w:name="Grid Table 6 Colorful Accent 3" w:uiPriority="51"/>
+    <w:lsdException w:name="Grid Table 7 Colorful Accent 3" w:uiPriority="52"/>
+    <w:lsdException w:name="Grid Table 1 Light Accent 4" w:uiPriority="46"/>
+    <w:lsdException w:name="Grid Table 2 Accent 4" w:uiPriority="47"/>
+    <w:lsdException w:name="Grid Table 3 Accent 4" w:uiPriority="48"/>
+    <w:lsdException w:name="Grid Table 4 Accent 4" w:uiPriority="49"/>
+    <w:lsdException w:name="Grid Table 5 Dark Accent 4" w:uiPriority="50"/>
+    <w:lsdException w:name="Grid Table 6 Colorful Accent 4" w:uiPriority="51"/>
+    <w:lsdException w:name="Grid Table 7 Colorful Accent 4" w:uiPriority="52"/>
+    <w:lsdException w:name="Grid Table 1 Light Accent 5" w:uiPriority="46"/>
+    <w:lsdException w:name="Grid Table 2 Accent 5" w:uiPriority="47"/>
+    <w:lsdException w:name="Grid Table 3 Accent 5" w:uiPriority="48"/>
+    <w:lsdException w:name="Grid Table 4 Accent 5" w:uiPriority="49"/>
+    <w:lsdException w:name="Grid Table 5 Dark Accent 5" w:uiPriority="50"/>
+    <w:lsdException w:name="Grid Table 6 Colorful Accent 5" w:uiPriority="51"/>
+    <w:lsdException w:name="Grid Table 7 Colorful Accent 5" w:uiPriority="52"/>
+    <w:lsdException w:name="Grid Table 1 Light Accent 6" w:uiPriority="46"/>
+    <w:lsdException w:name="Grid Table 2 Accent 6" w:uiPriority="47"/>
+    <w:lsdException w:name="Grid Table 3 Accent 6" w:uiPriority="48"/>
+    <w:lsdException w:name="Grid Table 4 Accent 6" w:uiPriority="49"/>
+    <w:lsdException w:name="Grid Table 5 Dark Accent 6" w:uiPriority="50"/>
+    <w:lsdException w:name="Grid Table 6 Colorful Accent 6" w:uiPriority="51"/>
+    <w:lsdException w:name="Grid Table 7 Colorful Accent 6" w:uiPriority="52"/>
+    <w:lsdException w:name="List Table 1 Light" w:uiPriority="46"/>
+    <w:lsdException w:name="List Table 2" w:uiPriority="47"/>
+    <w:lsdException w:name="List Table 3" w:uiPriority="48"/>
+    <w:lsdException w:name="List Table 4" w:uiPriority="49"/>
+    <w:lsdException w:name="List Table 5 Dark" w:uiPriority="50"/>
+    <w:lsdException w:name="List Table 6 Colorful" w:uiPriority="51"/>
+    <w:lsdException w:name="List Table 7 Colorful" w:uiPriority="52"/>
+    <w:lsdException w:name="List Table 1 Light Accent 1" w:uiPriority="46"/>
+    <w:lsdException w:name="List Table 2 Accent 1" w:uiPriority="47"/>
+    <w:lsdException w:name="List Table 3 Accent 1" w:uiPriority="48"/>
+    <w:lsdException w:name="List Table 4 Accent 1" w:uiPriority="49"/>
+    <w:lsdException w:name="List Table 5 Dark Accent 1" w:uiPriority="50"/>
+    <w:lsdException w:name="List Table 6 Colorful Accent 1" w:uiPriority="51"/>
+    <w:lsdException w:name="List Table 7 Colorful Accent 1" w:uiPriority="52"/>
+    <w:lsdException w:name="List Table 1 Light Accent 2" w:uiPriority="46"/>
+    <w:lsdException w:name="List Table 2 Accent 2" w:uiPriority="47"/>
+    <w:lsdException w:name="List Table 3 Accent 2" w:uiPriority="48"/>
+    <w:lsdException w:name="List Table 4 Accent 2" w:uiPriority="49"/>
+    <w:lsdException w:name="List Table 5 Dark Accent 2" w:uiPriority="50"/>
+    <w:lsdException w:name="List Table 6 Colorful Accent 2" w:uiPriority="51"/>
+    <w:lsdException w:name="List Table 7 Colorful Accent 2" w:uiPriority="52"/>
+    <w:lsdException w:name="List Table 1 Light Accent 3" w:uiPriority="46"/>
+    <w:lsdException w:name="List Table 2 Accent 3" w:uiPriority="47"/>
+    <w:lsdException w:name="List Table 3 Accent 3" w:uiPriority="48"/>
+    <w:lsdException w:name="List Table 4 Accent 3" w:uiPriority="49"/>
+    <w:lsdException w:name="List Table 5 Dark Accent 3" w:uiPriority="50"/>
+    <w:lsdException w:name="List Table 6 Colorful Accent 3" w:uiPriority="51"/>
+    <w:lsdException w:name="List Table 7 Colorful Accent 3" w:uiPriority="52"/>
+    <w:lsdException w:name="List Table 1 Light Accent 4" w:uiPriority="46"/>
+    <w:lsdException w:name="List Table 2 Accent 4" w:uiPriority="47"/>
+    <w:lsdException w:name="List Table 3 Accent 4" w:uiPriority="48"/>
+    <w:lsdException w:name="List Table 4 Accent 4" w:uiPriority="49"/>
+    <w:lsdException w:name="List Table 5 Dark Accent 4" w:uiPriority="50"/>
+    <w:lsdException w:name="List Table 6 Colorful Accent 4" w:uiPriority="51"/>
+    <w:lsdException w:name="List Table 7 Colorful Accent 4" w:uiPriority="52"/>
+    <w:lsdException w:name="List Table 1 Light Accent 5" w:uiPriority="46"/>
+    <w:lsdException w:name="List Table 2 Accent 5" w:uiPriority="47"/>
+    <w:lsdException w:name="List Table 3 Accent 5" w:uiPriority="48"/>
+    <w:lsdException w:name="List Table 4 Accent 5" w:uiPriority="49"/>
+    <w:lsdException w:name="List Table 5 Dark Accent 5" w:uiPriority="50"/>
+    <w:lsdException w:name="List Table 6 Colorful Accent 5" w:uiPriority="51"/>
+    <w:lsdException w:name="List Table 7 Colorful Accent 5" w:uiPriority="52"/>
+    <w:lsdException w:name="List Table 1 Light Accent 6" w:uiPriority="46"/>
+    <w:lsdException w:name="List Table 2 Accent 6" w:uiPriority="47"/>
+    <w:lsdException w:name="List Table 3 Accent 6" w:uiPriority="48"/>
+    <w:lsdException w:name="List Table 4 Accent 6" w:uiPriority="49"/>
+    <w:lsdException w:name="List Table 5 Dark Accent 6" w:uiPriority="50"/>
+    <w:lsdException w:name="List Table 6 Colorful Accent 6" w:uiPriority="51"/>
+    <w:lsdException w:name="List Table 7 Colorful Accent 6" w:uiPriority="52"/>
+    <w:lsdException w:name="Mention" w:semiHidden="1" w:unhideWhenUsed="1"/>
+    <w:lsdException w:name="Smart Hyperlink" w:semiHidden="1" w:unhideWhenUsed="1"/>
+    <w:lsdException w:name="Hashtag" w:semiHidden="1" w:unhideWhenUsed="1"/>
+    <w:lsdException w:name="Unresolved Mention" w:semiHidden="1" w:unhideWhenUsed="1"/>
+  </w:latentStyles>
+  <w:style w:type="paragraph" w:default="1" w:styleId="Normal">
     <w:name w:val="Normal"/>
     <w:qFormat/>
     <w:pPr>
-      <w:widowControl w:val="false"/>
-      <w:spacing w:lineRule="auto" w:line="276" w:before="0" w:after="0"/>
+      <w:widowControl w:val="0"/>
+      <w:spacing w:line="276" w:lineRule="auto"/>
       <w:contextualSpacing/>
     </w:pPr>
-    <w:rPr>
-      <w:rFonts w:ascii="Arial" w:hAnsi="Arial" w:eastAsia="Arial" w:cs="Arial"/>
-      <w:color w:val="auto"/>
-      <w:kern w:val="0"/>
-      <w:sz w:val="22"/>
-      <w:szCs w:val="22"/>
-      <w:lang w:val="en-US" w:eastAsia="zh-CN" w:bidi="hi-IN"/>
-    </w:rPr>
   </w:style>
   <w:style w:type="paragraph" w:styleId="Heading1">
-    <w:name w:val="Heading 1"/>
-    <w:basedOn w:val="Normal1"/>
+    <w:name w:val="heading 1"/>
+    <w:basedOn w:val="LO-normal"/>
     <w:next w:val="Normal"/>
+    <w:uiPriority w:val="9"/>
     <w:qFormat/>
     <w:pPr>
-      <w:keepNext w:val="true"/>
+      <w:keepNext/>
       <w:keepLines/>
-      <w:spacing w:lineRule="auto" w:line="240" w:before="400" w:after="120"/>
+      <w:spacing w:before="400" w:after="120"/>
+      <w:outlineLvl w:val="0"/>
     </w:pPr>
     <w:rPr>
       <w:sz w:val="40"/>
@@ -932,47 +1140,56 @@
     </w:rPr>
   </w:style>
   <w:style w:type="paragraph" w:styleId="Heading2">
-    <w:name w:val="Heading 2"/>
-    <w:basedOn w:val="Normal1"/>
+    <w:name w:val="heading 2"/>
+    <w:basedOn w:val="LO-normal"/>
     <w:next w:val="Normal"/>
+    <w:uiPriority w:val="9"/>
+    <w:unhideWhenUsed/>
     <w:qFormat/>
     <w:pPr>
-      <w:keepNext w:val="true"/>
+      <w:keepNext/>
       <w:keepLines/>
-      <w:spacing w:lineRule="auto" w:line="240" w:before="360" w:after="120"/>
+      <w:spacing w:before="360" w:after="120"/>
+      <w:outlineLvl w:val="1"/>
     </w:pPr>
     <w:rPr>
-      <w:b w:val="false"/>
       <w:sz w:val="32"/>
       <w:szCs w:val="32"/>
     </w:rPr>
   </w:style>
   <w:style w:type="paragraph" w:styleId="Heading3">
-    <w:name w:val="Heading 3"/>
-    <w:basedOn w:val="Normal1"/>
+    <w:name w:val="heading 3"/>
+    <w:basedOn w:val="LO-normal"/>
     <w:next w:val="Normal"/>
+    <w:uiPriority w:val="9"/>
+    <w:semiHidden/>
+    <w:unhideWhenUsed/>
     <w:qFormat/>
     <w:pPr>
-      <w:keepNext w:val="true"/>
+      <w:keepNext/>
       <w:keepLines/>
-      <w:spacing w:lineRule="auto" w:line="240" w:before="320" w:after="80"/>
+      <w:spacing w:before="320" w:after="80"/>
+      <w:outlineLvl w:val="2"/>
     </w:pPr>
     <w:rPr>
-      <w:b w:val="false"/>
       <w:color w:val="434343"/>
       <w:sz w:val="28"/>
       <w:szCs w:val="28"/>
     </w:rPr>
   </w:style>
   <w:style w:type="paragraph" w:styleId="Heading4">
-    <w:name w:val="Heading 4"/>
-    <w:basedOn w:val="Normal1"/>
+    <w:name w:val="heading 4"/>
+    <w:basedOn w:val="LO-normal"/>
     <w:next w:val="Normal"/>
+    <w:uiPriority w:val="9"/>
+    <w:semiHidden/>
+    <w:unhideWhenUsed/>
     <w:qFormat/>
     <w:pPr>
-      <w:keepNext w:val="true"/>
+      <w:keepNext/>
       <w:keepLines/>
-      <w:spacing w:lineRule="auto" w:line="240" w:before="280" w:after="80"/>
+      <w:spacing w:before="280" w:after="80"/>
+      <w:outlineLvl w:val="3"/>
     </w:pPr>
     <w:rPr>
       <w:color w:val="666666"/>
@@ -981,323 +1198,352 @@
     </w:rPr>
   </w:style>
   <w:style w:type="paragraph" w:styleId="Heading5">
-    <w:name w:val="Heading 5"/>
-    <w:basedOn w:val="Normal1"/>
+    <w:name w:val="heading 5"/>
+    <w:basedOn w:val="LO-normal"/>
     <w:next w:val="Normal"/>
+    <w:uiPriority w:val="9"/>
+    <w:semiHidden/>
+    <w:unhideWhenUsed/>
     <w:qFormat/>
     <w:pPr>
-      <w:keepNext w:val="true"/>
+      <w:keepNext/>
       <w:keepLines/>
-      <w:spacing w:lineRule="auto" w:line="240" w:before="240" w:after="80"/>
+      <w:spacing w:before="240" w:after="80"/>
+      <w:outlineLvl w:val="4"/>
     </w:pPr>
     <w:rPr>
       <w:color w:val="666666"/>
-      <w:sz w:val="22"/>
-      <w:szCs w:val="22"/>
     </w:rPr>
   </w:style>
   <w:style w:type="paragraph" w:styleId="Heading6">
-    <w:name w:val="Heading 6"/>
-    <w:basedOn w:val="Normal1"/>
+    <w:name w:val="heading 6"/>
+    <w:basedOn w:val="LO-normal"/>
     <w:next w:val="Normal"/>
+    <w:uiPriority w:val="9"/>
+    <w:semiHidden/>
+    <w:unhideWhenUsed/>
     <w:qFormat/>
     <w:pPr>
-      <w:keepNext w:val="true"/>
+      <w:keepNext/>
       <w:keepLines/>
-      <w:spacing w:lineRule="auto" w:line="240" w:before="240" w:after="80"/>
+      <w:spacing w:before="240" w:after="80"/>
+      <w:outlineLvl w:val="5"/>
     </w:pPr>
     <w:rPr>
       <w:i/>
       <w:color w:val="666666"/>
-      <w:sz w:val="22"/>
-      <w:szCs w:val="22"/>
-    </w:rPr>
-  </w:style>
-  <w:style w:type="character" w:styleId="ListLabel1">
+    </w:rPr>
+  </w:style>
+  <w:style w:type="character" w:default="1" w:styleId="DefaultParagraphFont">
+    <w:name w:val="Default Paragraph Font"/>
+    <w:uiPriority w:val="1"/>
+    <w:semiHidden/>
+    <w:unhideWhenUsed/>
+  </w:style>
+  <w:style w:type="table" w:default="1" w:styleId="TableNormal">
+    <w:name w:val="Normal Table"/>
+    <w:uiPriority w:val="99"/>
+    <w:semiHidden/>
+    <w:unhideWhenUsed/>
+    <w:tblPr>
+      <w:tblInd w:w="0" w:type="dxa"/>
+      <w:tblCellMar>
+        <w:top w:w="0" w:type="dxa"/>
+        <w:left w:w="108" w:type="dxa"/>
+        <w:bottom w:w="0" w:type="dxa"/>
+        <w:right w:w="108" w:type="dxa"/>
+      </w:tblCellMar>
+    </w:tblPr>
+  </w:style>
+  <w:style w:type="numbering" w:default="1" w:styleId="NoList">
+    <w:name w:val="No List"/>
+    <w:uiPriority w:val="99"/>
+    <w:semiHidden/>
+    <w:unhideWhenUsed/>
+  </w:style>
+  <w:style w:type="character" w:customStyle="1" w:styleId="ListLabel1">
     <w:name w:val="ListLabel 1"/>
     <w:qFormat/>
     <w:rPr>
       <w:u w:val="none"/>
     </w:rPr>
   </w:style>
-  <w:style w:type="character" w:styleId="ListLabel2">
+  <w:style w:type="character" w:customStyle="1" w:styleId="ListLabel2">
     <w:name w:val="ListLabel 2"/>
     <w:qFormat/>
     <w:rPr>
       <w:u w:val="none"/>
     </w:rPr>
   </w:style>
-  <w:style w:type="character" w:styleId="ListLabel3">
+  <w:style w:type="character" w:customStyle="1" w:styleId="ListLabel3">
     <w:name w:val="ListLabel 3"/>
     <w:qFormat/>
     <w:rPr>
       <w:u w:val="none"/>
     </w:rPr>
   </w:style>
-  <w:style w:type="character" w:styleId="ListLabel4">
+  <w:style w:type="character" w:customStyle="1" w:styleId="ListLabel4">
     <w:name w:val="ListLabel 4"/>
     <w:qFormat/>
     <w:rPr>
       <w:u w:val="none"/>
     </w:rPr>
   </w:style>
-  <w:style w:type="character" w:styleId="ListLabel5">
+  <w:style w:type="character" w:customStyle="1" w:styleId="ListLabel5">
     <w:name w:val="ListLabel 5"/>
     <w:qFormat/>
     <w:rPr>
       <w:u w:val="none"/>
     </w:rPr>
   </w:style>
-  <w:style w:type="character" w:styleId="ListLabel6">
+  <w:style w:type="character" w:customStyle="1" w:styleId="ListLabel6">
     <w:name w:val="ListLabel 6"/>
     <w:qFormat/>
     <w:rPr>
       <w:u w:val="none"/>
     </w:rPr>
   </w:style>
-  <w:style w:type="character" w:styleId="ListLabel7">
+  <w:style w:type="character" w:customStyle="1" w:styleId="ListLabel7">
     <w:name w:val="ListLabel 7"/>
     <w:qFormat/>
     <w:rPr>
       <w:u w:val="none"/>
     </w:rPr>
   </w:style>
-  <w:style w:type="character" w:styleId="ListLabel8">
+  <w:style w:type="character" w:customStyle="1" w:styleId="ListLabel8">
     <w:name w:val="ListLabel 8"/>
     <w:qFormat/>
     <w:rPr>
       <w:u w:val="none"/>
     </w:rPr>
   </w:style>
-  <w:style w:type="character" w:styleId="ListLabel9">
+  <w:style w:type="character" w:customStyle="1" w:styleId="ListLabel9">
     <w:name w:val="ListLabel 9"/>
     <w:qFormat/>
     <w:rPr>
       <w:u w:val="none"/>
     </w:rPr>
   </w:style>
-  <w:style w:type="character" w:styleId="ListLabel10">
+  <w:style w:type="character" w:customStyle="1" w:styleId="ListLabel10">
     <w:name w:val="ListLabel 10"/>
     <w:qFormat/>
     <w:rPr>
       <w:u w:val="none"/>
     </w:rPr>
   </w:style>
-  <w:style w:type="character" w:styleId="ListLabel11">
+  <w:style w:type="character" w:customStyle="1" w:styleId="ListLabel11">
     <w:name w:val="ListLabel 11"/>
     <w:qFormat/>
     <w:rPr>
       <w:u w:val="none"/>
     </w:rPr>
   </w:style>
-  <w:style w:type="character" w:styleId="ListLabel12">
+  <w:style w:type="character" w:customStyle="1" w:styleId="ListLabel12">
     <w:name w:val="ListLabel 12"/>
     <w:qFormat/>
     <w:rPr>
       <w:u w:val="none"/>
     </w:rPr>
   </w:style>
-  <w:style w:type="character" w:styleId="ListLabel13">
+  <w:style w:type="character" w:customStyle="1" w:styleId="ListLabel13">
     <w:name w:val="ListLabel 13"/>
     <w:qFormat/>
     <w:rPr>
       <w:u w:val="none"/>
     </w:rPr>
   </w:style>
-  <w:style w:type="character" w:styleId="ListLabel14">
+  <w:style w:type="character" w:customStyle="1" w:styleId="ListLabel14">
     <w:name w:val="ListLabel 14"/>
     <w:qFormat/>
     <w:rPr>
       <w:u w:val="none"/>
     </w:rPr>
   </w:style>
-  <w:style w:type="character" w:styleId="ListLabel15">
+  <w:style w:type="character" w:customStyle="1" w:styleId="ListLabel15">
     <w:name w:val="ListLabel 15"/>
     <w:qFormat/>
     <w:rPr>
       <w:u w:val="none"/>
     </w:rPr>
   </w:style>
-  <w:style w:type="character" w:styleId="ListLabel16">
+  <w:style w:type="character" w:customStyle="1" w:styleId="ListLabel16">
     <w:name w:val="ListLabel 16"/>
     <w:qFormat/>
     <w:rPr>
       <w:u w:val="none"/>
     </w:rPr>
   </w:style>
-  <w:style w:type="character" w:styleId="ListLabel17">
+  <w:style w:type="character" w:customStyle="1" w:styleId="ListLabel17">
     <w:name w:val="ListLabel 17"/>
     <w:qFormat/>
     <w:rPr>
       <w:u w:val="none"/>
     </w:rPr>
   </w:style>
-  <w:style w:type="character" w:styleId="ListLabel18">
+  <w:style w:type="character" w:customStyle="1" w:styleId="ListLabel18">
     <w:name w:val="ListLabel 18"/>
     <w:qFormat/>
     <w:rPr>
       <w:u w:val="none"/>
     </w:rPr>
   </w:style>
-  <w:style w:type="character" w:styleId="ListLabel19">
+  <w:style w:type="character" w:customStyle="1" w:styleId="ListLabel19">
     <w:name w:val="ListLabel 19"/>
     <w:qFormat/>
     <w:rPr>
       <w:u w:val="none"/>
     </w:rPr>
   </w:style>
-  <w:style w:type="character" w:styleId="ListLabel20">
+  <w:style w:type="character" w:customStyle="1" w:styleId="ListLabel20">
     <w:name w:val="ListLabel 20"/>
     <w:qFormat/>
     <w:rPr>
       <w:u w:val="none"/>
     </w:rPr>
   </w:style>
-  <w:style w:type="character" w:styleId="ListLabel21">
+  <w:style w:type="character" w:customStyle="1" w:styleId="ListLabel21">
     <w:name w:val="ListLabel 21"/>
     <w:qFormat/>
     <w:rPr>
       <w:u w:val="none"/>
     </w:rPr>
   </w:style>
-  <w:style w:type="character" w:styleId="ListLabel22">
+  <w:style w:type="character" w:customStyle="1" w:styleId="ListLabel22">
     <w:name w:val="ListLabel 22"/>
     <w:qFormat/>
     <w:rPr>
       <w:u w:val="none"/>
     </w:rPr>
   </w:style>
-  <w:style w:type="character" w:styleId="ListLabel23">
+  <w:style w:type="character" w:customStyle="1" w:styleId="ListLabel23">
     <w:name w:val="ListLabel 23"/>
     <w:qFormat/>
     <w:rPr>
       <w:u w:val="none"/>
     </w:rPr>
   </w:style>
-  <w:style w:type="character" w:styleId="ListLabel24">
+  <w:style w:type="character" w:customStyle="1" w:styleId="ListLabel24">
     <w:name w:val="ListLabel 24"/>
     <w:qFormat/>
     <w:rPr>
       <w:u w:val="none"/>
     </w:rPr>
   </w:style>
-  <w:style w:type="character" w:styleId="ListLabel25">
+  <w:style w:type="character" w:customStyle="1" w:styleId="ListLabel25">
     <w:name w:val="ListLabel 25"/>
     <w:qFormat/>
     <w:rPr>
       <w:u w:val="none"/>
     </w:rPr>
   </w:style>
-  <w:style w:type="character" w:styleId="ListLabel26">
+  <w:style w:type="character" w:customStyle="1" w:styleId="ListLabel26">
     <w:name w:val="ListLabel 26"/>
     <w:qFormat/>
     <w:rPr>
       <w:u w:val="none"/>
     </w:rPr>
   </w:style>
-  <w:style w:type="character" w:styleId="ListLabel27">
+  <w:style w:type="character" w:customStyle="1" w:styleId="ListLabel27">
     <w:name w:val="ListLabel 27"/>
     <w:qFormat/>
     <w:rPr>
       <w:u w:val="none"/>
     </w:rPr>
   </w:style>
-  <w:style w:type="character" w:styleId="ListLabel28">
+  <w:style w:type="character" w:customStyle="1" w:styleId="ListLabel28">
     <w:name w:val="ListLabel 28"/>
     <w:qFormat/>
     <w:rPr>
       <w:u w:val="none"/>
     </w:rPr>
   </w:style>
-  <w:style w:type="character" w:styleId="ListLabel29">
+  <w:style w:type="character" w:customStyle="1" w:styleId="ListLabel29">
     <w:name w:val="ListLabel 29"/>
     <w:qFormat/>
     <w:rPr>
       <w:u w:val="none"/>
     </w:rPr>
   </w:style>
-  <w:style w:type="character" w:styleId="ListLabel30">
+  <w:style w:type="character" w:customStyle="1" w:styleId="ListLabel30">
     <w:name w:val="ListLabel 30"/>
     <w:qFormat/>
     <w:rPr>
       <w:u w:val="none"/>
     </w:rPr>
   </w:style>
-  <w:style w:type="character" w:styleId="ListLabel31">
+  <w:style w:type="character" w:customStyle="1" w:styleId="ListLabel31">
     <w:name w:val="ListLabel 31"/>
     <w:qFormat/>
     <w:rPr>
       <w:u w:val="none"/>
     </w:rPr>
   </w:style>
-  <w:style w:type="character" w:styleId="ListLabel32">
+  <w:style w:type="character" w:customStyle="1" w:styleId="ListLabel32">
     <w:name w:val="ListLabel 32"/>
     <w:qFormat/>
     <w:rPr>
       <w:u w:val="none"/>
     </w:rPr>
   </w:style>
-  <w:style w:type="character" w:styleId="ListLabel33">
+  <w:style w:type="character" w:customStyle="1" w:styleId="ListLabel33">
     <w:name w:val="ListLabel 33"/>
     <w:qFormat/>
     <w:rPr>
       <w:u w:val="none"/>
     </w:rPr>
   </w:style>
-  <w:style w:type="character" w:styleId="ListLabel34">
+  <w:style w:type="character" w:customStyle="1" w:styleId="ListLabel34">
     <w:name w:val="ListLabel 34"/>
     <w:qFormat/>
     <w:rPr>
       <w:u w:val="none"/>
     </w:rPr>
   </w:style>
-  <w:style w:type="character" w:styleId="ListLabel35">
+  <w:style w:type="character" w:customStyle="1" w:styleId="ListLabel35">
     <w:name w:val="ListLabel 35"/>
     <w:qFormat/>
     <w:rPr>
       <w:u w:val="none"/>
     </w:rPr>
   </w:style>
-  <w:style w:type="character" w:styleId="ListLabel36">
+  <w:style w:type="character" w:customStyle="1" w:styleId="ListLabel36">
     <w:name w:val="ListLabel 36"/>
     <w:qFormat/>
     <w:rPr>
       <w:u w:val="none"/>
     </w:rPr>
   </w:style>
-  <w:style w:type="paragraph" w:styleId="Heading">
+  <w:style w:type="paragraph" w:customStyle="1" w:styleId="Heading">
     <w:name w:val="Heading"/>
     <w:basedOn w:val="Normal"/>
-    <w:next w:val="TextBody"/>
+    <w:next w:val="BodyText"/>
     <w:qFormat/>
     <w:pPr>
-      <w:keepNext w:val="true"/>
+      <w:keepNext/>
       <w:spacing w:before="240" w:after="120"/>
     </w:pPr>
     <w:rPr>
-      <w:rFonts w:ascii="Liberation Sans" w:hAnsi="Liberation Sans" w:eastAsia="Noto Sans CJK SC Regular" w:cs="Lohit Devanagari"/>
+      <w:rFonts w:ascii="Liberation Sans" w:eastAsia="Noto Sans CJK SC Regular" w:hAnsi="Liberation Sans" w:cs="Lohit Devanagari"/>
       <w:sz w:val="28"/>
       <w:szCs w:val="28"/>
     </w:rPr>
   </w:style>
-  <w:style w:type="paragraph" w:styleId="TextBody">
+  <w:style w:type="paragraph" w:styleId="BodyText">
     <w:name w:val="Body Text"/>
     <w:basedOn w:val="Normal"/>
     <w:pPr>
-      <w:spacing w:lineRule="auto" w:line="276" w:before="0" w:after="140"/>
+      <w:spacing w:after="140"/>
     </w:pPr>
-    <w:rPr/>
   </w:style>
   <w:style w:type="paragraph" w:styleId="List">
     <w:name w:val="List"/>
-    <w:basedOn w:val="TextBody"/>
-    <w:pPr/>
+    <w:basedOn w:val="BodyText"/>
     <w:rPr>
       <w:rFonts w:cs="Lohit Devanagari"/>
     </w:rPr>
   </w:style>
   <w:style w:type="paragraph" w:styleId="Caption">
-    <w:name w:val="Caption"/>
+    <w:name w:val="caption"/>
     <w:basedOn w:val="Normal"/>
     <w:qFormat/>
     <w:pPr>
@@ -1312,7 +1558,7 @@
       <w:szCs w:val="24"/>
     </w:rPr>
   </w:style>
-  <w:style w:type="paragraph" w:styleId="Index">
+  <w:style w:type="paragraph" w:customStyle="1" w:styleId="Index">
     <w:name w:val="Index"/>
     <w:basedOn w:val="Normal"/>
     <w:qFormat/>
@@ -1323,32 +1569,20 @@
       <w:rFonts w:cs="Lohit Devanagari"/>
     </w:rPr>
   </w:style>
-  <w:style w:type="paragraph" w:styleId="Normal1" w:default="1">
+  <w:style w:type="paragraph" w:customStyle="1" w:styleId="LO-normal">
     <w:name w:val="LO-normal"/>
     <w:qFormat/>
-    <w:pPr>
-      <w:widowControl/>
-      <w:bidi w:val="0"/>
-      <w:jc w:val="left"/>
-    </w:pPr>
-    <w:rPr>
-      <w:rFonts w:ascii="Arial" w:hAnsi="Arial" w:eastAsia="Arial" w:cs="Arial"/>
-      <w:color w:val="auto"/>
-      <w:kern w:val="0"/>
-      <w:sz w:val="22"/>
-      <w:szCs w:val="22"/>
-      <w:lang w:val="en-US" w:eastAsia="zh-CN" w:bidi="hi-IN"/>
-    </w:rPr>
   </w:style>
   <w:style w:type="paragraph" w:styleId="Title">
     <w:name w:val="Title"/>
-    <w:basedOn w:val="Normal1"/>
+    <w:basedOn w:val="LO-normal"/>
     <w:next w:val="Normal"/>
+    <w:uiPriority w:val="10"/>
     <w:qFormat/>
     <w:pPr>
-      <w:keepNext w:val="true"/>
+      <w:keepNext/>
       <w:keepLines/>
-      <w:spacing w:lineRule="auto" w:line="240" w:before="0" w:after="60"/>
+      <w:spacing w:after="60"/>
     </w:pPr>
     <w:rPr>
       <w:sz w:val="52"/>
@@ -1357,36 +1591,28 @@
   </w:style>
   <w:style w:type="paragraph" w:styleId="Subtitle">
     <w:name w:val="Subtitle"/>
-    <w:basedOn w:val="Normal1"/>
+    <w:basedOn w:val="LO-normal"/>
     <w:next w:val="Normal"/>
+    <w:uiPriority w:val="11"/>
     <w:qFormat/>
     <w:pPr>
-      <w:keepNext w:val="true"/>
+      <w:keepNext/>
       <w:keepLines/>
-      <w:spacing w:lineRule="auto" w:line="240" w:before="0" w:after="320"/>
+      <w:spacing w:after="320"/>
     </w:pPr>
     <w:rPr>
-      <w:rFonts w:ascii="Arial" w:hAnsi="Arial" w:eastAsia="Arial" w:cs="Arial"/>
-      <w:i w:val="false"/>
       <w:color w:val="666666"/>
       <w:sz w:val="30"/>
       <w:szCs w:val="30"/>
     </w:rPr>
   </w:style>
   <w:style w:type="paragraph" w:styleId="Header">
-    <w:name w:val="Header"/>
+    <w:name w:val="header"/>
     <w:basedOn w:val="Normal"/>
-    <w:pPr/>
-    <w:rPr/>
   </w:style>
   <w:style w:type="paragraph" w:styleId="Footer">
-    <w:name w:val="Footer"/>
+    <w:name w:val="footer"/>
     <w:basedOn w:val="Normal"/>
-    <w:pPr/>
-    <w:rPr/>
-  </w:style>
-  <w:style w:type="table" w:default="1" w:styleId="TableNormal">
-    <w:name w:val="Table Normal"/>
   </w:style>
 </w:styles>
 </file>

</xml_diff>

<commit_message>
Actualizacion de Gestion de Configuracion.
</commit_message>
<xml_diff>
--- a/DeliverEats/Proyecto/Gestion de Configuracion/DE_Glosario.docx
+++ b/DeliverEats/Proyecto/Gestion de Configuracion/DE_Glosario.docx
@@ -1,17 +1,19 @@
 
 <file path=word/document.xml><?xml version="1.0" encoding="utf-8"?>
-<w:document xmlns:wpc="http://schemas.microsoft.com/office/word/2010/wordprocessingCanvas" xmlns:cx="http://schemas.microsoft.com/office/drawing/2014/chartex" xmlns:cx1="http://schemas.microsoft.com/office/drawing/2015/9/8/chartex" xmlns:cx2="http://schemas.microsoft.com/office/drawing/2015/10/21/chartex" xmlns:cx3="http://schemas.microsoft.com/office/drawing/2016/5/9/chartex" xmlns:cx4="http://schemas.microsoft.com/office/drawing/2016/5/10/chartex" xmlns:cx5="http://schemas.microsoft.com/office/drawing/2016/5/11/chartex" xmlns:cx6="http://schemas.microsoft.com/office/drawing/2016/5/12/chartex" xmlns:cx7="http://schemas.microsoft.com/office/drawing/2016/5/13/chartex" xmlns:cx8="http://schemas.microsoft.com/office/drawing/2016/5/14/chartex" xmlns:mc="http://schemas.openxmlformats.org/markup-compatibility/2006" xmlns:aink="http://schemas.microsoft.com/office/drawing/2016/ink" xmlns:am3d="http://schemas.microsoft.com/office/drawing/2017/model3d" xmlns:o="urn:schemas-microsoft-com:office:office" xmlns:r="http://schemas.openxmlformats.org/officeDocument/2006/relationships" xmlns:m="http://schemas.openxmlformats.org/officeDocument/2006/math" xmlns:v="urn:schemas-microsoft-com:vml" xmlns:wp14="http://schemas.microsoft.com/office/word/2010/wordprocessingDrawing" xmlns:wp="http://schemas.openxmlformats.org/drawingml/2006/wordprocessingDrawing" xmlns:w10="urn:schemas-microsoft-com:office:word" xmlns:w="http://schemas.openxmlformats.org/wordprocessingml/2006/main" xmlns:w14="http://schemas.microsoft.com/office/word/2010/wordml" xmlns:w15="http://schemas.microsoft.com/office/word/2012/wordml" xmlns:w16cid="http://schemas.microsoft.com/office/word/2016/wordml/cid" xmlns:w16se="http://schemas.microsoft.com/office/word/2015/wordml/symex" xmlns:wpg="http://schemas.microsoft.com/office/word/2010/wordprocessingGroup" xmlns:wpi="http://schemas.microsoft.com/office/word/2010/wordprocessingInk" xmlns:wne="http://schemas.microsoft.com/office/word/2006/wordml" xmlns:wps="http://schemas.microsoft.com/office/word/2010/wordprocessingShape" mc:Ignorable="w14 w15 w16se w16cid wp14">
+<w:document xmlns:wpc="http://schemas.microsoft.com/office/word/2010/wordprocessingCanvas" xmlns:mc="http://schemas.openxmlformats.org/markup-compatibility/2006" xmlns:o="urn:schemas-microsoft-com:office:office" xmlns:r="http://schemas.openxmlformats.org/officeDocument/2006/relationships" xmlns:m="http://schemas.openxmlformats.org/officeDocument/2006/math" xmlns:v="urn:schemas-microsoft-com:vml" xmlns:wp14="http://schemas.microsoft.com/office/word/2010/wordprocessingDrawing" xmlns:wp="http://schemas.openxmlformats.org/drawingml/2006/wordprocessingDrawing" xmlns:w10="urn:schemas-microsoft-com:office:word" xmlns:w="http://schemas.openxmlformats.org/wordprocessingml/2006/main" xmlns:w14="http://schemas.microsoft.com/office/word/2010/wordml" xmlns:wpg="http://schemas.microsoft.com/office/word/2010/wordprocessingGroup" xmlns:wpi="http://schemas.microsoft.com/office/word/2010/wordprocessingInk" xmlns:wne="http://schemas.microsoft.com/office/word/2006/wordml" xmlns:wps="http://schemas.microsoft.com/office/word/2010/wordprocessingShape" mc:Ignorable="w14 wp14">
   <w:body>
     <w:p>
       <w:pPr>
-        <w:pStyle w:val="Heading2"/>
+        <w:pStyle w:val="Ttulo2"/>
         <w:spacing w:before="0" w:after="0"/>
       </w:pPr>
       <w:bookmarkStart w:id="0" w:name="_piwge3d66208"/>
       <w:bookmarkEnd w:id="0"/>
+      <w:proofErr w:type="spellStart"/>
       <w:r>
         <w:t>Glosario</w:t>
       </w:r>
+      <w:proofErr w:type="spellEnd"/>
     </w:p>
     <w:p/>
     <w:tbl>
@@ -58,12 +60,14 @@
                 <w:b/>
               </w:rPr>
             </w:pPr>
+            <w:proofErr w:type="spellStart"/>
             <w:r>
               <w:rPr>
                 <w:b/>
               </w:rPr>
               <w:t>Sigla</w:t>
             </w:r>
+            <w:proofErr w:type="spellEnd"/>
           </w:p>
         </w:tc>
         <w:tc>
@@ -85,12 +89,14 @@
                 <w:b/>
               </w:rPr>
             </w:pPr>
+            <w:proofErr w:type="spellStart"/>
             <w:r>
               <w:rPr>
                 <w:b/>
               </w:rPr>
               <w:t>Significado</w:t>
             </w:r>
+            <w:proofErr w:type="spellEnd"/>
           </w:p>
         </w:tc>
       </w:tr>
@@ -111,7 +117,15 @@
               <w:spacing w:line="240" w:lineRule="auto"/>
             </w:pPr>
             <w:r>
-              <w:t>[nombreUser]</w:t>
+              <w:t>[</w:t>
+            </w:r>
+            <w:proofErr w:type="spellStart"/>
+            <w:r>
+              <w:t>nombreUser</w:t>
+            </w:r>
+            <w:proofErr w:type="spellEnd"/>
+            <w:r>
+              <w:t>]</w:t>
             </w:r>
           </w:p>
         </w:tc>
@@ -129,10 +143,38 @@
           <w:p>
             <w:pPr>
               <w:spacing w:line="240" w:lineRule="auto"/>
+              <w:rPr>
+                <w:lang w:val="es-ES"/>
+              </w:rPr>
             </w:pPr>
             <w:r>
-              <w:t>Nombre de la User Story</w:t>
-            </w:r>
+              <w:rPr>
+                <w:lang w:val="es-ES"/>
+              </w:rPr>
+              <w:t xml:space="preserve">Nombre de la </w:t>
+            </w:r>
+            <w:proofErr w:type="spellStart"/>
+            <w:r>
+              <w:rPr>
+                <w:lang w:val="es-ES"/>
+              </w:rPr>
+              <w:t>User</w:t>
+            </w:r>
+            <w:proofErr w:type="spellEnd"/>
+            <w:r>
+              <w:rPr>
+                <w:lang w:val="es-ES"/>
+              </w:rPr>
+              <w:t xml:space="preserve"> </w:t>
+            </w:r>
+            <w:proofErr w:type="spellStart"/>
+            <w:r>
+              <w:rPr>
+                <w:lang w:val="es-ES"/>
+              </w:rPr>
+              <w:t>Story</w:t>
+            </w:r>
+            <w:proofErr w:type="spellEnd"/>
           </w:p>
         </w:tc>
       </w:tr>
@@ -153,7 +195,15 @@
               <w:spacing w:line="240" w:lineRule="auto"/>
             </w:pPr>
             <w:r>
-              <w:t>[nroUser]</w:t>
+              <w:t>[</w:t>
+            </w:r>
+            <w:proofErr w:type="spellStart"/>
+            <w:r>
+              <w:t>nroUser</w:t>
+            </w:r>
+            <w:proofErr w:type="spellEnd"/>
+            <w:r>
+              <w:t>]</w:t>
             </w:r>
           </w:p>
         </w:tc>
@@ -171,10 +221,38 @@
           <w:p>
             <w:pPr>
               <w:spacing w:line="240" w:lineRule="auto"/>
+              <w:rPr>
+                <w:lang w:val="es-ES"/>
+              </w:rPr>
             </w:pPr>
             <w:r>
-              <w:t>Número que identifica a la User Story</w:t>
-            </w:r>
+              <w:rPr>
+                <w:lang w:val="es-ES"/>
+              </w:rPr>
+              <w:t xml:space="preserve">Número que identifica a la </w:t>
+            </w:r>
+            <w:proofErr w:type="spellStart"/>
+            <w:r>
+              <w:rPr>
+                <w:lang w:val="es-ES"/>
+              </w:rPr>
+              <w:t>User</w:t>
+            </w:r>
+            <w:proofErr w:type="spellEnd"/>
+            <w:r>
+              <w:rPr>
+                <w:lang w:val="es-ES"/>
+              </w:rPr>
+              <w:t xml:space="preserve"> </w:t>
+            </w:r>
+            <w:proofErr w:type="spellStart"/>
+            <w:r>
+              <w:rPr>
+                <w:lang w:val="es-ES"/>
+              </w:rPr>
+              <w:t>Story</w:t>
+            </w:r>
+            <w:proofErr w:type="spellEnd"/>
           </w:p>
         </w:tc>
       </w:tr>
@@ -195,7 +273,15 @@
               <w:spacing w:line="240" w:lineRule="auto"/>
             </w:pPr>
             <w:r>
-              <w:t>[nombreMetrica]</w:t>
+              <w:t>[</w:t>
+            </w:r>
+            <w:proofErr w:type="spellStart"/>
+            <w:r>
+              <w:t>nombreMetrica</w:t>
+            </w:r>
+            <w:proofErr w:type="spellEnd"/>
+            <w:r>
+              <w:t>]</w:t>
             </w:r>
           </w:p>
         </w:tc>
@@ -213,8 +299,14 @@
           <w:p>
             <w:pPr>
               <w:spacing w:line="240" w:lineRule="auto"/>
+              <w:rPr>
+                <w:lang w:val="es-ES"/>
+              </w:rPr>
             </w:pPr>
             <w:r>
+              <w:rPr>
+                <w:lang w:val="es-ES"/>
+              </w:rPr>
               <w:t>Nombre que identifica a la métrica</w:t>
             </w:r>
           </w:p>
@@ -237,7 +329,15 @@
               <w:spacing w:line="240" w:lineRule="auto"/>
             </w:pPr>
             <w:r>
-              <w:t>[nombreClase]</w:t>
+              <w:t>[</w:t>
+            </w:r>
+            <w:proofErr w:type="spellStart"/>
+            <w:r>
+              <w:t>nombreClase</w:t>
+            </w:r>
+            <w:proofErr w:type="spellEnd"/>
+            <w:r>
+              <w:t>]</w:t>
             </w:r>
           </w:p>
         </w:tc>
@@ -263,13 +363,7 @@
               <w:rPr>
                 <w:lang w:val="es-US"/>
               </w:rPr>
-              <w:t xml:space="preserve">Nombre de la clase (convención a definir según el lenguaje de </w:t>
-            </w:r>
-            <w:r>
-              <w:rPr>
-                <w:lang w:val="es-US"/>
-              </w:rPr>
-              <w:t>programación)</w:t>
+              <w:t>Nombre de la clase (convención a definir según el lenguaje de programación)</w:t>
             </w:r>
           </w:p>
         </w:tc>
@@ -291,7 +385,15 @@
               <w:spacing w:line="240" w:lineRule="auto"/>
             </w:pPr>
             <w:r>
-              <w:t>[Asunto]</w:t>
+              <w:t>[</w:t>
+            </w:r>
+            <w:proofErr w:type="spellStart"/>
+            <w:r>
+              <w:t>Asunto</w:t>
+            </w:r>
+            <w:proofErr w:type="spellEnd"/>
+            <w:r>
+              <w:t>]</w:t>
             </w:r>
           </w:p>
         </w:tc>
@@ -310,8 +412,13 @@
             <w:pPr>
               <w:spacing w:line="240" w:lineRule="auto"/>
             </w:pPr>
-            <w:r>
-              <w:t>Asunto del email</w:t>
+            <w:proofErr w:type="spellStart"/>
+            <w:r>
+              <w:t>Asunto</w:t>
+            </w:r>
+            <w:proofErr w:type="spellEnd"/>
+            <w:r>
+              <w:t xml:space="preserve"> del email</w:t>
             </w:r>
           </w:p>
         </w:tc>
@@ -333,7 +440,15 @@
               <w:spacing w:line="240" w:lineRule="auto"/>
             </w:pPr>
             <w:r>
-              <w:t>[nombreModelo]</w:t>
+              <w:t>[</w:t>
+            </w:r>
+            <w:proofErr w:type="spellStart"/>
+            <w:r>
+              <w:t>nombreModelo</w:t>
+            </w:r>
+            <w:proofErr w:type="spellEnd"/>
+            <w:r>
+              <w:t>]</w:t>
             </w:r>
           </w:p>
         </w:tc>
@@ -351,9 +466,29 @@
           <w:p>
             <w:pPr>
               <w:spacing w:line="240" w:lineRule="auto"/>
+              <w:rPr>
+                <w:lang w:val="es-ES"/>
+              </w:rPr>
             </w:pPr>
             <w:r>
-              <w:t>Nombre del modelo usado para representar la arquitectura ej: Diagrama arquitectónico de funcionalidad, Diagrama de clases.</w:t>
+              <w:rPr>
+                <w:lang w:val="es-ES"/>
+              </w:rPr>
+              <w:t xml:space="preserve">Nombre del modelo usado para representar la arquitectura </w:t>
+            </w:r>
+            <w:proofErr w:type="spellStart"/>
+            <w:r>
+              <w:rPr>
+                <w:lang w:val="es-ES"/>
+              </w:rPr>
+              <w:t>ej</w:t>
+            </w:r>
+            <w:proofErr w:type="spellEnd"/>
+            <w:r>
+              <w:rPr>
+                <w:lang w:val="es-ES"/>
+              </w:rPr>
+              <w:t>: Diagrama arquitectónico de funcionalidad, Diagrama de clases.</w:t>
             </w:r>
           </w:p>
         </w:tc>
@@ -374,9 +509,11 @@
             <w:pPr>
               <w:spacing w:line="240" w:lineRule="auto"/>
             </w:pPr>
+            <w:proofErr w:type="spellStart"/>
             <w:r>
               <w:t>SprintXX</w:t>
             </w:r>
+            <w:proofErr w:type="spellEnd"/>
           </w:p>
         </w:tc>
         <w:tc>
@@ -401,7 +538,21 @@
               <w:rPr>
                 <w:lang w:val="es-US"/>
               </w:rPr>
-              <w:t>Número del Sprint, comenzando por 01. ej: Sprint01</w:t>
+              <w:t xml:space="preserve">Número del Sprint, comenzando por 01. </w:t>
+            </w:r>
+            <w:proofErr w:type="spellStart"/>
+            <w:r>
+              <w:rPr>
+                <w:lang w:val="es-US"/>
+              </w:rPr>
+              <w:t>ej</w:t>
+            </w:r>
+            <w:proofErr w:type="spellEnd"/>
+            <w:r>
+              <w:rPr>
+                <w:lang w:val="es-US"/>
+              </w:rPr>
+              <w:t>: Sprint01</w:t>
             </w:r>
           </w:p>
         </w:tc>
@@ -456,7 +607,115 @@
               <w:rPr>
                 <w:lang w:val="es-US"/>
               </w:rPr>
-              <w:t>Fecha. AAAA: Año – MM: Mes – DD: Dia</w:t>
+              <w:t xml:space="preserve">Fecha. AAAA: Año – MM: Mes – DD: </w:t>
+            </w:r>
+            <w:proofErr w:type="spellStart"/>
+            <w:r>
+              <w:rPr>
+                <w:lang w:val="es-US"/>
+              </w:rPr>
+              <w:t>Dia</w:t>
+            </w:r>
+            <w:proofErr w:type="spellEnd"/>
+          </w:p>
+        </w:tc>
+      </w:tr>
+      <w:tr>
+        <w:tc>
+          <w:tcPr>
+            <w:tcW w:w="2205" w:type="dxa"/>
+            <w:tcBorders>
+              <w:top w:val="single" w:sz="8" w:space="0" w:color="000001"/>
+              <w:left w:val="single" w:sz="8" w:space="0" w:color="000001"/>
+              <w:bottom w:val="single" w:sz="8" w:space="0" w:color="000001"/>
+              <w:right w:val="single" w:sz="8" w:space="0" w:color="000001"/>
+            </w:tcBorders>
+            <w:shd w:val="clear" w:color="auto" w:fill="auto"/>
+          </w:tcPr>
+          <w:p>
+            <w:pPr>
+              <w:spacing w:line="240" w:lineRule="auto"/>
+              <w:rPr>
+                <w:rFonts w:ascii="Calibri" w:eastAsia="Calibri" w:hAnsi="Calibri" w:cs="Calibri"/>
+                <w:lang w:val="fr-FR"/>
+              </w:rPr>
+            </w:pPr>
+            <w:r>
+              <w:rPr>
+                <w:rFonts w:ascii="Calibri" w:eastAsia="Calibri" w:hAnsi="Calibri" w:cs="Calibri"/>
+                <w:lang w:val="fr-FR"/>
+              </w:rPr>
+              <w:t>[</w:t>
+            </w:r>
+            <w:proofErr w:type="spellStart"/>
+            <w:r>
+              <w:rPr>
+                <w:rFonts w:ascii="Calibri" w:eastAsia="Calibri" w:hAnsi="Calibri" w:cs="Calibri"/>
+                <w:lang w:val="fr-FR"/>
+              </w:rPr>
+              <w:t>Plataforma</w:t>
+            </w:r>
+            <w:proofErr w:type="spellEnd"/>
+            <w:r>
+              <w:rPr>
+                <w:rFonts w:ascii="Calibri" w:eastAsia="Calibri" w:hAnsi="Calibri" w:cs="Calibri"/>
+                <w:lang w:val="fr-FR"/>
+              </w:rPr>
+              <w:t>]</w:t>
+            </w:r>
+          </w:p>
+        </w:tc>
+        <w:tc>
+          <w:tcPr>
+            <w:tcW w:w="6794" w:type="dxa"/>
+            <w:tcBorders>
+              <w:top w:val="single" w:sz="8" w:space="0" w:color="000001"/>
+              <w:left w:val="single" w:sz="8" w:space="0" w:color="000001"/>
+              <w:bottom w:val="single" w:sz="8" w:space="0" w:color="000001"/>
+              <w:right w:val="single" w:sz="8" w:space="0" w:color="000001"/>
+            </w:tcBorders>
+            <w:shd w:val="clear" w:color="auto" w:fill="auto"/>
+          </w:tcPr>
+          <w:p>
+            <w:pPr>
+              <w:spacing w:line="240" w:lineRule="auto"/>
+              <w:rPr>
+                <w:lang w:val="es-US"/>
+              </w:rPr>
+            </w:pPr>
+            <w:r>
+              <w:rPr>
+                <w:lang w:val="es-US"/>
+              </w:rPr>
+              <w:t xml:space="preserve">Plataforma asociada, </w:t>
+            </w:r>
+            <w:proofErr w:type="spellStart"/>
+            <w:r>
+              <w:rPr>
+                <w:lang w:val="es-US"/>
+              </w:rPr>
+              <w:t>ej</w:t>
+            </w:r>
+            <w:proofErr w:type="spellEnd"/>
+            <w:r>
+              <w:rPr>
+                <w:lang w:val="es-US"/>
+              </w:rPr>
+              <w:t>: Desktop, Mobile/</w:t>
+            </w:r>
+            <w:proofErr w:type="spellStart"/>
+            <w:r>
+              <w:rPr>
+                <w:lang w:val="es-US"/>
+              </w:rPr>
+              <w:t>Android</w:t>
+            </w:r>
+            <w:proofErr w:type="spellEnd"/>
+            <w:r>
+              <w:rPr>
+                <w:lang w:val="es-US"/>
+              </w:rPr>
+              <w:t>, y Web</w:t>
             </w:r>
             <w:bookmarkStart w:id="1" w:name="_GoBack"/>
             <w:bookmarkEnd w:id="1"/>
@@ -472,10 +731,10 @@
       </w:pPr>
     </w:p>
     <w:sectPr>
-      <w:headerReference w:type="default" r:id="rId6"/>
-      <w:footerReference w:type="default" r:id="rId7"/>
-      <w:headerReference w:type="first" r:id="rId8"/>
-      <w:footerReference w:type="first" r:id="rId9"/>
+      <w:headerReference w:type="default" r:id="rId7"/>
+      <w:footerReference w:type="default" r:id="rId8"/>
+      <w:headerReference w:type="first" r:id="rId9"/>
+      <w:footerReference w:type="first" r:id="rId10"/>
       <w:pgSz w:w="11906" w:h="16838"/>
       <w:pgMar w:top="1440" w:right="1440" w:bottom="1440" w:left="1440" w:header="0" w:footer="720" w:gutter="0"/>
       <w:pgNumType w:start="1"/>
@@ -489,7 +748,7 @@
 </file>
 
 <file path=word/endnotes.xml><?xml version="1.0" encoding="utf-8"?>
-<w:endnotes xmlns:wpc="http://schemas.microsoft.com/office/word/2010/wordprocessingCanvas" xmlns:cx="http://schemas.microsoft.com/office/drawing/2014/chartex" xmlns:cx1="http://schemas.microsoft.com/office/drawing/2015/9/8/chartex" xmlns:cx2="http://schemas.microsoft.com/office/drawing/2015/10/21/chartex" xmlns:cx3="http://schemas.microsoft.com/office/drawing/2016/5/9/chartex" xmlns:cx4="http://schemas.microsoft.com/office/drawing/2016/5/10/chartex" xmlns:cx5="http://schemas.microsoft.com/office/drawing/2016/5/11/chartex" xmlns:cx6="http://schemas.microsoft.com/office/drawing/2016/5/12/chartex" xmlns:cx7="http://schemas.microsoft.com/office/drawing/2016/5/13/chartex" xmlns:cx8="http://schemas.microsoft.com/office/drawing/2016/5/14/chartex" xmlns:mc="http://schemas.openxmlformats.org/markup-compatibility/2006" xmlns:aink="http://schemas.microsoft.com/office/drawing/2016/ink" xmlns:am3d="http://schemas.microsoft.com/office/drawing/2017/model3d" xmlns:o="urn:schemas-microsoft-com:office:office" xmlns:r="http://schemas.openxmlformats.org/officeDocument/2006/relationships" xmlns:m="http://schemas.openxmlformats.org/officeDocument/2006/math" xmlns:v="urn:schemas-microsoft-com:vml" xmlns:wp14="http://schemas.microsoft.com/office/word/2010/wordprocessingDrawing" xmlns:wp="http://schemas.openxmlformats.org/drawingml/2006/wordprocessingDrawing" xmlns:w10="urn:schemas-microsoft-com:office:word" xmlns:w="http://schemas.openxmlformats.org/wordprocessingml/2006/main" xmlns:w14="http://schemas.microsoft.com/office/word/2010/wordml" xmlns:w15="http://schemas.microsoft.com/office/word/2012/wordml" xmlns:w16cid="http://schemas.microsoft.com/office/word/2016/wordml/cid" xmlns:w16se="http://schemas.microsoft.com/office/word/2015/wordml/symex" xmlns:wpg="http://schemas.microsoft.com/office/word/2010/wordprocessingGroup" xmlns:wpi="http://schemas.microsoft.com/office/word/2010/wordprocessingInk" xmlns:wne="http://schemas.microsoft.com/office/word/2006/wordml" xmlns:wps="http://schemas.microsoft.com/office/word/2010/wordprocessingShape" mc:Ignorable="w14 w15 w16se w16cid wp14">
+<w:endnotes xmlns:wpc="http://schemas.microsoft.com/office/word/2010/wordprocessingCanvas" xmlns:mc="http://schemas.openxmlformats.org/markup-compatibility/2006" xmlns:o="urn:schemas-microsoft-com:office:office" xmlns:r="http://schemas.openxmlformats.org/officeDocument/2006/relationships" xmlns:m="http://schemas.openxmlformats.org/officeDocument/2006/math" xmlns:v="urn:schemas-microsoft-com:vml" xmlns:wp14="http://schemas.microsoft.com/office/word/2010/wordprocessingDrawing" xmlns:wp="http://schemas.openxmlformats.org/drawingml/2006/wordprocessingDrawing" xmlns:w10="urn:schemas-microsoft-com:office:word" xmlns:w="http://schemas.openxmlformats.org/wordprocessingml/2006/main" xmlns:w14="http://schemas.microsoft.com/office/word/2010/wordml" xmlns:wpg="http://schemas.microsoft.com/office/word/2010/wordprocessingGroup" xmlns:wpi="http://schemas.microsoft.com/office/word/2010/wordprocessingInk" xmlns:wne="http://schemas.microsoft.com/office/word/2006/wordml" xmlns:wps="http://schemas.microsoft.com/office/word/2010/wordprocessingShape" mc:Ignorable="w14 wp14">
   <w:endnote w:type="separator" w:id="-1">
     <w:p>
       <w:pPr>
@@ -514,12 +773,13 @@
 </file>
 
 <file path=word/footer1.xml><?xml version="1.0" encoding="utf-8"?>
-<w:ftr xmlns:wpc="http://schemas.microsoft.com/office/word/2010/wordprocessingCanvas" xmlns:cx="http://schemas.microsoft.com/office/drawing/2014/chartex" xmlns:cx1="http://schemas.microsoft.com/office/drawing/2015/9/8/chartex" xmlns:cx2="http://schemas.microsoft.com/office/drawing/2015/10/21/chartex" xmlns:cx3="http://schemas.microsoft.com/office/drawing/2016/5/9/chartex" xmlns:cx4="http://schemas.microsoft.com/office/drawing/2016/5/10/chartex" xmlns:cx5="http://schemas.microsoft.com/office/drawing/2016/5/11/chartex" xmlns:cx6="http://schemas.microsoft.com/office/drawing/2016/5/12/chartex" xmlns:cx7="http://schemas.microsoft.com/office/drawing/2016/5/13/chartex" xmlns:cx8="http://schemas.microsoft.com/office/drawing/2016/5/14/chartex" xmlns:mc="http://schemas.openxmlformats.org/markup-compatibility/2006" xmlns:aink="http://schemas.microsoft.com/office/drawing/2016/ink" xmlns:am3d="http://schemas.microsoft.com/office/drawing/2017/model3d" xmlns:o="urn:schemas-microsoft-com:office:office" xmlns:r="http://schemas.openxmlformats.org/officeDocument/2006/relationships" xmlns:m="http://schemas.openxmlformats.org/officeDocument/2006/math" xmlns:v="urn:schemas-microsoft-com:vml" xmlns:wp14="http://schemas.microsoft.com/office/word/2010/wordprocessingDrawing" xmlns:wp="http://schemas.openxmlformats.org/drawingml/2006/wordprocessingDrawing" xmlns:w10="urn:schemas-microsoft-com:office:word" xmlns:w="http://schemas.openxmlformats.org/wordprocessingml/2006/main" xmlns:w14="http://schemas.microsoft.com/office/word/2010/wordml" xmlns:w15="http://schemas.microsoft.com/office/word/2012/wordml" xmlns:w16cid="http://schemas.microsoft.com/office/word/2016/wordml/cid" xmlns:w16se="http://schemas.microsoft.com/office/word/2015/wordml/symex" xmlns:wpg="http://schemas.microsoft.com/office/word/2010/wordprocessingGroup" xmlns:wpi="http://schemas.microsoft.com/office/word/2010/wordprocessingInk" xmlns:wne="http://schemas.microsoft.com/office/word/2006/wordml" xmlns:wps="http://schemas.microsoft.com/office/word/2010/wordprocessingShape" mc:Ignorable="w14 w15 w16se w16cid wp14">
+<w:ftr xmlns:wpc="http://schemas.microsoft.com/office/word/2010/wordprocessingCanvas" xmlns:mc="http://schemas.openxmlformats.org/markup-compatibility/2006" xmlns:o="urn:schemas-microsoft-com:office:office" xmlns:r="http://schemas.openxmlformats.org/officeDocument/2006/relationships" xmlns:m="http://schemas.openxmlformats.org/officeDocument/2006/math" xmlns:v="urn:schemas-microsoft-com:vml" xmlns:wp14="http://schemas.microsoft.com/office/word/2010/wordprocessingDrawing" xmlns:wp="http://schemas.openxmlformats.org/drawingml/2006/wordprocessingDrawing" xmlns:w10="urn:schemas-microsoft-com:office:word" xmlns:w="http://schemas.openxmlformats.org/wordprocessingml/2006/main" xmlns:w14="http://schemas.microsoft.com/office/word/2010/wordml" xmlns:wpg="http://schemas.microsoft.com/office/word/2010/wordprocessingGroup" xmlns:wpi="http://schemas.microsoft.com/office/word/2010/wordprocessingInk" xmlns:wne="http://schemas.microsoft.com/office/word/2006/wordml" xmlns:wps="http://schemas.microsoft.com/office/word/2010/wordprocessingShape" mc:Ignorable="w14 wp14">
   <w:p/>
   <w:p>
     <w:r>
       <w:rPr>
         <w:noProof/>
+        <w:lang w:val="es-ES" w:eastAsia="es-ES" w:bidi="ar-SA"/>
       </w:rPr>
       <mc:AlternateContent>
         <mc:Choice Requires="wps">
@@ -555,7 +815,7 @@
             </wp:inline>
           </w:drawing>
         </mc:Choice>
-        <mc:Fallback>
+        <mc:Fallback xmlns:w16se="http://schemas.microsoft.com/office/word/2015/wordml/symex" xmlns:w16cid="http://schemas.microsoft.com/office/word/2016/wordml/cid" xmlns:w15="http://schemas.microsoft.com/office/word/2012/wordml" xmlns:am3d="http://schemas.microsoft.com/office/drawing/2017/model3d" xmlns:aink="http://schemas.microsoft.com/office/drawing/2016/ink" xmlns:cx8="http://schemas.microsoft.com/office/drawing/2016/5/14/chartex" xmlns:cx7="http://schemas.microsoft.com/office/drawing/2016/5/13/chartex" xmlns:cx6="http://schemas.microsoft.com/office/drawing/2016/5/12/chartex" xmlns:cx5="http://schemas.microsoft.com/office/drawing/2016/5/11/chartex" xmlns:cx4="http://schemas.microsoft.com/office/drawing/2016/5/10/chartex" xmlns:cx3="http://schemas.microsoft.com/office/drawing/2016/5/9/chartex" xmlns:cx2="http://schemas.microsoft.com/office/drawing/2015/10/21/chartex" xmlns:cx1="http://schemas.microsoft.com/office/drawing/2015/9/8/chartex" xmlns:cx="http://schemas.microsoft.com/office/drawing/2014/chartex">
           <w:pict>
             <v:rect id="shape_0" fillcolor="#a0a0a0" stroked="f" style="position:absolute;margin-left:0pt;margin-top:-1.55pt;width:0pt;height:1.45pt;mso-position-vertical:top">
               <w10:wrap type="none"/>
@@ -571,8 +831,13 @@
     <w:pPr>
       <w:jc w:val="right"/>
     </w:pPr>
+    <w:proofErr w:type="spellStart"/>
     <w:r>
-      <w:t xml:space="preserve">Página </w:t>
+      <w:t>Página</w:t>
+    </w:r>
+    <w:proofErr w:type="spellEnd"/>
+    <w:r>
+      <w:t xml:space="preserve"> </w:t>
     </w:r>
     <w:r>
       <w:fldChar w:fldCharType="begin"/>
@@ -612,7 +877,7 @@
 </file>
 
 <file path=word/footer2.xml><?xml version="1.0" encoding="utf-8"?>
-<w:ftr xmlns:wpc="http://schemas.microsoft.com/office/word/2010/wordprocessingCanvas" xmlns:cx="http://schemas.microsoft.com/office/drawing/2014/chartex" xmlns:cx1="http://schemas.microsoft.com/office/drawing/2015/9/8/chartex" xmlns:cx2="http://schemas.microsoft.com/office/drawing/2015/10/21/chartex" xmlns:cx3="http://schemas.microsoft.com/office/drawing/2016/5/9/chartex" xmlns:cx4="http://schemas.microsoft.com/office/drawing/2016/5/10/chartex" xmlns:cx5="http://schemas.microsoft.com/office/drawing/2016/5/11/chartex" xmlns:cx6="http://schemas.microsoft.com/office/drawing/2016/5/12/chartex" xmlns:cx7="http://schemas.microsoft.com/office/drawing/2016/5/13/chartex" xmlns:cx8="http://schemas.microsoft.com/office/drawing/2016/5/14/chartex" xmlns:mc="http://schemas.openxmlformats.org/markup-compatibility/2006" xmlns:aink="http://schemas.microsoft.com/office/drawing/2016/ink" xmlns:am3d="http://schemas.microsoft.com/office/drawing/2017/model3d" xmlns:o="urn:schemas-microsoft-com:office:office" xmlns:r="http://schemas.openxmlformats.org/officeDocument/2006/relationships" xmlns:m="http://schemas.openxmlformats.org/officeDocument/2006/math" xmlns:v="urn:schemas-microsoft-com:vml" xmlns:wp14="http://schemas.microsoft.com/office/word/2010/wordprocessingDrawing" xmlns:wp="http://schemas.openxmlformats.org/drawingml/2006/wordprocessingDrawing" xmlns:w10="urn:schemas-microsoft-com:office:word" xmlns:w="http://schemas.openxmlformats.org/wordprocessingml/2006/main" xmlns:w14="http://schemas.microsoft.com/office/word/2010/wordml" xmlns:w15="http://schemas.microsoft.com/office/word/2012/wordml" xmlns:w16cid="http://schemas.microsoft.com/office/word/2016/wordml/cid" xmlns:w16se="http://schemas.microsoft.com/office/word/2015/wordml/symex" xmlns:wpg="http://schemas.microsoft.com/office/word/2010/wordprocessingGroup" xmlns:wpi="http://schemas.microsoft.com/office/word/2010/wordprocessingInk" xmlns:wne="http://schemas.microsoft.com/office/word/2006/wordml" xmlns:wps="http://schemas.microsoft.com/office/word/2010/wordprocessingShape" mc:Ignorable="w14 w15 w16se w16cid wp14">
+<w:ftr xmlns:wpc="http://schemas.microsoft.com/office/word/2010/wordprocessingCanvas" xmlns:mc="http://schemas.openxmlformats.org/markup-compatibility/2006" xmlns:o="urn:schemas-microsoft-com:office:office" xmlns:r="http://schemas.openxmlformats.org/officeDocument/2006/relationships" xmlns:m="http://schemas.openxmlformats.org/officeDocument/2006/math" xmlns:v="urn:schemas-microsoft-com:vml" xmlns:wp14="http://schemas.microsoft.com/office/word/2010/wordprocessingDrawing" xmlns:wp="http://schemas.openxmlformats.org/drawingml/2006/wordprocessingDrawing" xmlns:w10="urn:schemas-microsoft-com:office:word" xmlns:w="http://schemas.openxmlformats.org/wordprocessingml/2006/main" xmlns:w14="http://schemas.microsoft.com/office/word/2010/wordml" xmlns:wpg="http://schemas.microsoft.com/office/word/2010/wordprocessingGroup" xmlns:wpi="http://schemas.microsoft.com/office/word/2010/wordprocessingInk" xmlns:wne="http://schemas.microsoft.com/office/word/2006/wordml" xmlns:wps="http://schemas.microsoft.com/office/word/2010/wordprocessingShape" mc:Ignorable="w14 wp14">
   <w:p>
     <w:pPr>
       <w:jc w:val="right"/>
@@ -622,7 +887,7 @@
 </file>
 
 <file path=word/footnotes.xml><?xml version="1.0" encoding="utf-8"?>
-<w:footnotes xmlns:wpc="http://schemas.microsoft.com/office/word/2010/wordprocessingCanvas" xmlns:cx="http://schemas.microsoft.com/office/drawing/2014/chartex" xmlns:cx1="http://schemas.microsoft.com/office/drawing/2015/9/8/chartex" xmlns:cx2="http://schemas.microsoft.com/office/drawing/2015/10/21/chartex" xmlns:cx3="http://schemas.microsoft.com/office/drawing/2016/5/9/chartex" xmlns:cx4="http://schemas.microsoft.com/office/drawing/2016/5/10/chartex" xmlns:cx5="http://schemas.microsoft.com/office/drawing/2016/5/11/chartex" xmlns:cx6="http://schemas.microsoft.com/office/drawing/2016/5/12/chartex" xmlns:cx7="http://schemas.microsoft.com/office/drawing/2016/5/13/chartex" xmlns:cx8="http://schemas.microsoft.com/office/drawing/2016/5/14/chartex" xmlns:mc="http://schemas.openxmlformats.org/markup-compatibility/2006" xmlns:aink="http://schemas.microsoft.com/office/drawing/2016/ink" xmlns:am3d="http://schemas.microsoft.com/office/drawing/2017/model3d" xmlns:o="urn:schemas-microsoft-com:office:office" xmlns:r="http://schemas.openxmlformats.org/officeDocument/2006/relationships" xmlns:m="http://schemas.openxmlformats.org/officeDocument/2006/math" xmlns:v="urn:schemas-microsoft-com:vml" xmlns:wp14="http://schemas.microsoft.com/office/word/2010/wordprocessingDrawing" xmlns:wp="http://schemas.openxmlformats.org/drawingml/2006/wordprocessingDrawing" xmlns:w10="urn:schemas-microsoft-com:office:word" xmlns:w="http://schemas.openxmlformats.org/wordprocessingml/2006/main" xmlns:w14="http://schemas.microsoft.com/office/word/2010/wordml" xmlns:w15="http://schemas.microsoft.com/office/word/2012/wordml" xmlns:w16cid="http://schemas.microsoft.com/office/word/2016/wordml/cid" xmlns:w16se="http://schemas.microsoft.com/office/word/2015/wordml/symex" xmlns:wpg="http://schemas.microsoft.com/office/word/2010/wordprocessingGroup" xmlns:wpi="http://schemas.microsoft.com/office/word/2010/wordprocessingInk" xmlns:wne="http://schemas.microsoft.com/office/word/2006/wordml" xmlns:wps="http://schemas.microsoft.com/office/word/2010/wordprocessingShape" mc:Ignorable="w14 w15 w16se w16cid wp14">
+<w:footnotes xmlns:wpc="http://schemas.microsoft.com/office/word/2010/wordprocessingCanvas" xmlns:mc="http://schemas.openxmlformats.org/markup-compatibility/2006" xmlns:o="urn:schemas-microsoft-com:office:office" xmlns:r="http://schemas.openxmlformats.org/officeDocument/2006/relationships" xmlns:m="http://schemas.openxmlformats.org/officeDocument/2006/math" xmlns:v="urn:schemas-microsoft-com:vml" xmlns:wp14="http://schemas.microsoft.com/office/word/2010/wordprocessingDrawing" xmlns:wp="http://schemas.openxmlformats.org/drawingml/2006/wordprocessingDrawing" xmlns:w10="urn:schemas-microsoft-com:office:word" xmlns:w="http://schemas.openxmlformats.org/wordprocessingml/2006/main" xmlns:w14="http://schemas.microsoft.com/office/word/2010/wordml" xmlns:wpg="http://schemas.microsoft.com/office/word/2010/wordprocessingGroup" xmlns:wpi="http://schemas.microsoft.com/office/word/2010/wordprocessingInk" xmlns:wne="http://schemas.microsoft.com/office/word/2006/wordml" xmlns:wps="http://schemas.microsoft.com/office/word/2010/wordprocessingShape" mc:Ignorable="w14 wp14">
   <w:footnote w:type="separator" w:id="-1">
     <w:p>
       <w:pPr>
@@ -647,7 +912,7 @@
 </file>
 
 <file path=word/header1.xml><?xml version="1.0" encoding="utf-8"?>
-<w:hdr xmlns:wpc="http://schemas.microsoft.com/office/word/2010/wordprocessingCanvas" xmlns:cx="http://schemas.microsoft.com/office/drawing/2014/chartex" xmlns:cx1="http://schemas.microsoft.com/office/drawing/2015/9/8/chartex" xmlns:cx2="http://schemas.microsoft.com/office/drawing/2015/10/21/chartex" xmlns:cx3="http://schemas.microsoft.com/office/drawing/2016/5/9/chartex" xmlns:cx4="http://schemas.microsoft.com/office/drawing/2016/5/10/chartex" xmlns:cx5="http://schemas.microsoft.com/office/drawing/2016/5/11/chartex" xmlns:cx6="http://schemas.microsoft.com/office/drawing/2016/5/12/chartex" xmlns:cx7="http://schemas.microsoft.com/office/drawing/2016/5/13/chartex" xmlns:cx8="http://schemas.microsoft.com/office/drawing/2016/5/14/chartex" xmlns:mc="http://schemas.openxmlformats.org/markup-compatibility/2006" xmlns:aink="http://schemas.microsoft.com/office/drawing/2016/ink" xmlns:am3d="http://schemas.microsoft.com/office/drawing/2017/model3d" xmlns:o="urn:schemas-microsoft-com:office:office" xmlns:r="http://schemas.openxmlformats.org/officeDocument/2006/relationships" xmlns:m="http://schemas.openxmlformats.org/officeDocument/2006/math" xmlns:v="urn:schemas-microsoft-com:vml" xmlns:wp14="http://schemas.microsoft.com/office/word/2010/wordprocessingDrawing" xmlns:wp="http://schemas.openxmlformats.org/drawingml/2006/wordprocessingDrawing" xmlns:w10="urn:schemas-microsoft-com:office:word" xmlns:w="http://schemas.openxmlformats.org/wordprocessingml/2006/main" xmlns:w14="http://schemas.microsoft.com/office/word/2010/wordml" xmlns:w15="http://schemas.microsoft.com/office/word/2012/wordml" xmlns:w16cid="http://schemas.microsoft.com/office/word/2016/wordml/cid" xmlns:w16se="http://schemas.microsoft.com/office/word/2015/wordml/symex" xmlns:wpg="http://schemas.microsoft.com/office/word/2010/wordprocessingGroup" xmlns:wpi="http://schemas.microsoft.com/office/word/2010/wordprocessingInk" xmlns:wne="http://schemas.microsoft.com/office/word/2006/wordml" xmlns:wps="http://schemas.microsoft.com/office/word/2010/wordprocessingShape" mc:Ignorable="w14 w15 w16se w16cid wp14">
+<w:hdr xmlns:wpc="http://schemas.microsoft.com/office/word/2010/wordprocessingCanvas" xmlns:mc="http://schemas.openxmlformats.org/markup-compatibility/2006" xmlns:o="urn:schemas-microsoft-com:office:office" xmlns:r="http://schemas.openxmlformats.org/officeDocument/2006/relationships" xmlns:m="http://schemas.openxmlformats.org/officeDocument/2006/math" xmlns:v="urn:schemas-microsoft-com:vml" xmlns:wp14="http://schemas.microsoft.com/office/word/2010/wordprocessingDrawing" xmlns:wp="http://schemas.openxmlformats.org/drawingml/2006/wordprocessingDrawing" xmlns:w10="urn:schemas-microsoft-com:office:word" xmlns:w="http://schemas.openxmlformats.org/wordprocessingml/2006/main" xmlns:w14="http://schemas.microsoft.com/office/word/2010/wordml" xmlns:wpg="http://schemas.microsoft.com/office/word/2010/wordprocessingGroup" xmlns:wpi="http://schemas.microsoft.com/office/word/2010/wordprocessingInk" xmlns:wne="http://schemas.microsoft.com/office/word/2006/wordml" xmlns:wps="http://schemas.microsoft.com/office/word/2010/wordprocessingShape" mc:Ignorable="w14 wp14">
   <w:p/>
   <w:p>
     <w:pPr>
@@ -666,6 +931,7 @@
     <w:r>
       <w:rPr>
         <w:noProof/>
+        <w:lang w:val="es-ES" w:eastAsia="es-ES" w:bidi="ar-SA"/>
       </w:rPr>
       <mc:AlternateContent>
         <mc:Choice Requires="wps">
@@ -701,7 +967,7 @@
             </wp:inline>
           </w:drawing>
         </mc:Choice>
-        <mc:Fallback>
+        <mc:Fallback xmlns:w16se="http://schemas.microsoft.com/office/word/2015/wordml/symex" xmlns:w16cid="http://schemas.microsoft.com/office/word/2016/wordml/cid" xmlns:w15="http://schemas.microsoft.com/office/word/2012/wordml" xmlns:am3d="http://schemas.microsoft.com/office/drawing/2017/model3d" xmlns:aink="http://schemas.microsoft.com/office/drawing/2016/ink" xmlns:cx8="http://schemas.microsoft.com/office/drawing/2016/5/14/chartex" xmlns:cx7="http://schemas.microsoft.com/office/drawing/2016/5/13/chartex" xmlns:cx6="http://schemas.microsoft.com/office/drawing/2016/5/12/chartex" xmlns:cx5="http://schemas.microsoft.com/office/drawing/2016/5/11/chartex" xmlns:cx4="http://schemas.microsoft.com/office/drawing/2016/5/10/chartex" xmlns:cx3="http://schemas.microsoft.com/office/drawing/2016/5/9/chartex" xmlns:cx2="http://schemas.microsoft.com/office/drawing/2015/10/21/chartex" xmlns:cx1="http://schemas.microsoft.com/office/drawing/2015/9/8/chartex" xmlns:cx="http://schemas.microsoft.com/office/drawing/2014/chartex">
           <w:pict>
             <v:rect id="shape_0" fillcolor="#a0a0a0" stroked="f" style="position:absolute;margin-left:0pt;margin-top:-1.55pt;width:0pt;height:1.45pt;mso-position-vertical:top">
               <w10:wrap type="none"/>
@@ -718,13 +984,13 @@
 </file>
 
 <file path=word/header2.xml><?xml version="1.0" encoding="utf-8"?>
-<w:hdr xmlns:wpc="http://schemas.microsoft.com/office/word/2010/wordprocessingCanvas" xmlns:cx="http://schemas.microsoft.com/office/drawing/2014/chartex" xmlns:cx1="http://schemas.microsoft.com/office/drawing/2015/9/8/chartex" xmlns:cx2="http://schemas.microsoft.com/office/drawing/2015/10/21/chartex" xmlns:cx3="http://schemas.microsoft.com/office/drawing/2016/5/9/chartex" xmlns:cx4="http://schemas.microsoft.com/office/drawing/2016/5/10/chartex" xmlns:cx5="http://schemas.microsoft.com/office/drawing/2016/5/11/chartex" xmlns:cx6="http://schemas.microsoft.com/office/drawing/2016/5/12/chartex" xmlns:cx7="http://schemas.microsoft.com/office/drawing/2016/5/13/chartex" xmlns:cx8="http://schemas.microsoft.com/office/drawing/2016/5/14/chartex" xmlns:mc="http://schemas.openxmlformats.org/markup-compatibility/2006" xmlns:aink="http://schemas.microsoft.com/office/drawing/2016/ink" xmlns:am3d="http://schemas.microsoft.com/office/drawing/2017/model3d" xmlns:o="urn:schemas-microsoft-com:office:office" xmlns:r="http://schemas.openxmlformats.org/officeDocument/2006/relationships" xmlns:m="http://schemas.openxmlformats.org/officeDocument/2006/math" xmlns:v="urn:schemas-microsoft-com:vml" xmlns:wp14="http://schemas.microsoft.com/office/word/2010/wordprocessingDrawing" xmlns:wp="http://schemas.openxmlformats.org/drawingml/2006/wordprocessingDrawing" xmlns:w10="urn:schemas-microsoft-com:office:word" xmlns:w="http://schemas.openxmlformats.org/wordprocessingml/2006/main" xmlns:w14="http://schemas.microsoft.com/office/word/2010/wordml" xmlns:w15="http://schemas.microsoft.com/office/word/2012/wordml" xmlns:w16cid="http://schemas.microsoft.com/office/word/2016/wordml/cid" xmlns:w16se="http://schemas.microsoft.com/office/word/2015/wordml/symex" xmlns:wpg="http://schemas.microsoft.com/office/word/2010/wordprocessingGroup" xmlns:wpi="http://schemas.microsoft.com/office/word/2010/wordprocessingInk" xmlns:wne="http://schemas.microsoft.com/office/word/2006/wordml" xmlns:wps="http://schemas.microsoft.com/office/word/2010/wordprocessingShape" mc:Ignorable="w14 w15 w16se w16cid wp14">
+<w:hdr xmlns:wpc="http://schemas.microsoft.com/office/word/2010/wordprocessingCanvas" xmlns:mc="http://schemas.openxmlformats.org/markup-compatibility/2006" xmlns:o="urn:schemas-microsoft-com:office:office" xmlns:r="http://schemas.openxmlformats.org/officeDocument/2006/relationships" xmlns:m="http://schemas.openxmlformats.org/officeDocument/2006/math" xmlns:v="urn:schemas-microsoft-com:vml" xmlns:wp14="http://schemas.microsoft.com/office/word/2010/wordprocessingDrawing" xmlns:wp="http://schemas.openxmlformats.org/drawingml/2006/wordprocessingDrawing" xmlns:w10="urn:schemas-microsoft-com:office:word" xmlns:w="http://schemas.openxmlformats.org/wordprocessingml/2006/main" xmlns:w14="http://schemas.microsoft.com/office/word/2010/wordml" xmlns:wpg="http://schemas.microsoft.com/office/word/2010/wordprocessingGroup" xmlns:wpi="http://schemas.microsoft.com/office/word/2010/wordprocessingInk" xmlns:wne="http://schemas.microsoft.com/office/word/2006/wordml" xmlns:wps="http://schemas.microsoft.com/office/word/2010/wordprocessingShape" mc:Ignorable="w14 wp14">
   <w:p/>
 </w:hdr>
 </file>
 
 <file path=word/styles.xml><?xml version="1.0" encoding="utf-8"?>
-<w:styles xmlns:mc="http://schemas.openxmlformats.org/markup-compatibility/2006" xmlns:r="http://schemas.openxmlformats.org/officeDocument/2006/relationships" xmlns:w="http://schemas.openxmlformats.org/wordprocessingml/2006/main" xmlns:w14="http://schemas.microsoft.com/office/word/2010/wordml" xmlns:w15="http://schemas.microsoft.com/office/word/2012/wordml" xmlns:w16cid="http://schemas.microsoft.com/office/word/2016/wordml/cid" xmlns:w16se="http://schemas.microsoft.com/office/word/2015/wordml/symex" mc:Ignorable="w14 w15 w16se w16cid">
+<w:styles xmlns:mc="http://schemas.openxmlformats.org/markup-compatibility/2006" xmlns:r="http://schemas.openxmlformats.org/officeDocument/2006/relationships" xmlns:w="http://schemas.openxmlformats.org/wordprocessingml/2006/main" xmlns:w14="http://schemas.microsoft.com/office/word/2010/wordml" mc:Ignorable="w14">
   <w:docDefaults>
     <w:rPrDefault>
       <w:rPr>
@@ -736,382 +1002,144 @@
     </w:rPrDefault>
     <w:pPrDefault/>
   </w:docDefaults>
-  <w:latentStyles w:defLockedState="0" w:defUIPriority="99" w:defSemiHidden="0" w:defUnhideWhenUsed="0" w:defQFormat="0" w:count="375">
-    <w:lsdException w:name="Normal" w:uiPriority="0" w:qFormat="1"/>
-    <w:lsdException w:name="heading 1" w:uiPriority="9" w:qFormat="1"/>
-    <w:lsdException w:name="heading 2" w:semiHidden="1" w:uiPriority="9" w:unhideWhenUsed="1" w:qFormat="1"/>
-    <w:lsdException w:name="heading 3" w:semiHidden="1" w:uiPriority="9" w:unhideWhenUsed="1" w:qFormat="1"/>
-    <w:lsdException w:name="heading 4" w:semiHidden="1" w:uiPriority="9" w:unhideWhenUsed="1" w:qFormat="1"/>
-    <w:lsdException w:name="heading 5" w:semiHidden="1" w:uiPriority="9" w:unhideWhenUsed="1" w:qFormat="1"/>
-    <w:lsdException w:name="heading 6" w:semiHidden="1" w:uiPriority="9" w:unhideWhenUsed="1" w:qFormat="1"/>
-    <w:lsdException w:name="heading 7" w:semiHidden="1" w:uiPriority="9" w:unhideWhenUsed="1" w:qFormat="1"/>
-    <w:lsdException w:name="heading 8" w:semiHidden="1" w:uiPriority="9" w:unhideWhenUsed="1" w:qFormat="1"/>
-    <w:lsdException w:name="heading 9" w:semiHidden="1" w:uiPriority="9" w:unhideWhenUsed="1" w:qFormat="1"/>
-    <w:lsdException w:name="index 1" w:semiHidden="1" w:unhideWhenUsed="1"/>
-    <w:lsdException w:name="index 2" w:semiHidden="1" w:unhideWhenUsed="1"/>
-    <w:lsdException w:name="index 3" w:semiHidden="1" w:unhideWhenUsed="1"/>
-    <w:lsdException w:name="index 4" w:semiHidden="1" w:unhideWhenUsed="1"/>
-    <w:lsdException w:name="index 5" w:semiHidden="1" w:unhideWhenUsed="1"/>
-    <w:lsdException w:name="index 6" w:semiHidden="1" w:unhideWhenUsed="1"/>
-    <w:lsdException w:name="index 7" w:semiHidden="1" w:unhideWhenUsed="1"/>
-    <w:lsdException w:name="index 8" w:semiHidden="1" w:unhideWhenUsed="1"/>
-    <w:lsdException w:name="index 9" w:semiHidden="1" w:unhideWhenUsed="1"/>
-    <w:lsdException w:name="toc 1" w:semiHidden="1" w:uiPriority="39" w:unhideWhenUsed="1"/>
-    <w:lsdException w:name="toc 2" w:semiHidden="1" w:uiPriority="39" w:unhideWhenUsed="1"/>
-    <w:lsdException w:name="toc 3" w:semiHidden="1" w:uiPriority="39" w:unhideWhenUsed="1"/>
-    <w:lsdException w:name="toc 4" w:semiHidden="1" w:uiPriority="39" w:unhideWhenUsed="1"/>
-    <w:lsdException w:name="toc 5" w:semiHidden="1" w:uiPriority="39" w:unhideWhenUsed="1"/>
-    <w:lsdException w:name="toc 6" w:semiHidden="1" w:uiPriority="39" w:unhideWhenUsed="1"/>
-    <w:lsdException w:name="toc 7" w:semiHidden="1" w:uiPriority="39" w:unhideWhenUsed="1"/>
-    <w:lsdException w:name="toc 8" w:semiHidden="1" w:uiPriority="39" w:unhideWhenUsed="1"/>
-    <w:lsdException w:name="toc 9" w:semiHidden="1" w:uiPriority="39" w:unhideWhenUsed="1"/>
-    <w:lsdException w:name="Normal Indent" w:semiHidden="1" w:unhideWhenUsed="1"/>
-    <w:lsdException w:name="footnote text" w:semiHidden="1" w:unhideWhenUsed="1"/>
-    <w:lsdException w:name="annotation text" w:semiHidden="1" w:unhideWhenUsed="1"/>
-    <w:lsdException w:name="header" w:semiHidden="1" w:unhideWhenUsed="1"/>
-    <w:lsdException w:name="footer" w:semiHidden="1" w:unhideWhenUsed="1"/>
-    <w:lsdException w:name="index heading" w:semiHidden="1" w:unhideWhenUsed="1"/>
-    <w:lsdException w:name="caption" w:semiHidden="1" w:uiPriority="35" w:unhideWhenUsed="1" w:qFormat="1"/>
-    <w:lsdException w:name="table of figures" w:semiHidden="1" w:unhideWhenUsed="1"/>
-    <w:lsdException w:name="envelope address" w:semiHidden="1" w:unhideWhenUsed="1"/>
-    <w:lsdException w:name="envelope return" w:semiHidden="1" w:unhideWhenUsed="1"/>
-    <w:lsdException w:name="footnote reference" w:semiHidden="1" w:unhideWhenUsed="1"/>
-    <w:lsdException w:name="annotation reference" w:semiHidden="1" w:unhideWhenUsed="1"/>
-    <w:lsdException w:name="line number" w:semiHidden="1" w:unhideWhenUsed="1"/>
-    <w:lsdException w:name="page number" w:semiHidden="1" w:unhideWhenUsed="1"/>
-    <w:lsdException w:name="endnote reference" w:semiHidden="1" w:unhideWhenUsed="1"/>
-    <w:lsdException w:name="endnote text" w:semiHidden="1" w:unhideWhenUsed="1"/>
-    <w:lsdException w:name="table of authorities" w:semiHidden="1" w:unhideWhenUsed="1"/>
-    <w:lsdException w:name="macro" w:semiHidden="1" w:unhideWhenUsed="1"/>
-    <w:lsdException w:name="toa heading" w:semiHidden="1" w:unhideWhenUsed="1"/>
-    <w:lsdException w:name="List" w:semiHidden="1" w:unhideWhenUsed="1"/>
-    <w:lsdException w:name="List Bullet" w:semiHidden="1" w:unhideWhenUsed="1"/>
-    <w:lsdException w:name="List Number" w:semiHidden="1" w:unhideWhenUsed="1"/>
-    <w:lsdException w:name="List 2" w:semiHidden="1" w:unhideWhenUsed="1"/>
-    <w:lsdException w:name="List 3" w:semiHidden="1" w:unhideWhenUsed="1"/>
-    <w:lsdException w:name="List 4" w:semiHidden="1" w:unhideWhenUsed="1"/>
-    <w:lsdException w:name="List 5" w:semiHidden="1" w:unhideWhenUsed="1"/>
-    <w:lsdException w:name="List Bullet 2" w:semiHidden="1" w:unhideWhenUsed="1"/>
-    <w:lsdException w:name="List Bullet 3" w:semiHidden="1" w:unhideWhenUsed="1"/>
-    <w:lsdException w:name="List Bullet 4" w:semiHidden="1" w:unhideWhenUsed="1"/>
-    <w:lsdException w:name="List Bullet 5" w:semiHidden="1" w:unhideWhenUsed="1"/>
-    <w:lsdException w:name="List Number 2" w:semiHidden="1" w:unhideWhenUsed="1"/>
-    <w:lsdException w:name="List Number 3" w:semiHidden="1" w:unhideWhenUsed="1"/>
-    <w:lsdException w:name="List Number 4" w:semiHidden="1" w:unhideWhenUsed="1"/>
-    <w:lsdException w:name="List Number 5" w:semiHidden="1" w:unhideWhenUsed="1"/>
-    <w:lsdException w:name="Title" w:uiPriority="10" w:qFormat="1"/>
-    <w:lsdException w:name="Closing" w:semiHidden="1" w:unhideWhenUsed="1"/>
-    <w:lsdException w:name="Signature" w:semiHidden="1" w:unhideWhenUsed="1"/>
-    <w:lsdException w:name="Default Paragraph Font" w:semiHidden="1" w:uiPriority="1" w:unhideWhenUsed="1"/>
-    <w:lsdException w:name="Body Text" w:semiHidden="1" w:unhideWhenUsed="1"/>
-    <w:lsdException w:name="Body Text Indent" w:semiHidden="1" w:unhideWhenUsed="1"/>
-    <w:lsdException w:name="List Continue" w:semiHidden="1" w:unhideWhenUsed="1"/>
-    <w:lsdException w:name="List Continue 2" w:semiHidden="1" w:unhideWhenUsed="1"/>
-    <w:lsdException w:name="List Continue 3" w:semiHidden="1" w:unhideWhenUsed="1"/>
-    <w:lsdException w:name="List Continue 4" w:semiHidden="1" w:unhideWhenUsed="1"/>
-    <w:lsdException w:name="List Continue 5" w:semiHidden="1" w:unhideWhenUsed="1"/>
-    <w:lsdException w:name="Message Header" w:semiHidden="1" w:unhideWhenUsed="1"/>
-    <w:lsdException w:name="Subtitle" w:uiPriority="11" w:qFormat="1"/>
-    <w:lsdException w:name="Salutation" w:semiHidden="1" w:unhideWhenUsed="1"/>
-    <w:lsdException w:name="Date" w:semiHidden="1" w:unhideWhenUsed="1"/>
-    <w:lsdException w:name="Body Text First Indent" w:semiHidden="1" w:unhideWhenUsed="1"/>
-    <w:lsdException w:name="Body Text First Indent 2" w:semiHidden="1" w:unhideWhenUsed="1"/>
-    <w:lsdException w:name="Note Heading" w:semiHidden="1" w:unhideWhenUsed="1"/>
-    <w:lsdException w:name="Body Text 2" w:semiHidden="1" w:unhideWhenUsed="1"/>
-    <w:lsdException w:name="Body Text 3" w:semiHidden="1" w:unhideWhenUsed="1"/>
-    <w:lsdException w:name="Body Text Indent 2" w:semiHidden="1" w:unhideWhenUsed="1"/>
-    <w:lsdException w:name="Body Text Indent 3" w:semiHidden="1" w:unhideWhenUsed="1"/>
-    <w:lsdException w:name="Block Text" w:semiHidden="1" w:unhideWhenUsed="1"/>
-    <w:lsdException w:name="Hyperlink" w:semiHidden="1" w:unhideWhenUsed="1"/>
-    <w:lsdException w:name="FollowedHyperlink" w:semiHidden="1" w:unhideWhenUsed="1"/>
-    <w:lsdException w:name="Strong" w:uiPriority="22" w:qFormat="1"/>
-    <w:lsdException w:name="Emphasis" w:uiPriority="20" w:qFormat="1"/>
-    <w:lsdException w:name="Document Map" w:semiHidden="1" w:unhideWhenUsed="1"/>
-    <w:lsdException w:name="Plain Text" w:semiHidden="1" w:unhideWhenUsed="1"/>
-    <w:lsdException w:name="E-mail Signature" w:semiHidden="1" w:unhideWhenUsed="1"/>
-    <w:lsdException w:name="HTML Top of Form" w:semiHidden="1" w:unhideWhenUsed="1"/>
-    <w:lsdException w:name="HTML Bottom of Form" w:semiHidden="1" w:unhideWhenUsed="1"/>
-    <w:lsdException w:name="Normal (Web)" w:semiHidden="1" w:unhideWhenUsed="1"/>
-    <w:lsdException w:name="HTML Acronym" w:semiHidden="1" w:unhideWhenUsed="1"/>
-    <w:lsdException w:name="HTML Address" w:semiHidden="1" w:unhideWhenUsed="1"/>
-    <w:lsdException w:name="HTML Cite" w:semiHidden="1" w:unhideWhenUsed="1"/>
-    <w:lsdException w:name="HTML Code" w:semiHidden="1" w:unhideWhenUsed="1"/>
-    <w:lsdException w:name="HTML Definition" w:semiHidden="1" w:unhideWhenUsed="1"/>
-    <w:lsdException w:name="HTML Keyboard" w:semiHidden="1" w:unhideWhenUsed="1"/>
-    <w:lsdException w:name="HTML Preformatted" w:semiHidden="1" w:unhideWhenUsed="1"/>
-    <w:lsdException w:name="HTML Sample" w:semiHidden="1" w:unhideWhenUsed="1"/>
-    <w:lsdException w:name="HTML Typewriter" w:semiHidden="1" w:unhideWhenUsed="1"/>
-    <w:lsdException w:name="HTML Variable" w:semiHidden="1" w:unhideWhenUsed="1"/>
-    <w:lsdException w:name="Normal Table" w:semiHidden="1" w:unhideWhenUsed="1"/>
-    <w:lsdException w:name="annotation subject" w:semiHidden="1" w:unhideWhenUsed="1"/>
-    <w:lsdException w:name="No List" w:semiHidden="1" w:unhideWhenUsed="1"/>
-    <w:lsdException w:name="Outline List 1" w:semiHidden="1" w:unhideWhenUsed="1"/>
-    <w:lsdException w:name="Outline List 2" w:semiHidden="1" w:unhideWhenUsed="1"/>
-    <w:lsdException w:name="Outline List 3" w:semiHidden="1" w:unhideWhenUsed="1"/>
-    <w:lsdException w:name="Table Simple 1" w:semiHidden="1" w:unhideWhenUsed="1"/>
-    <w:lsdException w:name="Table Simple 2" w:semiHidden="1" w:unhideWhenUsed="1"/>
-    <w:lsdException w:name="Table Simple 3" w:semiHidden="1" w:unhideWhenUsed="1"/>
-    <w:lsdException w:name="Table Classic 1" w:semiHidden="1" w:unhideWhenUsed="1"/>
-    <w:lsdException w:name="Table Classic 2" w:semiHidden="1" w:unhideWhenUsed="1"/>
-    <w:lsdException w:name="Table Classic 3" w:semiHidden="1" w:unhideWhenUsed="1"/>
-    <w:lsdException w:name="Table Classic 4" w:semiHidden="1" w:unhideWhenUsed="1"/>
-    <w:lsdException w:name="Table Colorful 1" w:semiHidden="1" w:unhideWhenUsed="1"/>
-    <w:lsdException w:name="Table Colorful 2" w:semiHidden="1" w:unhideWhenUsed="1"/>
-    <w:lsdException w:name="Table Colorful 3" w:semiHidden="1" w:unhideWhenUsed="1"/>
-    <w:lsdException w:name="Table Columns 1" w:semiHidden="1" w:unhideWhenUsed="1"/>
-    <w:lsdException w:name="Table Columns 2" w:semiHidden="1" w:unhideWhenUsed="1"/>
-    <w:lsdException w:name="Table Columns 3" w:semiHidden="1" w:unhideWhenUsed="1"/>
-    <w:lsdException w:name="Table Columns 4" w:semiHidden="1" w:unhideWhenUsed="1"/>
-    <w:lsdException w:name="Table Columns 5" w:semiHidden="1" w:unhideWhenUsed="1"/>
-    <w:lsdException w:name="Table Grid 1" w:semiHidden="1" w:unhideWhenUsed="1"/>
-    <w:lsdException w:name="Table Grid 2" w:semiHidden="1" w:unhideWhenUsed="1"/>
-    <w:lsdException w:name="Table Grid 3" w:semiHidden="1" w:unhideWhenUsed="1"/>
-    <w:lsdException w:name="Table Grid 4" w:semiHidden="1" w:unhideWhenUsed="1"/>
-    <w:lsdException w:name="Table Grid 5" w:semiHidden="1" w:unhideWhenUsed="1"/>
-    <w:lsdException w:name="Table Grid 6" w:semiHidden="1" w:unhideWhenUsed="1"/>
-    <w:lsdException w:name="Table Grid 7" w:semiHidden="1" w:unhideWhenUsed="1"/>
-    <w:lsdException w:name="Table Grid 8" w:semiHidden="1" w:unhideWhenUsed="1"/>
-    <w:lsdException w:name="Table List 1" w:semiHidden="1" w:unhideWhenUsed="1"/>
-    <w:lsdException w:name="Table List 2" w:semiHidden="1" w:unhideWhenUsed="1"/>
-    <w:lsdException w:name="Table List 3" w:semiHidden="1" w:unhideWhenUsed="1"/>
-    <w:lsdException w:name="Table List 4" w:semiHidden="1" w:unhideWhenUsed="1"/>
-    <w:lsdException w:name="Table List 5" w:semiHidden="1" w:unhideWhenUsed="1"/>
-    <w:lsdException w:name="Table List 6" w:semiHidden="1" w:unhideWhenUsed="1"/>
-    <w:lsdException w:name="Table List 7" w:semiHidden="1" w:unhideWhenUsed="1"/>
-    <w:lsdException w:name="Table List 8" w:semiHidden="1" w:unhideWhenUsed="1"/>
-    <w:lsdException w:name="Table 3D effects 1" w:semiHidden="1" w:unhideWhenUsed="1"/>
-    <w:lsdException w:name="Table 3D effects 2" w:semiHidden="1" w:unhideWhenUsed="1"/>
-    <w:lsdException w:name="Table 3D effects 3" w:semiHidden="1" w:unhideWhenUsed="1"/>
-    <w:lsdException w:name="Table Contemporary" w:semiHidden="1" w:unhideWhenUsed="1"/>
-    <w:lsdException w:name="Table Elegant" w:semiHidden="1" w:unhideWhenUsed="1"/>
-    <w:lsdException w:name="Table Professional" w:semiHidden="1" w:unhideWhenUsed="1"/>
-    <w:lsdException w:name="Table Subtle 1" w:semiHidden="1" w:unhideWhenUsed="1"/>
-    <w:lsdException w:name="Table Subtle 2" w:semiHidden="1" w:unhideWhenUsed="1"/>
-    <w:lsdException w:name="Table Web 1" w:semiHidden="1" w:unhideWhenUsed="1"/>
-    <w:lsdException w:name="Table Web 2" w:semiHidden="1" w:unhideWhenUsed="1"/>
-    <w:lsdException w:name="Table Web 3" w:semiHidden="1" w:unhideWhenUsed="1"/>
-    <w:lsdException w:name="Balloon Text" w:semiHidden="1" w:unhideWhenUsed="1"/>
-    <w:lsdException w:name="Table Grid" w:uiPriority="39"/>
-    <w:lsdException w:name="Table Theme" w:semiHidden="1" w:unhideWhenUsed="1"/>
-    <w:lsdException w:name="Placeholder Text" w:semiHidden="1"/>
-    <w:lsdException w:name="No Spacing" w:uiPriority="1" w:qFormat="1"/>
-    <w:lsdException w:name="Light Shading" w:uiPriority="60"/>
-    <w:lsdException w:name="Light List" w:uiPriority="61"/>
-    <w:lsdException w:name="Light Grid" w:uiPriority="62"/>
-    <w:lsdException w:name="Medium Shading 1" w:uiPriority="63"/>
-    <w:lsdException w:name="Medium Shading 2" w:uiPriority="64"/>
-    <w:lsdException w:name="Medium List 1" w:uiPriority="65"/>
-    <w:lsdException w:name="Medium List 2" w:uiPriority="66"/>
-    <w:lsdException w:name="Medium Grid 1" w:uiPriority="67"/>
-    <w:lsdException w:name="Medium Grid 2" w:uiPriority="68"/>
-    <w:lsdException w:name="Medium Grid 3" w:uiPriority="69"/>
-    <w:lsdException w:name="Dark List" w:uiPriority="70"/>
-    <w:lsdException w:name="Colorful Shading" w:uiPriority="71"/>
-    <w:lsdException w:name="Colorful List" w:uiPriority="72"/>
-    <w:lsdException w:name="Colorful Grid" w:uiPriority="73"/>
-    <w:lsdException w:name="Light Shading Accent 1" w:uiPriority="60"/>
-    <w:lsdException w:name="Light List Accent 1" w:uiPriority="61"/>
-    <w:lsdException w:name="Light Grid Accent 1" w:uiPriority="62"/>
-    <w:lsdException w:name="Medium Shading 1 Accent 1" w:uiPriority="63"/>
-    <w:lsdException w:name="Medium Shading 2 Accent 1" w:uiPriority="64"/>
-    <w:lsdException w:name="Medium List 1 Accent 1" w:uiPriority="65"/>
-    <w:lsdException w:name="Revision" w:semiHidden="1"/>
-    <w:lsdException w:name="List Paragraph" w:uiPriority="34" w:qFormat="1"/>
-    <w:lsdException w:name="Quote" w:uiPriority="29" w:qFormat="1"/>
-    <w:lsdException w:name="Intense Quote" w:uiPriority="30" w:qFormat="1"/>
-    <w:lsdException w:name="Medium List 2 Accent 1" w:uiPriority="66"/>
-    <w:lsdException w:name="Medium Grid 1 Accent 1" w:uiPriority="67"/>
-    <w:lsdException w:name="Medium Grid 2 Accent 1" w:uiPriority="68"/>
-    <w:lsdException w:name="Medium Grid 3 Accent 1" w:uiPriority="69"/>
-    <w:lsdException w:name="Dark List Accent 1" w:uiPriority="70"/>
-    <w:lsdException w:name="Colorful Shading Accent 1" w:uiPriority="71"/>
-    <w:lsdException w:name="Colorful List Accent 1" w:uiPriority="72"/>
-    <w:lsdException w:name="Colorful Grid Accent 1" w:uiPriority="73"/>
-    <w:lsdException w:name="Light Shading Accent 2" w:uiPriority="60"/>
-    <w:lsdException w:name="Light List Accent 2" w:uiPriority="61"/>
-    <w:lsdException w:name="Light Grid Accent 2" w:uiPriority="62"/>
-    <w:lsdException w:name="Medium Shading 1 Accent 2" w:uiPriority="63"/>
-    <w:lsdException w:name="Medium Shading 2 Accent 2" w:uiPriority="64"/>
-    <w:lsdException w:name="Medium List 1 Accent 2" w:uiPriority="65"/>
-    <w:lsdException w:name="Medium List 2 Accent 2" w:uiPriority="66"/>
-    <w:lsdException w:name="Medium Grid 1 Accent 2" w:uiPriority="67"/>
-    <w:lsdException w:name="Medium Grid 2 Accent 2" w:uiPriority="68"/>
-    <w:lsdException w:name="Medium Grid 3 Accent 2" w:uiPriority="69"/>
-    <w:lsdException w:name="Dark List Accent 2" w:uiPriority="70"/>
-    <w:lsdException w:name="Colorful Shading Accent 2" w:uiPriority="71"/>
-    <w:lsdException w:name="Colorful List Accent 2" w:uiPriority="72"/>
-    <w:lsdException w:name="Colorful Grid Accent 2" w:uiPriority="73"/>
-    <w:lsdException w:name="Light Shading Accent 3" w:uiPriority="60"/>
-    <w:lsdException w:name="Light List Accent 3" w:uiPriority="61"/>
-    <w:lsdException w:name="Light Grid Accent 3" w:uiPriority="62"/>
-    <w:lsdException w:name="Medium Shading 1 Accent 3" w:uiPriority="63"/>
-    <w:lsdException w:name="Medium Shading 2 Accent 3" w:uiPriority="64"/>
-    <w:lsdException w:name="Medium List 1 Accent 3" w:uiPriority="65"/>
-    <w:lsdException w:name="Medium List 2 Accent 3" w:uiPriority="66"/>
-    <w:lsdException w:name="Medium Grid 1 Accent 3" w:uiPriority="67"/>
-    <w:lsdException w:name="Medium Grid 2 Accent 3" w:uiPriority="68"/>
-    <w:lsdException w:name="Medium Grid 3 Accent 3" w:uiPriority="69"/>
-    <w:lsdException w:name="Dark List Accent 3" w:uiPriority="70"/>
-    <w:lsdException w:name="Colorful Shading Accent 3" w:uiPriority="71"/>
-    <w:lsdException w:name="Colorful List Accent 3" w:uiPriority="72"/>
-    <w:lsdException w:name="Colorful Grid Accent 3" w:uiPriority="73"/>
-    <w:lsdException w:name="Light Shading Accent 4" w:uiPriority="60"/>
-    <w:lsdException w:name="Light List Accent 4" w:uiPriority="61"/>
-    <w:lsdException w:name="Light Grid Accent 4" w:uiPriority="62"/>
-    <w:lsdException w:name="Medium Shading 1 Accent 4" w:uiPriority="63"/>
-    <w:lsdException w:name="Medium Shading 2 Accent 4" w:uiPriority="64"/>
-    <w:lsdException w:name="Medium List 1 Accent 4" w:uiPriority="65"/>
-    <w:lsdException w:name="Medium List 2 Accent 4" w:uiPriority="66"/>
-    <w:lsdException w:name="Medium Grid 1 Accent 4" w:uiPriority="67"/>
-    <w:lsdException w:name="Medium Grid 2 Accent 4" w:uiPriority="68"/>
-    <w:lsdException w:name="Medium Grid 3 Accent 4" w:uiPriority="69"/>
-    <w:lsdException w:name="Dark List Accent 4" w:uiPriority="70"/>
-    <w:lsdException w:name="Colorful Shading Accent 4" w:uiPriority="71"/>
-    <w:lsdException w:name="Colorful List Accent 4" w:uiPriority="72"/>
-    <w:lsdException w:name="Colorful Grid Accent 4" w:uiPriority="73"/>
-    <w:lsdException w:name="Light Shading Accent 5" w:uiPriority="60"/>
-    <w:lsdException w:name="Light List Accent 5" w:uiPriority="61"/>
-    <w:lsdException w:name="Light Grid Accent 5" w:uiPriority="62"/>
-    <w:lsdException w:name="Medium Shading 1 Accent 5" w:uiPriority="63"/>
-    <w:lsdException w:name="Medium Shading 2 Accent 5" w:uiPriority="64"/>
-    <w:lsdException w:name="Medium List 1 Accent 5" w:uiPriority="65"/>
-    <w:lsdException w:name="Medium List 2 Accent 5" w:uiPriority="66"/>
-    <w:lsdException w:name="Medium Grid 1 Accent 5" w:uiPriority="67"/>
-    <w:lsdException w:name="Medium Grid 2 Accent 5" w:uiPriority="68"/>
-    <w:lsdException w:name="Medium Grid 3 Accent 5" w:uiPriority="69"/>
-    <w:lsdException w:name="Dark List Accent 5" w:uiPriority="70"/>
-    <w:lsdException w:name="Colorful Shading Accent 5" w:uiPriority="71"/>
-    <w:lsdException w:name="Colorful List Accent 5" w:uiPriority="72"/>
-    <w:lsdException w:name="Colorful Grid Accent 5" w:uiPriority="73"/>
-    <w:lsdException w:name="Light Shading Accent 6" w:uiPriority="60"/>
-    <w:lsdException w:name="Light List Accent 6" w:uiPriority="61"/>
-    <w:lsdException w:name="Light Grid Accent 6" w:uiPriority="62"/>
-    <w:lsdException w:name="Medium Shading 1 Accent 6" w:uiPriority="63"/>
-    <w:lsdException w:name="Medium Shading 2 Accent 6" w:uiPriority="64"/>
-    <w:lsdException w:name="Medium List 1 Accent 6" w:uiPriority="65"/>
-    <w:lsdException w:name="Medium List 2 Accent 6" w:uiPriority="66"/>
-    <w:lsdException w:name="Medium Grid 1 Accent 6" w:uiPriority="67"/>
-    <w:lsdException w:name="Medium Grid 2 Accent 6" w:uiPriority="68"/>
-    <w:lsdException w:name="Medium Grid 3 Accent 6" w:uiPriority="69"/>
-    <w:lsdException w:name="Dark List Accent 6" w:uiPriority="70"/>
-    <w:lsdException w:name="Colorful Shading Accent 6" w:uiPriority="71"/>
-    <w:lsdException w:name="Colorful List Accent 6" w:uiPriority="72"/>
-    <w:lsdException w:name="Colorful Grid Accent 6" w:uiPriority="73"/>
-    <w:lsdException w:name="Subtle Emphasis" w:uiPriority="19" w:qFormat="1"/>
-    <w:lsdException w:name="Intense Emphasis" w:uiPriority="21" w:qFormat="1"/>
-    <w:lsdException w:name="Subtle Reference" w:uiPriority="31" w:qFormat="1"/>
-    <w:lsdException w:name="Intense Reference" w:uiPriority="32" w:qFormat="1"/>
-    <w:lsdException w:name="Book Title" w:uiPriority="33" w:qFormat="1"/>
-    <w:lsdException w:name="Bibliography" w:semiHidden="1" w:uiPriority="37" w:unhideWhenUsed="1"/>
-    <w:lsdException w:name="TOC Heading" w:semiHidden="1" w:uiPriority="39" w:unhideWhenUsed="1" w:qFormat="1"/>
-    <w:lsdException w:name="Plain Table 1" w:uiPriority="41"/>
-    <w:lsdException w:name="Plain Table 2" w:uiPriority="42"/>
-    <w:lsdException w:name="Plain Table 3" w:uiPriority="43"/>
-    <w:lsdException w:name="Plain Table 4" w:uiPriority="44"/>
-    <w:lsdException w:name="Plain Table 5" w:uiPriority="45"/>
-    <w:lsdException w:name="Grid Table Light" w:uiPriority="40"/>
-    <w:lsdException w:name="Grid Table 1 Light" w:uiPriority="46"/>
-    <w:lsdException w:name="Grid Table 2" w:uiPriority="47"/>
-    <w:lsdException w:name="Grid Table 3" w:uiPriority="48"/>
-    <w:lsdException w:name="Grid Table 4" w:uiPriority="49"/>
-    <w:lsdException w:name="Grid Table 5 Dark" w:uiPriority="50"/>
-    <w:lsdException w:name="Grid Table 6 Colorful" w:uiPriority="51"/>
-    <w:lsdException w:name="Grid Table 7 Colorful" w:uiPriority="52"/>
-    <w:lsdException w:name="Grid Table 1 Light Accent 1" w:uiPriority="46"/>
-    <w:lsdException w:name="Grid Table 2 Accent 1" w:uiPriority="47"/>
-    <w:lsdException w:name="Grid Table 3 Accent 1" w:uiPriority="48"/>
-    <w:lsdException w:name="Grid Table 4 Accent 1" w:uiPriority="49"/>
-    <w:lsdException w:name="Grid Table 5 Dark Accent 1" w:uiPriority="50"/>
-    <w:lsdException w:name="Grid Table 6 Colorful Accent 1" w:uiPriority="51"/>
-    <w:lsdException w:name="Grid Table 7 Colorful Accent 1" w:uiPriority="52"/>
-    <w:lsdException w:name="Grid Table 1 Light Accent 2" w:uiPriority="46"/>
-    <w:lsdException w:name="Grid Table 2 Accent 2" w:uiPriority="47"/>
-    <w:lsdException w:name="Grid Table 3 Accent 2" w:uiPriority="48"/>
-    <w:lsdException w:name="Grid Table 4 Accent 2" w:uiPriority="49"/>
-    <w:lsdException w:name="Grid Table 5 Dark Accent 2" w:uiPriority="50"/>
-    <w:lsdException w:name="Grid Table 6 Colorful Accent 2" w:uiPriority="51"/>
-    <w:lsdException w:name="Grid Table 7 Colorful Accent 2" w:uiPriority="52"/>
-    <w:lsdException w:name="Grid Table 1 Light Accent 3" w:uiPriority="46"/>
-    <w:lsdException w:name="Grid Table 2 Accent 3" w:uiPriority="47"/>
-    <w:lsdException w:name="Grid Table 3 Accent 3" w:uiPriority="48"/>
-    <w:lsdException w:name="Grid Table 4 Accent 3" w:uiPriority="49"/>
-    <w:lsdException w:name="Grid Table 5 Dark Accent 3" w:uiPriority="50"/>
-    <w:lsdException w:name="Grid Table 6 Colorful Accent 3" w:uiPriority="51"/>
-    <w:lsdException w:name="Grid Table 7 Colorful Accent 3" w:uiPriority="52"/>
-    <w:lsdException w:name="Grid Table 1 Light Accent 4" w:uiPriority="46"/>
-    <w:lsdException w:name="Grid Table 2 Accent 4" w:uiPriority="47"/>
-    <w:lsdException w:name="Grid Table 3 Accent 4" w:uiPriority="48"/>
-    <w:lsdException w:name="Grid Table 4 Accent 4" w:uiPriority="49"/>
-    <w:lsdException w:name="Grid Table 5 Dark Accent 4" w:uiPriority="50"/>
-    <w:lsdException w:name="Grid Table 6 Colorful Accent 4" w:uiPriority="51"/>
-    <w:lsdException w:name="Grid Table 7 Colorful Accent 4" w:uiPriority="52"/>
-    <w:lsdException w:name="Grid Table 1 Light Accent 5" w:uiPriority="46"/>
-    <w:lsdException w:name="Grid Table 2 Accent 5" w:uiPriority="47"/>
-    <w:lsdException w:name="Grid Table 3 Accent 5" w:uiPriority="48"/>
-    <w:lsdException w:name="Grid Table 4 Accent 5" w:uiPriority="49"/>
-    <w:lsdException w:name="Grid Table 5 Dark Accent 5" w:uiPriority="50"/>
-    <w:lsdException w:name="Grid Table 6 Colorful Accent 5" w:uiPriority="51"/>
-    <w:lsdException w:name="Grid Table 7 Colorful Accent 5" w:uiPriority="52"/>
-    <w:lsdException w:name="Grid Table 1 Light Accent 6" w:uiPriority="46"/>
-    <w:lsdException w:name="Grid Table 2 Accent 6" w:uiPriority="47"/>
-    <w:lsdException w:name="Grid Table 3 Accent 6" w:uiPriority="48"/>
-    <w:lsdException w:name="Grid Table 4 Accent 6" w:uiPriority="49"/>
-    <w:lsdException w:name="Grid Table 5 Dark Accent 6" w:uiPriority="50"/>
-    <w:lsdException w:name="Grid Table 6 Colorful Accent 6" w:uiPriority="51"/>
-    <w:lsdException w:name="Grid Table 7 Colorful Accent 6" w:uiPriority="52"/>
-    <w:lsdException w:name="List Table 1 Light" w:uiPriority="46"/>
-    <w:lsdException w:name="List Table 2" w:uiPriority="47"/>
-    <w:lsdException w:name="List Table 3" w:uiPriority="48"/>
-    <w:lsdException w:name="List Table 4" w:uiPriority="49"/>
-    <w:lsdException w:name="List Table 5 Dark" w:uiPriority="50"/>
-    <w:lsdException w:name="List Table 6 Colorful" w:uiPriority="51"/>
-    <w:lsdException w:name="List Table 7 Colorful" w:uiPriority="52"/>
-    <w:lsdException w:name="List Table 1 Light Accent 1" w:uiPriority="46"/>
-    <w:lsdException w:name="List Table 2 Accent 1" w:uiPriority="47"/>
-    <w:lsdException w:name="List Table 3 Accent 1" w:uiPriority="48"/>
-    <w:lsdException w:name="List Table 4 Accent 1" w:uiPriority="49"/>
-    <w:lsdException w:name="List Table 5 Dark Accent 1" w:uiPriority="50"/>
-    <w:lsdException w:name="List Table 6 Colorful Accent 1" w:uiPriority="51"/>
-    <w:lsdException w:name="List Table 7 Colorful Accent 1" w:uiPriority="52"/>
-    <w:lsdException w:name="List Table 1 Light Accent 2" w:uiPriority="46"/>
-    <w:lsdException w:name="List Table 2 Accent 2" w:uiPriority="47"/>
-    <w:lsdException w:name="List Table 3 Accent 2" w:uiPriority="48"/>
-    <w:lsdException w:name="List Table 4 Accent 2" w:uiPriority="49"/>
-    <w:lsdException w:name="List Table 5 Dark Accent 2" w:uiPriority="50"/>
-    <w:lsdException w:name="List Table 6 Colorful Accent 2" w:uiPriority="51"/>
-    <w:lsdException w:name="List Table 7 Colorful Accent 2" w:uiPriority="52"/>
-    <w:lsdException w:name="List Table 1 Light Accent 3" w:uiPriority="46"/>
-    <w:lsdException w:name="List Table 2 Accent 3" w:uiPriority="47"/>
-    <w:lsdException w:name="List Table 3 Accent 3" w:uiPriority="48"/>
-    <w:lsdException w:name="List Table 4 Accent 3" w:uiPriority="49"/>
-    <w:lsdException w:name="List Table 5 Dark Accent 3" w:uiPriority="50"/>
-    <w:lsdException w:name="List Table 6 Colorful Accent 3" w:uiPriority="51"/>
-    <w:lsdException w:name="List Table 7 Colorful Accent 3" w:uiPriority="52"/>
-    <w:lsdException w:name="List Table 1 Light Accent 4" w:uiPriority="46"/>
-    <w:lsdException w:name="List Table 2 Accent 4" w:uiPriority="47"/>
-    <w:lsdException w:name="List Table 3 Accent 4" w:uiPriority="48"/>
-    <w:lsdException w:name="List Table 4 Accent 4" w:uiPriority="49"/>
-    <w:lsdException w:name="List Table 5 Dark Accent 4" w:uiPriority="50"/>
-    <w:lsdException w:name="List Table 6 Colorful Accent 4" w:uiPriority="51"/>
-    <w:lsdException w:name="List Table 7 Colorful Accent 4" w:uiPriority="52"/>
-    <w:lsdException w:name="List Table 1 Light Accent 5" w:uiPriority="46"/>
-    <w:lsdException w:name="List Table 2 Accent 5" w:uiPriority="47"/>
-    <w:lsdException w:name="List Table 3 Accent 5" w:uiPriority="48"/>
-    <w:lsdException w:name="List Table 4 Accent 5" w:uiPriority="49"/>
-    <w:lsdException w:name="List Table 5 Dark Accent 5" w:uiPriority="50"/>
-    <w:lsdException w:name="List Table 6 Colorful Accent 5" w:uiPriority="51"/>
-    <w:lsdException w:name="List Table 7 Colorful Accent 5" w:uiPriority="52"/>
-    <w:lsdException w:name="List Table 1 Light Accent 6" w:uiPriority="46"/>
-    <w:lsdException w:name="List Table 2 Accent 6" w:uiPriority="47"/>
-    <w:lsdException w:name="List Table 3 Accent 6" w:uiPriority="48"/>
-    <w:lsdException w:name="List Table 4 Accent 6" w:uiPriority="49"/>
-    <w:lsdException w:name="List Table 5 Dark Accent 6" w:uiPriority="50"/>
-    <w:lsdException w:name="List Table 6 Colorful Accent 6" w:uiPriority="51"/>
-    <w:lsdException w:name="List Table 7 Colorful Accent 6" w:uiPriority="52"/>
-    <w:lsdException w:name="Mention" w:semiHidden="1" w:unhideWhenUsed="1"/>
-    <w:lsdException w:name="Smart Hyperlink" w:semiHidden="1" w:unhideWhenUsed="1"/>
-    <w:lsdException w:name="Hashtag" w:semiHidden="1" w:unhideWhenUsed="1"/>
-    <w:lsdException w:name="Unresolved Mention" w:semiHidden="1" w:unhideWhenUsed="1"/>
+  <w:latentStyles w:defLockedState="0" w:defUIPriority="99" w:defSemiHidden="1" w:defUnhideWhenUsed="1" w:defQFormat="0" w:count="267">
+    <w:lsdException w:name="Normal" w:semiHidden="0" w:uiPriority="0" w:unhideWhenUsed="0" w:qFormat="1"/>
+    <w:lsdException w:name="heading 1" w:semiHidden="0" w:uiPriority="9" w:unhideWhenUsed="0" w:qFormat="1"/>
+    <w:lsdException w:name="heading 2" w:uiPriority="9" w:qFormat="1"/>
+    <w:lsdException w:name="heading 3" w:uiPriority="9" w:qFormat="1"/>
+    <w:lsdException w:name="heading 4" w:uiPriority="9" w:qFormat="1"/>
+    <w:lsdException w:name="heading 5" w:uiPriority="9" w:qFormat="1"/>
+    <w:lsdException w:name="heading 6" w:uiPriority="9" w:qFormat="1"/>
+    <w:lsdException w:name="heading 7" w:uiPriority="9" w:qFormat="1"/>
+    <w:lsdException w:name="heading 8" w:uiPriority="9" w:qFormat="1"/>
+    <w:lsdException w:name="heading 9" w:uiPriority="9" w:qFormat="1"/>
+    <w:lsdException w:name="toc 1" w:uiPriority="39"/>
+    <w:lsdException w:name="toc 2" w:uiPriority="39"/>
+    <w:lsdException w:name="toc 3" w:uiPriority="39"/>
+    <w:lsdException w:name="toc 4" w:uiPriority="39"/>
+    <w:lsdException w:name="toc 5" w:uiPriority="39"/>
+    <w:lsdException w:name="toc 6" w:uiPriority="39"/>
+    <w:lsdException w:name="toc 7" w:uiPriority="39"/>
+    <w:lsdException w:name="toc 8" w:uiPriority="39"/>
+    <w:lsdException w:name="toc 9" w:uiPriority="39"/>
+    <w:lsdException w:name="caption" w:uiPriority="35" w:qFormat="1"/>
+    <w:lsdException w:name="Title" w:semiHidden="0" w:uiPriority="10" w:unhideWhenUsed="0" w:qFormat="1"/>
+    <w:lsdException w:name="Default Paragraph Font" w:uiPriority="1"/>
+    <w:lsdException w:name="Subtitle" w:semiHidden="0" w:uiPriority="11" w:unhideWhenUsed="0" w:qFormat="1"/>
+    <w:lsdException w:name="Strong" w:semiHidden="0" w:uiPriority="22" w:unhideWhenUsed="0" w:qFormat="1"/>
+    <w:lsdException w:name="Emphasis" w:semiHidden="0" w:uiPriority="20" w:unhideWhenUsed="0" w:qFormat="1"/>
+    <w:lsdException w:name="Table Grid" w:semiHidden="0" w:uiPriority="39" w:unhideWhenUsed="0"/>
+    <w:lsdException w:name="Placeholder Text" w:unhideWhenUsed="0"/>
+    <w:lsdException w:name="No Spacing" w:semiHidden="0" w:uiPriority="1" w:unhideWhenUsed="0" w:qFormat="1"/>
+    <w:lsdException w:name="Light Shading" w:semiHidden="0" w:uiPriority="60" w:unhideWhenUsed="0"/>
+    <w:lsdException w:name="Light List" w:semiHidden="0" w:uiPriority="61" w:unhideWhenUsed="0"/>
+    <w:lsdException w:name="Light Grid" w:semiHidden="0" w:uiPriority="62" w:unhideWhenUsed="0"/>
+    <w:lsdException w:name="Medium Shading 1" w:semiHidden="0" w:uiPriority="63" w:unhideWhenUsed="0"/>
+    <w:lsdException w:name="Medium Shading 2" w:semiHidden="0" w:uiPriority="64" w:unhideWhenUsed="0"/>
+    <w:lsdException w:name="Medium List 1" w:semiHidden="0" w:uiPriority="65" w:unhideWhenUsed="0"/>
+    <w:lsdException w:name="Medium List 2" w:semiHidden="0" w:uiPriority="66" w:unhideWhenUsed="0"/>
+    <w:lsdException w:name="Medium Grid 1" w:semiHidden="0" w:uiPriority="67" w:unhideWhenUsed="0"/>
+    <w:lsdException w:name="Medium Grid 2" w:semiHidden="0" w:uiPriority="68" w:unhideWhenUsed="0"/>
+    <w:lsdException w:name="Medium Grid 3" w:semiHidden="0" w:uiPriority="69" w:unhideWhenUsed="0"/>
+    <w:lsdException w:name="Dark List" w:semiHidden="0" w:uiPriority="70" w:unhideWhenUsed="0"/>
+    <w:lsdException w:name="Colorful Shading" w:semiHidden="0" w:uiPriority="71" w:unhideWhenUsed="0"/>
+    <w:lsdException w:name="Colorful List" w:semiHidden="0" w:uiPriority="72" w:unhideWhenUsed="0"/>
+    <w:lsdException w:name="Colorful Grid" w:semiHidden="0" w:uiPriority="73" w:unhideWhenUsed="0"/>
+    <w:lsdException w:name="Light Shading Accent 1" w:semiHidden="0" w:uiPriority="60" w:unhideWhenUsed="0"/>
+    <w:lsdException w:name="Light List Accent 1" w:semiHidden="0" w:uiPriority="61" w:unhideWhenUsed="0"/>
+    <w:lsdException w:name="Light Grid Accent 1" w:semiHidden="0" w:uiPriority="62" w:unhideWhenUsed="0"/>
+    <w:lsdException w:name="Medium Shading 1 Accent 1" w:semiHidden="0" w:uiPriority="63" w:unhideWhenUsed="0"/>
+    <w:lsdException w:name="Medium Shading 2 Accent 1" w:semiHidden="0" w:uiPriority="64" w:unhideWhenUsed="0"/>
+    <w:lsdException w:name="Medium List 1 Accent 1" w:semiHidden="0" w:uiPriority="65" w:unhideWhenUsed="0"/>
+    <w:lsdException w:name="Revision" w:unhideWhenUsed="0"/>
+    <w:lsdException w:name="List Paragraph" w:semiHidden="0" w:uiPriority="34" w:unhideWhenUsed="0" w:qFormat="1"/>
+    <w:lsdException w:name="Quote" w:semiHidden="0" w:uiPriority="29" w:unhideWhenUsed="0" w:qFormat="1"/>
+    <w:lsdException w:name="Intense Quote" w:semiHidden="0" w:uiPriority="30" w:unhideWhenUsed="0" w:qFormat="1"/>
+    <w:lsdException w:name="Medium List 2 Accent 1" w:semiHidden="0" w:uiPriority="66" w:unhideWhenUsed="0"/>
+    <w:lsdException w:name="Medium Grid 1 Accent 1" w:semiHidden="0" w:uiPriority="67" w:unhideWhenUsed="0"/>
+    <w:lsdException w:name="Medium Grid 2 Accent 1" w:semiHidden="0" w:uiPriority="68" w:unhideWhenUsed="0"/>
+    <w:lsdException w:name="Medium Grid 3 Accent 1" w:semiHidden="0" w:uiPriority="69" w:unhideWhenUsed="0"/>
+    <w:lsdException w:name="Dark List Accent 1" w:semiHidden="0" w:uiPriority="70" w:unhideWhenUsed="0"/>
+    <w:lsdException w:name="Colorful Shading Accent 1" w:semiHidden="0" w:uiPriority="71" w:unhideWhenUsed="0"/>
+    <w:lsdException w:name="Colorful List Accent 1" w:semiHidden="0" w:uiPriority="72" w:unhideWhenUsed="0"/>
+    <w:lsdException w:name="Colorful Grid Accent 1" w:semiHidden="0" w:uiPriority="73" w:unhideWhenUsed="0"/>
+    <w:lsdException w:name="Light Shading Accent 2" w:semiHidden="0" w:uiPriority="60" w:unhideWhenUsed="0"/>
+    <w:lsdException w:name="Light List Accent 2" w:semiHidden="0" w:uiPriority="61" w:unhideWhenUsed="0"/>
+    <w:lsdException w:name="Light Grid Accent 2" w:semiHidden="0" w:uiPriority="62" w:unhideWhenUsed="0"/>
+    <w:lsdException w:name="Medium Shading 1 Accent 2" w:semiHidden="0" w:uiPriority="63" w:unhideWhenUsed="0"/>
+    <w:lsdException w:name="Medium Shading 2 Accent 2" w:semiHidden="0" w:uiPriority="64" w:unhideWhenUsed="0"/>
+    <w:lsdException w:name="Medium List 1 Accent 2" w:semiHidden="0" w:uiPriority="65" w:unhideWhenUsed="0"/>
+    <w:lsdException w:name="Medium List 2 Accent 2" w:semiHidden="0" w:uiPriority="66" w:unhideWhenUsed="0"/>
+    <w:lsdException w:name="Medium Grid 1 Accent 2" w:semiHidden="0" w:uiPriority="67" w:unhideWhenUsed="0"/>
+    <w:lsdException w:name="Medium Grid 2 Accent 2" w:semiHidden="0" w:uiPriority="68" w:unhideWhenUsed="0"/>
+    <w:lsdException w:name="Medium Grid 3 Accent 2" w:semiHidden="0" w:uiPriority="69" w:unhideWhenUsed="0"/>
+    <w:lsdException w:name="Dark List Accent 2" w:semiHidden="0" w:uiPriority="70" w:unhideWhenUsed="0"/>
+    <w:lsdException w:name="Colorful Shading Accent 2" w:semiHidden="0" w:uiPriority="71" w:unhideWhenUsed="0"/>
+    <w:lsdException w:name="Colorful List Accent 2" w:semiHidden="0" w:uiPriority="72" w:unhideWhenUsed="0"/>
+    <w:lsdException w:name="Colorful Grid Accent 2" w:semiHidden="0" w:uiPriority="73" w:unhideWhenUsed="0"/>
+    <w:lsdException w:name="Light Shading Accent 3" w:semiHidden="0" w:uiPriority="60" w:unhideWhenUsed="0"/>
+    <w:lsdException w:name="Light List Accent 3" w:semiHidden="0" w:uiPriority="61" w:unhideWhenUsed="0"/>
+    <w:lsdException w:name="Light Grid Accent 3" w:semiHidden="0" w:uiPriority="62" w:unhideWhenUsed="0"/>
+    <w:lsdException w:name="Medium Shading 1 Accent 3" w:semiHidden="0" w:uiPriority="63" w:unhideWhenUsed="0"/>
+    <w:lsdException w:name="Medium Shading 2 Accent 3" w:semiHidden="0" w:uiPriority="64" w:unhideWhenUsed="0"/>
+    <w:lsdException w:name="Medium List 1 Accent 3" w:semiHidden="0" w:uiPriority="65" w:unhideWhenUsed="0"/>
+    <w:lsdException w:name="Medium List 2 Accent 3" w:semiHidden="0" w:uiPriority="66" w:unhideWhenUsed="0"/>
+    <w:lsdException w:name="Medium Grid 1 Accent 3" w:semiHidden="0" w:uiPriority="67" w:unhideWhenUsed="0"/>
+    <w:lsdException w:name="Medium Grid 2 Accent 3" w:semiHidden="0" w:uiPriority="68" w:unhideWhenUsed="0"/>
+    <w:lsdException w:name="Medium Grid 3 Accent 3" w:semiHidden="0" w:uiPriority="69" w:unhideWhenUsed="0"/>
+    <w:lsdException w:name="Dark List Accent 3" w:semiHidden="0" w:uiPriority="70" w:unhideWhenUsed="0"/>
+    <w:lsdException w:name="Colorful Shading Accent 3" w:semiHidden="0" w:uiPriority="71" w:unhideWhenUsed="0"/>
+    <w:lsdException w:name="Colorful List Accent 3" w:semiHidden="0" w:uiPriority="72" w:unhideWhenUsed="0"/>
+    <w:lsdException w:name="Colorful Grid Accent 3" w:semiHidden="0" w:uiPriority="73" w:unhideWhenUsed="0"/>
+    <w:lsdException w:name="Light Shading Accent 4" w:semiHidden="0" w:uiPriority="60" w:unhideWhenUsed="0"/>
+    <w:lsdException w:name="Light List Accent 4" w:semiHidden="0" w:uiPriority="61" w:unhideWhenUsed="0"/>
+    <w:lsdException w:name="Light Grid Accent 4" w:semiHidden="0" w:uiPriority="62" w:unhideWhenUsed="0"/>
+    <w:lsdException w:name="Medium Shading 1 Accent 4" w:semiHidden="0" w:uiPriority="63" w:unhideWhenUsed="0"/>
+    <w:lsdException w:name="Medium Shading 2 Accent 4" w:semiHidden="0" w:uiPriority="64" w:unhideWhenUsed="0"/>
+    <w:lsdException w:name="Medium List 1 Accent 4" w:semiHidden="0" w:uiPriority="65" w:unhideWhenUsed="0"/>
+    <w:lsdException w:name="Medium List 2 Accent 4" w:semiHidden="0" w:uiPriority="66" w:unhideWhenUsed="0"/>
+    <w:lsdException w:name="Medium Grid 1 Accent 4" w:semiHidden="0" w:uiPriority="67" w:unhideWhenUsed="0"/>
+    <w:lsdException w:name="Medium Grid 2 Accent 4" w:semiHidden="0" w:uiPriority="68" w:unhideWhenUsed="0"/>
+    <w:lsdException w:name="Medium Grid 3 Accent 4" w:semiHidden="0" w:uiPriority="69" w:unhideWhenUsed="0"/>
+    <w:lsdException w:name="Dark List Accent 4" w:semiHidden="0" w:uiPriority="70" w:unhideWhenUsed="0"/>
+    <w:lsdException w:name="Colorful Shading Accent 4" w:semiHidden="0" w:uiPriority="71" w:unhideWhenUsed="0"/>
+    <w:lsdException w:name="Colorful List Accent 4" w:semiHidden="0" w:uiPriority="72" w:unhideWhenUsed="0"/>
+    <w:lsdException w:name="Colorful Grid Accent 4" w:semiHidden="0" w:uiPriority="73" w:unhideWhenUsed="0"/>
+    <w:lsdException w:name="Light Shading Accent 5" w:semiHidden="0" w:uiPriority="60" w:unhideWhenUsed="0"/>
+    <w:lsdException w:name="Light List Accent 5" w:semiHidden="0" w:uiPriority="61" w:unhideWhenUsed="0"/>
+    <w:lsdException w:name="Light Grid Accent 5" w:semiHidden="0" w:uiPriority="62" w:unhideWhenUsed="0"/>
+    <w:lsdException w:name="Medium Shading 1 Accent 5" w:semiHidden="0" w:uiPriority="63" w:unhideWhenUsed="0"/>
+    <w:lsdException w:name="Medium Shading 2 Accent 5" w:semiHidden="0" w:uiPriority="64" w:unhideWhenUsed="0"/>
+    <w:lsdException w:name="Medium List 1 Accent 5" w:semiHidden="0" w:uiPriority="65" w:unhideWhenUsed="0"/>
+    <w:lsdException w:name="Medium List 2 Accent 5" w:semiHidden="0" w:uiPriority="66" w:unhideWhenUsed="0"/>
+    <w:lsdException w:name="Medium Grid 1 Accent 5" w:semiHidden="0" w:uiPriority="67" w:unhideWhenUsed="0"/>
+    <w:lsdException w:name="Medium Grid 2 Accent 5" w:semiHidden="0" w:uiPriority="68" w:unhideWhenUsed="0"/>
+    <w:lsdException w:name="Medium Grid 3 Accent 5" w:semiHidden="0" w:uiPriority="69" w:unhideWhenUsed="0"/>
+    <w:lsdException w:name="Dark List Accent 5" w:semiHidden="0" w:uiPriority="70" w:unhideWhenUsed="0"/>
+    <w:lsdException w:name="Colorful Shading Accent 5" w:semiHidden="0" w:uiPriority="71" w:unhideWhenUsed="0"/>
+    <w:lsdException w:name="Colorful List Accent 5" w:semiHidden="0" w:uiPriority="72" w:unhideWhenUsed="0"/>
+    <w:lsdException w:name="Colorful Grid Accent 5" w:semiHidden="0" w:uiPriority="73" w:unhideWhenUsed="0"/>
+    <w:lsdException w:name="Light Shading Accent 6" w:semiHidden="0" w:uiPriority="60" w:unhideWhenUsed="0"/>
+    <w:lsdException w:name="Light List Accent 6" w:semiHidden="0" w:uiPriority="61" w:unhideWhenUsed="0"/>
+    <w:lsdException w:name="Light Grid Accent 6" w:semiHidden="0" w:uiPriority="62" w:unhideWhenUsed="0"/>
+    <w:lsdException w:name="Medium Shading 1 Accent 6" w:semiHidden="0" w:uiPriority="63" w:unhideWhenUsed="0"/>
+    <w:lsdException w:name="Medium Shading 2 Accent 6" w:semiHidden="0" w:uiPriority="64" w:unhideWhenUsed="0"/>
+    <w:lsdException w:name="Medium List 1 Accent 6" w:semiHidden="0" w:uiPriority="65" w:unhideWhenUsed="0"/>
+    <w:lsdException w:name="Medium List 2 Accent 6" w:semiHidden="0" w:uiPriority="66" w:unhideWhenUsed="0"/>
+    <w:lsdException w:name="Medium Grid 1 Accent 6" w:semiHidden="0" w:uiPriority="67" w:unhideWhenUsed="0"/>
+    <w:lsdException w:name="Medium Grid 2 Accent 6" w:semiHidden="0" w:uiPriority="68" w:unhideWhenUsed="0"/>
+    <w:lsdException w:name="Medium Grid 3 Accent 6" w:semiHidden="0" w:uiPriority="69" w:unhideWhenUsed="0"/>
+    <w:lsdException w:name="Dark List Accent 6" w:semiHidden="0" w:uiPriority="70" w:unhideWhenUsed="0"/>
+    <w:lsdException w:name="Colorful Shading Accent 6" w:semiHidden="0" w:uiPriority="71" w:unhideWhenUsed="0"/>
+    <w:lsdException w:name="Colorful List Accent 6" w:semiHidden="0" w:uiPriority="72" w:unhideWhenUsed="0"/>
+    <w:lsdException w:name="Colorful Grid Accent 6" w:semiHidden="0" w:uiPriority="73" w:unhideWhenUsed="0"/>
+    <w:lsdException w:name="Subtle Emphasis" w:semiHidden="0" w:uiPriority="19" w:unhideWhenUsed="0" w:qFormat="1"/>
+    <w:lsdException w:name="Intense Emphasis" w:semiHidden="0" w:uiPriority="21" w:unhideWhenUsed="0" w:qFormat="1"/>
+    <w:lsdException w:name="Subtle Reference" w:semiHidden="0" w:uiPriority="31" w:unhideWhenUsed="0" w:qFormat="1"/>
+    <w:lsdException w:name="Intense Reference" w:semiHidden="0" w:uiPriority="32" w:unhideWhenUsed="0" w:qFormat="1"/>
+    <w:lsdException w:name="Book Title" w:semiHidden="0" w:uiPriority="33" w:unhideWhenUsed="0" w:qFormat="1"/>
+    <w:lsdException w:name="Bibliography" w:uiPriority="37"/>
+    <w:lsdException w:name="TOC Heading" w:uiPriority="39" w:qFormat="1"/>
   </w:latentStyles>
   <w:style w:type="paragraph" w:default="1" w:styleId="Normal">
     <w:name w:val="Normal"/>
@@ -1122,7 +1150,7 @@
       <w:contextualSpacing/>
     </w:pPr>
   </w:style>
-  <w:style w:type="paragraph" w:styleId="Heading1">
+  <w:style w:type="paragraph" w:styleId="Ttulo1">
     <w:name w:val="heading 1"/>
     <w:basedOn w:val="LO-normal"/>
     <w:next w:val="Normal"/>
@@ -1139,7 +1167,7 @@
       <w:szCs w:val="40"/>
     </w:rPr>
   </w:style>
-  <w:style w:type="paragraph" w:styleId="Heading2">
+  <w:style w:type="paragraph" w:styleId="Ttulo2">
     <w:name w:val="heading 2"/>
     <w:basedOn w:val="LO-normal"/>
     <w:next w:val="Normal"/>
@@ -1157,7 +1185,7 @@
       <w:szCs w:val="32"/>
     </w:rPr>
   </w:style>
-  <w:style w:type="paragraph" w:styleId="Heading3">
+  <w:style w:type="paragraph" w:styleId="Ttulo3">
     <w:name w:val="heading 3"/>
     <w:basedOn w:val="LO-normal"/>
     <w:next w:val="Normal"/>
@@ -1177,7 +1205,7 @@
       <w:szCs w:val="28"/>
     </w:rPr>
   </w:style>
-  <w:style w:type="paragraph" w:styleId="Heading4">
+  <w:style w:type="paragraph" w:styleId="Ttulo4">
     <w:name w:val="heading 4"/>
     <w:basedOn w:val="LO-normal"/>
     <w:next w:val="Normal"/>
@@ -1197,7 +1225,7 @@
       <w:szCs w:val="24"/>
     </w:rPr>
   </w:style>
-  <w:style w:type="paragraph" w:styleId="Heading5">
+  <w:style w:type="paragraph" w:styleId="Ttulo5">
     <w:name w:val="heading 5"/>
     <w:basedOn w:val="LO-normal"/>
     <w:next w:val="Normal"/>
@@ -1215,7 +1243,7 @@
       <w:color w:val="666666"/>
     </w:rPr>
   </w:style>
-  <w:style w:type="paragraph" w:styleId="Heading6">
+  <w:style w:type="paragraph" w:styleId="Ttulo6">
     <w:name w:val="heading 6"/>
     <w:basedOn w:val="LO-normal"/>
     <w:next w:val="Normal"/>
@@ -1234,13 +1262,13 @@
       <w:color w:val="666666"/>
     </w:rPr>
   </w:style>
-  <w:style w:type="character" w:default="1" w:styleId="DefaultParagraphFont">
+  <w:style w:type="character" w:default="1" w:styleId="Fuentedeprrafopredeter">
     <w:name w:val="Default Paragraph Font"/>
     <w:uiPriority w:val="1"/>
     <w:semiHidden/>
     <w:unhideWhenUsed/>
   </w:style>
-  <w:style w:type="table" w:default="1" w:styleId="TableNormal">
+  <w:style w:type="table" w:default="1" w:styleId="Tablanormal">
     <w:name w:val="Normal Table"/>
     <w:uiPriority w:val="99"/>
     <w:semiHidden/>
@@ -1255,7 +1283,7 @@
       </w:tblCellMar>
     </w:tblPr>
   </w:style>
-  <w:style w:type="numbering" w:default="1" w:styleId="NoList">
+  <w:style w:type="numbering" w:default="1" w:styleId="Sinlista">
     <w:name w:val="No List"/>
     <w:uiPriority w:val="99"/>
     <w:semiHidden/>
@@ -1516,7 +1544,7 @@
   <w:style w:type="paragraph" w:customStyle="1" w:styleId="Heading">
     <w:name w:val="Heading"/>
     <w:basedOn w:val="Normal"/>
-    <w:next w:val="BodyText"/>
+    <w:next w:val="Textoindependiente"/>
     <w:qFormat/>
     <w:pPr>
       <w:keepNext/>
@@ -1528,21 +1556,21 @@
       <w:szCs w:val="28"/>
     </w:rPr>
   </w:style>
-  <w:style w:type="paragraph" w:styleId="BodyText">
+  <w:style w:type="paragraph" w:styleId="Textoindependiente">
     <w:name w:val="Body Text"/>
     <w:basedOn w:val="Normal"/>
     <w:pPr>
       <w:spacing w:after="140"/>
     </w:pPr>
   </w:style>
-  <w:style w:type="paragraph" w:styleId="List">
+  <w:style w:type="paragraph" w:styleId="Lista">
     <w:name w:val="List"/>
-    <w:basedOn w:val="BodyText"/>
+    <w:basedOn w:val="Textoindependiente"/>
     <w:rPr>
       <w:rFonts w:cs="Lohit Devanagari"/>
     </w:rPr>
   </w:style>
-  <w:style w:type="paragraph" w:styleId="Caption">
+  <w:style w:type="paragraph" w:styleId="Epgrafe">
     <w:name w:val="caption"/>
     <w:basedOn w:val="Normal"/>
     <w:qFormat/>
@@ -1573,7 +1601,7 @@
     <w:name w:val="LO-normal"/>
     <w:qFormat/>
   </w:style>
-  <w:style w:type="paragraph" w:styleId="Title">
+  <w:style w:type="paragraph" w:styleId="Ttulo">
     <w:name w:val="Title"/>
     <w:basedOn w:val="LO-normal"/>
     <w:next w:val="Normal"/>
@@ -1589,7 +1617,7 @@
       <w:szCs w:val="52"/>
     </w:rPr>
   </w:style>
-  <w:style w:type="paragraph" w:styleId="Subtitle">
+  <w:style w:type="paragraph" w:styleId="Subttulo">
     <w:name w:val="Subtitle"/>
     <w:basedOn w:val="LO-normal"/>
     <w:next w:val="Normal"/>
@@ -1606,11 +1634,667 @@
       <w:szCs w:val="30"/>
     </w:rPr>
   </w:style>
-  <w:style w:type="paragraph" w:styleId="Header">
+  <w:style w:type="paragraph" w:styleId="Encabezado">
     <w:name w:val="header"/>
     <w:basedOn w:val="Normal"/>
   </w:style>
-  <w:style w:type="paragraph" w:styleId="Footer">
+  <w:style w:type="paragraph" w:styleId="Piedepgina">
+    <w:name w:val="footer"/>
+    <w:basedOn w:val="Normal"/>
+  </w:style>
+</w:styles>
+</file>
+
+<file path=word/stylesWithEffects.xml><?xml version="1.0" encoding="utf-8"?>
+<w:styles xmlns:wpc="http://schemas.microsoft.com/office/word/2010/wordprocessingCanvas" xmlns:mc="http://schemas.openxmlformats.org/markup-compatibility/2006" xmlns:o="urn:schemas-microsoft-com:office:office" xmlns:r="http://schemas.openxmlformats.org/officeDocument/2006/relationships" xmlns:m="http://schemas.openxmlformats.org/officeDocument/2006/math" xmlns:v="urn:schemas-microsoft-com:vml" xmlns:wp14="http://schemas.microsoft.com/office/word/2010/wordprocessingDrawing" xmlns:wp="http://schemas.openxmlformats.org/drawingml/2006/wordprocessingDrawing" xmlns:w10="urn:schemas-microsoft-com:office:word" xmlns:w="http://schemas.openxmlformats.org/wordprocessingml/2006/main" xmlns:w14="http://schemas.microsoft.com/office/word/2010/wordml" xmlns:wpg="http://schemas.microsoft.com/office/word/2010/wordprocessingGroup" xmlns:wpi="http://schemas.microsoft.com/office/word/2010/wordprocessingInk" xmlns:wne="http://schemas.microsoft.com/office/word/2006/wordml" xmlns:wps="http://schemas.microsoft.com/office/word/2010/wordprocessingShape" mc:Ignorable="w14 wp14">
+  <w:docDefaults>
+    <w:rPrDefault>
+      <w:rPr>
+        <w:rFonts w:ascii="Arial" w:eastAsia="Arial" w:hAnsi="Arial" w:cs="Arial"/>
+        <w:sz w:val="22"/>
+        <w:szCs w:val="22"/>
+        <w:lang w:val="en-US" w:eastAsia="zh-CN" w:bidi="hi-IN"/>
+      </w:rPr>
+    </w:rPrDefault>
+    <w:pPrDefault/>
+  </w:docDefaults>
+  <w:latentStyles w:defLockedState="0" w:defUIPriority="99" w:defSemiHidden="1" w:defUnhideWhenUsed="1" w:defQFormat="0" w:count="267">
+    <w:lsdException w:name="Normal" w:semiHidden="0" w:uiPriority="0" w:unhideWhenUsed="0" w:qFormat="1"/>
+    <w:lsdException w:name="heading 1" w:semiHidden="0" w:uiPriority="9" w:unhideWhenUsed="0" w:qFormat="1"/>
+    <w:lsdException w:name="heading 2" w:uiPriority="9" w:qFormat="1"/>
+    <w:lsdException w:name="heading 3" w:uiPriority="9" w:qFormat="1"/>
+    <w:lsdException w:name="heading 4" w:uiPriority="9" w:qFormat="1"/>
+    <w:lsdException w:name="heading 5" w:uiPriority="9" w:qFormat="1"/>
+    <w:lsdException w:name="heading 6" w:uiPriority="9" w:qFormat="1"/>
+    <w:lsdException w:name="heading 7" w:uiPriority="9" w:qFormat="1"/>
+    <w:lsdException w:name="heading 8" w:uiPriority="9" w:qFormat="1"/>
+    <w:lsdException w:name="heading 9" w:uiPriority="9" w:qFormat="1"/>
+    <w:lsdException w:name="toc 1" w:uiPriority="39"/>
+    <w:lsdException w:name="toc 2" w:uiPriority="39"/>
+    <w:lsdException w:name="toc 3" w:uiPriority="39"/>
+    <w:lsdException w:name="toc 4" w:uiPriority="39"/>
+    <w:lsdException w:name="toc 5" w:uiPriority="39"/>
+    <w:lsdException w:name="toc 6" w:uiPriority="39"/>
+    <w:lsdException w:name="toc 7" w:uiPriority="39"/>
+    <w:lsdException w:name="toc 8" w:uiPriority="39"/>
+    <w:lsdException w:name="toc 9" w:uiPriority="39"/>
+    <w:lsdException w:name="caption" w:uiPriority="35" w:qFormat="1"/>
+    <w:lsdException w:name="Title" w:semiHidden="0" w:uiPriority="10" w:unhideWhenUsed="0" w:qFormat="1"/>
+    <w:lsdException w:name="Default Paragraph Font" w:uiPriority="1"/>
+    <w:lsdException w:name="Subtitle" w:semiHidden="0" w:uiPriority="11" w:unhideWhenUsed="0" w:qFormat="1"/>
+    <w:lsdException w:name="Strong" w:semiHidden="0" w:uiPriority="22" w:unhideWhenUsed="0" w:qFormat="1"/>
+    <w:lsdException w:name="Emphasis" w:semiHidden="0" w:uiPriority="20" w:unhideWhenUsed="0" w:qFormat="1"/>
+    <w:lsdException w:name="Table Grid" w:semiHidden="0" w:uiPriority="39" w:unhideWhenUsed="0"/>
+    <w:lsdException w:name="Placeholder Text" w:unhideWhenUsed="0"/>
+    <w:lsdException w:name="No Spacing" w:semiHidden="0" w:uiPriority="1" w:unhideWhenUsed="0" w:qFormat="1"/>
+    <w:lsdException w:name="Light Shading" w:semiHidden="0" w:uiPriority="60" w:unhideWhenUsed="0"/>
+    <w:lsdException w:name="Light List" w:semiHidden="0" w:uiPriority="61" w:unhideWhenUsed="0"/>
+    <w:lsdException w:name="Light Grid" w:semiHidden="0" w:uiPriority="62" w:unhideWhenUsed="0"/>
+    <w:lsdException w:name="Medium Shading 1" w:semiHidden="0" w:uiPriority="63" w:unhideWhenUsed="0"/>
+    <w:lsdException w:name="Medium Shading 2" w:semiHidden="0" w:uiPriority="64" w:unhideWhenUsed="0"/>
+    <w:lsdException w:name="Medium List 1" w:semiHidden="0" w:uiPriority="65" w:unhideWhenUsed="0"/>
+    <w:lsdException w:name="Medium List 2" w:semiHidden="0" w:uiPriority="66" w:unhideWhenUsed="0"/>
+    <w:lsdException w:name="Medium Grid 1" w:semiHidden="0" w:uiPriority="67" w:unhideWhenUsed="0"/>
+    <w:lsdException w:name="Medium Grid 2" w:semiHidden="0" w:uiPriority="68" w:unhideWhenUsed="0"/>
+    <w:lsdException w:name="Medium Grid 3" w:semiHidden="0" w:uiPriority="69" w:unhideWhenUsed="0"/>
+    <w:lsdException w:name="Dark List" w:semiHidden="0" w:uiPriority="70" w:unhideWhenUsed="0"/>
+    <w:lsdException w:name="Colorful Shading" w:semiHidden="0" w:uiPriority="71" w:unhideWhenUsed="0"/>
+    <w:lsdException w:name="Colorful List" w:semiHidden="0" w:uiPriority="72" w:unhideWhenUsed="0"/>
+    <w:lsdException w:name="Colorful Grid" w:semiHidden="0" w:uiPriority="73" w:unhideWhenUsed="0"/>
+    <w:lsdException w:name="Light Shading Accent 1" w:semiHidden="0" w:uiPriority="60" w:unhideWhenUsed="0"/>
+    <w:lsdException w:name="Light List Accent 1" w:semiHidden="0" w:uiPriority="61" w:unhideWhenUsed="0"/>
+    <w:lsdException w:name="Light Grid Accent 1" w:semiHidden="0" w:uiPriority="62" w:unhideWhenUsed="0"/>
+    <w:lsdException w:name="Medium Shading 1 Accent 1" w:semiHidden="0" w:uiPriority="63" w:unhideWhenUsed="0"/>
+    <w:lsdException w:name="Medium Shading 2 Accent 1" w:semiHidden="0" w:uiPriority="64" w:unhideWhenUsed="0"/>
+    <w:lsdException w:name="Medium List 1 Accent 1" w:semiHidden="0" w:uiPriority="65" w:unhideWhenUsed="0"/>
+    <w:lsdException w:name="Revision" w:unhideWhenUsed="0"/>
+    <w:lsdException w:name="List Paragraph" w:semiHidden="0" w:uiPriority="34" w:unhideWhenUsed="0" w:qFormat="1"/>
+    <w:lsdException w:name="Quote" w:semiHidden="0" w:uiPriority="29" w:unhideWhenUsed="0" w:qFormat="1"/>
+    <w:lsdException w:name="Intense Quote" w:semiHidden="0" w:uiPriority="30" w:unhideWhenUsed="0" w:qFormat="1"/>
+    <w:lsdException w:name="Medium List 2 Accent 1" w:semiHidden="0" w:uiPriority="66" w:unhideWhenUsed="0"/>
+    <w:lsdException w:name="Medium Grid 1 Accent 1" w:semiHidden="0" w:uiPriority="67" w:unhideWhenUsed="0"/>
+    <w:lsdException w:name="Medium Grid 2 Accent 1" w:semiHidden="0" w:uiPriority="68" w:unhideWhenUsed="0"/>
+    <w:lsdException w:name="Medium Grid 3 Accent 1" w:semiHidden="0" w:uiPriority="69" w:unhideWhenUsed="0"/>
+    <w:lsdException w:name="Dark List Accent 1" w:semiHidden="0" w:uiPriority="70" w:unhideWhenUsed="0"/>
+    <w:lsdException w:name="Colorful Shading Accent 1" w:semiHidden="0" w:uiPriority="71" w:unhideWhenUsed="0"/>
+    <w:lsdException w:name="Colorful List Accent 1" w:semiHidden="0" w:uiPriority="72" w:unhideWhenUsed="0"/>
+    <w:lsdException w:name="Colorful Grid Accent 1" w:semiHidden="0" w:uiPriority="73" w:unhideWhenUsed="0"/>
+    <w:lsdException w:name="Light Shading Accent 2" w:semiHidden="0" w:uiPriority="60" w:unhideWhenUsed="0"/>
+    <w:lsdException w:name="Light List Accent 2" w:semiHidden="0" w:uiPriority="61" w:unhideWhenUsed="0"/>
+    <w:lsdException w:name="Light Grid Accent 2" w:semiHidden="0" w:uiPriority="62" w:unhideWhenUsed="0"/>
+    <w:lsdException w:name="Medium Shading 1 Accent 2" w:semiHidden="0" w:uiPriority="63" w:unhideWhenUsed="0"/>
+    <w:lsdException w:name="Medium Shading 2 Accent 2" w:semiHidden="0" w:uiPriority="64" w:unhideWhenUsed="0"/>
+    <w:lsdException w:name="Medium List 1 Accent 2" w:semiHidden="0" w:uiPriority="65" w:unhideWhenUsed="0"/>
+    <w:lsdException w:name="Medium List 2 Accent 2" w:semiHidden="0" w:uiPriority="66" w:unhideWhenUsed="0"/>
+    <w:lsdException w:name="Medium Grid 1 Accent 2" w:semiHidden="0" w:uiPriority="67" w:unhideWhenUsed="0"/>
+    <w:lsdException w:name="Medium Grid 2 Accent 2" w:semiHidden="0" w:uiPriority="68" w:unhideWhenUsed="0"/>
+    <w:lsdException w:name="Medium Grid 3 Accent 2" w:semiHidden="0" w:uiPriority="69" w:unhideWhenUsed="0"/>
+    <w:lsdException w:name="Dark List Accent 2" w:semiHidden="0" w:uiPriority="70" w:unhideWhenUsed="0"/>
+    <w:lsdException w:name="Colorful Shading Accent 2" w:semiHidden="0" w:uiPriority="71" w:unhideWhenUsed="0"/>
+    <w:lsdException w:name="Colorful List Accent 2" w:semiHidden="0" w:uiPriority="72" w:unhideWhenUsed="0"/>
+    <w:lsdException w:name="Colorful Grid Accent 2" w:semiHidden="0" w:uiPriority="73" w:unhideWhenUsed="0"/>
+    <w:lsdException w:name="Light Shading Accent 3" w:semiHidden="0" w:uiPriority="60" w:unhideWhenUsed="0"/>
+    <w:lsdException w:name="Light List Accent 3" w:semiHidden="0" w:uiPriority="61" w:unhideWhenUsed="0"/>
+    <w:lsdException w:name="Light Grid Accent 3" w:semiHidden="0" w:uiPriority="62" w:unhideWhenUsed="0"/>
+    <w:lsdException w:name="Medium Shading 1 Accent 3" w:semiHidden="0" w:uiPriority="63" w:unhideWhenUsed="0"/>
+    <w:lsdException w:name="Medium Shading 2 Accent 3" w:semiHidden="0" w:uiPriority="64" w:unhideWhenUsed="0"/>
+    <w:lsdException w:name="Medium List 1 Accent 3" w:semiHidden="0" w:uiPriority="65" w:unhideWhenUsed="0"/>
+    <w:lsdException w:name="Medium List 2 Accent 3" w:semiHidden="0" w:uiPriority="66" w:unhideWhenUsed="0"/>
+    <w:lsdException w:name="Medium Grid 1 Accent 3" w:semiHidden="0" w:uiPriority="67" w:unhideWhenUsed="0"/>
+    <w:lsdException w:name="Medium Grid 2 Accent 3" w:semiHidden="0" w:uiPriority="68" w:unhideWhenUsed="0"/>
+    <w:lsdException w:name="Medium Grid 3 Accent 3" w:semiHidden="0" w:uiPriority="69" w:unhideWhenUsed="0"/>
+    <w:lsdException w:name="Dark List Accent 3" w:semiHidden="0" w:uiPriority="70" w:unhideWhenUsed="0"/>
+    <w:lsdException w:name="Colorful Shading Accent 3" w:semiHidden="0" w:uiPriority="71" w:unhideWhenUsed="0"/>
+    <w:lsdException w:name="Colorful List Accent 3" w:semiHidden="0" w:uiPriority="72" w:unhideWhenUsed="0"/>
+    <w:lsdException w:name="Colorful Grid Accent 3" w:semiHidden="0" w:uiPriority="73" w:unhideWhenUsed="0"/>
+    <w:lsdException w:name="Light Shading Accent 4" w:semiHidden="0" w:uiPriority="60" w:unhideWhenUsed="0"/>
+    <w:lsdException w:name="Light List Accent 4" w:semiHidden="0" w:uiPriority="61" w:unhideWhenUsed="0"/>
+    <w:lsdException w:name="Light Grid Accent 4" w:semiHidden="0" w:uiPriority="62" w:unhideWhenUsed="0"/>
+    <w:lsdException w:name="Medium Shading 1 Accent 4" w:semiHidden="0" w:uiPriority="63" w:unhideWhenUsed="0"/>
+    <w:lsdException w:name="Medium Shading 2 Accent 4" w:semiHidden="0" w:uiPriority="64" w:unhideWhenUsed="0"/>
+    <w:lsdException w:name="Medium List 1 Accent 4" w:semiHidden="0" w:uiPriority="65" w:unhideWhenUsed="0"/>
+    <w:lsdException w:name="Medium List 2 Accent 4" w:semiHidden="0" w:uiPriority="66" w:unhideWhenUsed="0"/>
+    <w:lsdException w:name="Medium Grid 1 Accent 4" w:semiHidden="0" w:uiPriority="67" w:unhideWhenUsed="0"/>
+    <w:lsdException w:name="Medium Grid 2 Accent 4" w:semiHidden="0" w:uiPriority="68" w:unhideWhenUsed="0"/>
+    <w:lsdException w:name="Medium Grid 3 Accent 4" w:semiHidden="0" w:uiPriority="69" w:unhideWhenUsed="0"/>
+    <w:lsdException w:name="Dark List Accent 4" w:semiHidden="0" w:uiPriority="70" w:unhideWhenUsed="0"/>
+    <w:lsdException w:name="Colorful Shading Accent 4" w:semiHidden="0" w:uiPriority="71" w:unhideWhenUsed="0"/>
+    <w:lsdException w:name="Colorful List Accent 4" w:semiHidden="0" w:uiPriority="72" w:unhideWhenUsed="0"/>
+    <w:lsdException w:name="Colorful Grid Accent 4" w:semiHidden="0" w:uiPriority="73" w:unhideWhenUsed="0"/>
+    <w:lsdException w:name="Light Shading Accent 5" w:semiHidden="0" w:uiPriority="60" w:unhideWhenUsed="0"/>
+    <w:lsdException w:name="Light List Accent 5" w:semiHidden="0" w:uiPriority="61" w:unhideWhenUsed="0"/>
+    <w:lsdException w:name="Light Grid Accent 5" w:semiHidden="0" w:uiPriority="62" w:unhideWhenUsed="0"/>
+    <w:lsdException w:name="Medium Shading 1 Accent 5" w:semiHidden="0" w:uiPriority="63" w:unhideWhenUsed="0"/>
+    <w:lsdException w:name="Medium Shading 2 Accent 5" w:semiHidden="0" w:uiPriority="64" w:unhideWhenUsed="0"/>
+    <w:lsdException w:name="Medium List 1 Accent 5" w:semiHidden="0" w:uiPriority="65" w:unhideWhenUsed="0"/>
+    <w:lsdException w:name="Medium List 2 Accent 5" w:semiHidden="0" w:uiPriority="66" w:unhideWhenUsed="0"/>
+    <w:lsdException w:name="Medium Grid 1 Accent 5" w:semiHidden="0" w:uiPriority="67" w:unhideWhenUsed="0"/>
+    <w:lsdException w:name="Medium Grid 2 Accent 5" w:semiHidden="0" w:uiPriority="68" w:unhideWhenUsed="0"/>
+    <w:lsdException w:name="Medium Grid 3 Accent 5" w:semiHidden="0" w:uiPriority="69" w:unhideWhenUsed="0"/>
+    <w:lsdException w:name="Dark List Accent 5" w:semiHidden="0" w:uiPriority="70" w:unhideWhenUsed="0"/>
+    <w:lsdException w:name="Colorful Shading Accent 5" w:semiHidden="0" w:uiPriority="71" w:unhideWhenUsed="0"/>
+    <w:lsdException w:name="Colorful List Accent 5" w:semiHidden="0" w:uiPriority="72" w:unhideWhenUsed="0"/>
+    <w:lsdException w:name="Colorful Grid Accent 5" w:semiHidden="0" w:uiPriority="73" w:unhideWhenUsed="0"/>
+    <w:lsdException w:name="Light Shading Accent 6" w:semiHidden="0" w:uiPriority="60" w:unhideWhenUsed="0"/>
+    <w:lsdException w:name="Light List Accent 6" w:semiHidden="0" w:uiPriority="61" w:unhideWhenUsed="0"/>
+    <w:lsdException w:name="Light Grid Accent 6" w:semiHidden="0" w:uiPriority="62" w:unhideWhenUsed="0"/>
+    <w:lsdException w:name="Medium Shading 1 Accent 6" w:semiHidden="0" w:uiPriority="63" w:unhideWhenUsed="0"/>
+    <w:lsdException w:name="Medium Shading 2 Accent 6" w:semiHidden="0" w:uiPriority="64" w:unhideWhenUsed="0"/>
+    <w:lsdException w:name="Medium List 1 Accent 6" w:semiHidden="0" w:uiPriority="65" w:unhideWhenUsed="0"/>
+    <w:lsdException w:name="Medium List 2 Accent 6" w:semiHidden="0" w:uiPriority="66" w:unhideWhenUsed="0"/>
+    <w:lsdException w:name="Medium Grid 1 Accent 6" w:semiHidden="0" w:uiPriority="67" w:unhideWhenUsed="0"/>
+    <w:lsdException w:name="Medium Grid 2 Accent 6" w:semiHidden="0" w:uiPriority="68" w:unhideWhenUsed="0"/>
+    <w:lsdException w:name="Medium Grid 3 Accent 6" w:semiHidden="0" w:uiPriority="69" w:unhideWhenUsed="0"/>
+    <w:lsdException w:name="Dark List Accent 6" w:semiHidden="0" w:uiPriority="70" w:unhideWhenUsed="0"/>
+    <w:lsdException w:name="Colorful Shading Accent 6" w:semiHidden="0" w:uiPriority="71" w:unhideWhenUsed="0"/>
+    <w:lsdException w:name="Colorful List Accent 6" w:semiHidden="0" w:uiPriority="72" w:unhideWhenUsed="0"/>
+    <w:lsdException w:name="Colorful Grid Accent 6" w:semiHidden="0" w:uiPriority="73" w:unhideWhenUsed="0"/>
+    <w:lsdException w:name="Subtle Emphasis" w:semiHidden="0" w:uiPriority="19" w:unhideWhenUsed="0" w:qFormat="1"/>
+    <w:lsdException w:name="Intense Emphasis" w:semiHidden="0" w:uiPriority="21" w:unhideWhenUsed="0" w:qFormat="1"/>
+    <w:lsdException w:name="Subtle Reference" w:semiHidden="0" w:uiPriority="31" w:unhideWhenUsed="0" w:qFormat="1"/>
+    <w:lsdException w:name="Intense Reference" w:semiHidden="0" w:uiPriority="32" w:unhideWhenUsed="0" w:qFormat="1"/>
+    <w:lsdException w:name="Book Title" w:semiHidden="0" w:uiPriority="33" w:unhideWhenUsed="0" w:qFormat="1"/>
+    <w:lsdException w:name="Bibliography" w:uiPriority="37"/>
+    <w:lsdException w:name="TOC Heading" w:uiPriority="39" w:qFormat="1"/>
+  </w:latentStyles>
+  <w:style w:type="paragraph" w:default="1" w:styleId="Normal">
+    <w:name w:val="Normal"/>
+    <w:qFormat/>
+    <w:pPr>
+      <w:widowControl w:val="0"/>
+      <w:spacing w:line="276" w:lineRule="auto"/>
+      <w:contextualSpacing/>
+    </w:pPr>
+  </w:style>
+  <w:style w:type="paragraph" w:styleId="Ttulo1">
+    <w:name w:val="heading 1"/>
+    <w:basedOn w:val="LO-normal"/>
+    <w:next w:val="Normal"/>
+    <w:uiPriority w:val="9"/>
+    <w:qFormat/>
+    <w:pPr>
+      <w:keepNext/>
+      <w:keepLines/>
+      <w:spacing w:before="400" w:after="120"/>
+      <w:outlineLvl w:val="0"/>
+    </w:pPr>
+    <w:rPr>
+      <w:sz w:val="40"/>
+      <w:szCs w:val="40"/>
+    </w:rPr>
+  </w:style>
+  <w:style w:type="paragraph" w:styleId="Ttulo2">
+    <w:name w:val="heading 2"/>
+    <w:basedOn w:val="LO-normal"/>
+    <w:next w:val="Normal"/>
+    <w:uiPriority w:val="9"/>
+    <w:unhideWhenUsed/>
+    <w:qFormat/>
+    <w:pPr>
+      <w:keepNext/>
+      <w:keepLines/>
+      <w:spacing w:before="360" w:after="120"/>
+      <w:outlineLvl w:val="1"/>
+    </w:pPr>
+    <w:rPr>
+      <w:sz w:val="32"/>
+      <w:szCs w:val="32"/>
+    </w:rPr>
+  </w:style>
+  <w:style w:type="paragraph" w:styleId="Ttulo3">
+    <w:name w:val="heading 3"/>
+    <w:basedOn w:val="LO-normal"/>
+    <w:next w:val="Normal"/>
+    <w:uiPriority w:val="9"/>
+    <w:semiHidden/>
+    <w:unhideWhenUsed/>
+    <w:qFormat/>
+    <w:pPr>
+      <w:keepNext/>
+      <w:keepLines/>
+      <w:spacing w:before="320" w:after="80"/>
+      <w:outlineLvl w:val="2"/>
+    </w:pPr>
+    <w:rPr>
+      <w:color w:val="434343"/>
+      <w:sz w:val="28"/>
+      <w:szCs w:val="28"/>
+    </w:rPr>
+  </w:style>
+  <w:style w:type="paragraph" w:styleId="Ttulo4">
+    <w:name w:val="heading 4"/>
+    <w:basedOn w:val="LO-normal"/>
+    <w:next w:val="Normal"/>
+    <w:uiPriority w:val="9"/>
+    <w:semiHidden/>
+    <w:unhideWhenUsed/>
+    <w:qFormat/>
+    <w:pPr>
+      <w:keepNext/>
+      <w:keepLines/>
+      <w:spacing w:before="280" w:after="80"/>
+      <w:outlineLvl w:val="3"/>
+    </w:pPr>
+    <w:rPr>
+      <w:color w:val="666666"/>
+      <w:sz w:val="24"/>
+      <w:szCs w:val="24"/>
+    </w:rPr>
+  </w:style>
+  <w:style w:type="paragraph" w:styleId="Ttulo5">
+    <w:name w:val="heading 5"/>
+    <w:basedOn w:val="LO-normal"/>
+    <w:next w:val="Normal"/>
+    <w:uiPriority w:val="9"/>
+    <w:semiHidden/>
+    <w:unhideWhenUsed/>
+    <w:qFormat/>
+    <w:pPr>
+      <w:keepNext/>
+      <w:keepLines/>
+      <w:spacing w:before="240" w:after="80"/>
+      <w:outlineLvl w:val="4"/>
+    </w:pPr>
+    <w:rPr>
+      <w:color w:val="666666"/>
+    </w:rPr>
+  </w:style>
+  <w:style w:type="paragraph" w:styleId="Ttulo6">
+    <w:name w:val="heading 6"/>
+    <w:basedOn w:val="LO-normal"/>
+    <w:next w:val="Normal"/>
+    <w:uiPriority w:val="9"/>
+    <w:semiHidden/>
+    <w:unhideWhenUsed/>
+    <w:qFormat/>
+    <w:pPr>
+      <w:keepNext/>
+      <w:keepLines/>
+      <w:spacing w:before="240" w:after="80"/>
+      <w:outlineLvl w:val="5"/>
+    </w:pPr>
+    <w:rPr>
+      <w:i/>
+      <w:color w:val="666666"/>
+    </w:rPr>
+  </w:style>
+  <w:style w:type="character" w:default="1" w:styleId="Fuentedeprrafopredeter">
+    <w:name w:val="Default Paragraph Font"/>
+    <w:uiPriority w:val="1"/>
+    <w:semiHidden/>
+    <w:unhideWhenUsed/>
+  </w:style>
+  <w:style w:type="table" w:default="1" w:styleId="Tablanormal">
+    <w:name w:val="Normal Table"/>
+    <w:uiPriority w:val="99"/>
+    <w:semiHidden/>
+    <w:unhideWhenUsed/>
+    <w:tblPr>
+      <w:tblInd w:w="0" w:type="dxa"/>
+      <w:tblCellMar>
+        <w:top w:w="0" w:type="dxa"/>
+        <w:left w:w="108" w:type="dxa"/>
+        <w:bottom w:w="0" w:type="dxa"/>
+        <w:right w:w="108" w:type="dxa"/>
+      </w:tblCellMar>
+    </w:tblPr>
+  </w:style>
+  <w:style w:type="numbering" w:default="1" w:styleId="Sinlista">
+    <w:name w:val="No List"/>
+    <w:uiPriority w:val="99"/>
+    <w:semiHidden/>
+    <w:unhideWhenUsed/>
+  </w:style>
+  <w:style w:type="character" w:customStyle="1" w:styleId="ListLabel1">
+    <w:name w:val="ListLabel 1"/>
+    <w:qFormat/>
+    <w:rPr>
+      <w:u w:val="none"/>
+    </w:rPr>
+  </w:style>
+  <w:style w:type="character" w:customStyle="1" w:styleId="ListLabel2">
+    <w:name w:val="ListLabel 2"/>
+    <w:qFormat/>
+    <w:rPr>
+      <w:u w:val="none"/>
+    </w:rPr>
+  </w:style>
+  <w:style w:type="character" w:customStyle="1" w:styleId="ListLabel3">
+    <w:name w:val="ListLabel 3"/>
+    <w:qFormat/>
+    <w:rPr>
+      <w:u w:val="none"/>
+    </w:rPr>
+  </w:style>
+  <w:style w:type="character" w:customStyle="1" w:styleId="ListLabel4">
+    <w:name w:val="ListLabel 4"/>
+    <w:qFormat/>
+    <w:rPr>
+      <w:u w:val="none"/>
+    </w:rPr>
+  </w:style>
+  <w:style w:type="character" w:customStyle="1" w:styleId="ListLabel5">
+    <w:name w:val="ListLabel 5"/>
+    <w:qFormat/>
+    <w:rPr>
+      <w:u w:val="none"/>
+    </w:rPr>
+  </w:style>
+  <w:style w:type="character" w:customStyle="1" w:styleId="ListLabel6">
+    <w:name w:val="ListLabel 6"/>
+    <w:qFormat/>
+    <w:rPr>
+      <w:u w:val="none"/>
+    </w:rPr>
+  </w:style>
+  <w:style w:type="character" w:customStyle="1" w:styleId="ListLabel7">
+    <w:name w:val="ListLabel 7"/>
+    <w:qFormat/>
+    <w:rPr>
+      <w:u w:val="none"/>
+    </w:rPr>
+  </w:style>
+  <w:style w:type="character" w:customStyle="1" w:styleId="ListLabel8">
+    <w:name w:val="ListLabel 8"/>
+    <w:qFormat/>
+    <w:rPr>
+      <w:u w:val="none"/>
+    </w:rPr>
+  </w:style>
+  <w:style w:type="character" w:customStyle="1" w:styleId="ListLabel9">
+    <w:name w:val="ListLabel 9"/>
+    <w:qFormat/>
+    <w:rPr>
+      <w:u w:val="none"/>
+    </w:rPr>
+  </w:style>
+  <w:style w:type="character" w:customStyle="1" w:styleId="ListLabel10">
+    <w:name w:val="ListLabel 10"/>
+    <w:qFormat/>
+    <w:rPr>
+      <w:u w:val="none"/>
+    </w:rPr>
+  </w:style>
+  <w:style w:type="character" w:customStyle="1" w:styleId="ListLabel11">
+    <w:name w:val="ListLabel 11"/>
+    <w:qFormat/>
+    <w:rPr>
+      <w:u w:val="none"/>
+    </w:rPr>
+  </w:style>
+  <w:style w:type="character" w:customStyle="1" w:styleId="ListLabel12">
+    <w:name w:val="ListLabel 12"/>
+    <w:qFormat/>
+    <w:rPr>
+      <w:u w:val="none"/>
+    </w:rPr>
+  </w:style>
+  <w:style w:type="character" w:customStyle="1" w:styleId="ListLabel13">
+    <w:name w:val="ListLabel 13"/>
+    <w:qFormat/>
+    <w:rPr>
+      <w:u w:val="none"/>
+    </w:rPr>
+  </w:style>
+  <w:style w:type="character" w:customStyle="1" w:styleId="ListLabel14">
+    <w:name w:val="ListLabel 14"/>
+    <w:qFormat/>
+    <w:rPr>
+      <w:u w:val="none"/>
+    </w:rPr>
+  </w:style>
+  <w:style w:type="character" w:customStyle="1" w:styleId="ListLabel15">
+    <w:name w:val="ListLabel 15"/>
+    <w:qFormat/>
+    <w:rPr>
+      <w:u w:val="none"/>
+    </w:rPr>
+  </w:style>
+  <w:style w:type="character" w:customStyle="1" w:styleId="ListLabel16">
+    <w:name w:val="ListLabel 16"/>
+    <w:qFormat/>
+    <w:rPr>
+      <w:u w:val="none"/>
+    </w:rPr>
+  </w:style>
+  <w:style w:type="character" w:customStyle="1" w:styleId="ListLabel17">
+    <w:name w:val="ListLabel 17"/>
+    <w:qFormat/>
+    <w:rPr>
+      <w:u w:val="none"/>
+    </w:rPr>
+  </w:style>
+  <w:style w:type="character" w:customStyle="1" w:styleId="ListLabel18">
+    <w:name w:val="ListLabel 18"/>
+    <w:qFormat/>
+    <w:rPr>
+      <w:u w:val="none"/>
+    </w:rPr>
+  </w:style>
+  <w:style w:type="character" w:customStyle="1" w:styleId="ListLabel19">
+    <w:name w:val="ListLabel 19"/>
+    <w:qFormat/>
+    <w:rPr>
+      <w:u w:val="none"/>
+    </w:rPr>
+  </w:style>
+  <w:style w:type="character" w:customStyle="1" w:styleId="ListLabel20">
+    <w:name w:val="ListLabel 20"/>
+    <w:qFormat/>
+    <w:rPr>
+      <w:u w:val="none"/>
+    </w:rPr>
+  </w:style>
+  <w:style w:type="character" w:customStyle="1" w:styleId="ListLabel21">
+    <w:name w:val="ListLabel 21"/>
+    <w:qFormat/>
+    <w:rPr>
+      <w:u w:val="none"/>
+    </w:rPr>
+  </w:style>
+  <w:style w:type="character" w:customStyle="1" w:styleId="ListLabel22">
+    <w:name w:val="ListLabel 22"/>
+    <w:qFormat/>
+    <w:rPr>
+      <w:u w:val="none"/>
+    </w:rPr>
+  </w:style>
+  <w:style w:type="character" w:customStyle="1" w:styleId="ListLabel23">
+    <w:name w:val="ListLabel 23"/>
+    <w:qFormat/>
+    <w:rPr>
+      <w:u w:val="none"/>
+    </w:rPr>
+  </w:style>
+  <w:style w:type="character" w:customStyle="1" w:styleId="ListLabel24">
+    <w:name w:val="ListLabel 24"/>
+    <w:qFormat/>
+    <w:rPr>
+      <w:u w:val="none"/>
+    </w:rPr>
+  </w:style>
+  <w:style w:type="character" w:customStyle="1" w:styleId="ListLabel25">
+    <w:name w:val="ListLabel 25"/>
+    <w:qFormat/>
+    <w:rPr>
+      <w:u w:val="none"/>
+    </w:rPr>
+  </w:style>
+  <w:style w:type="character" w:customStyle="1" w:styleId="ListLabel26">
+    <w:name w:val="ListLabel 26"/>
+    <w:qFormat/>
+    <w:rPr>
+      <w:u w:val="none"/>
+    </w:rPr>
+  </w:style>
+  <w:style w:type="character" w:customStyle="1" w:styleId="ListLabel27">
+    <w:name w:val="ListLabel 27"/>
+    <w:qFormat/>
+    <w:rPr>
+      <w:u w:val="none"/>
+    </w:rPr>
+  </w:style>
+  <w:style w:type="character" w:customStyle="1" w:styleId="ListLabel28">
+    <w:name w:val="ListLabel 28"/>
+    <w:qFormat/>
+    <w:rPr>
+      <w:u w:val="none"/>
+    </w:rPr>
+  </w:style>
+  <w:style w:type="character" w:customStyle="1" w:styleId="ListLabel29">
+    <w:name w:val="ListLabel 29"/>
+    <w:qFormat/>
+    <w:rPr>
+      <w:u w:val="none"/>
+    </w:rPr>
+  </w:style>
+  <w:style w:type="character" w:customStyle="1" w:styleId="ListLabel30">
+    <w:name w:val="ListLabel 30"/>
+    <w:qFormat/>
+    <w:rPr>
+      <w:u w:val="none"/>
+    </w:rPr>
+  </w:style>
+  <w:style w:type="character" w:customStyle="1" w:styleId="ListLabel31">
+    <w:name w:val="ListLabel 31"/>
+    <w:qFormat/>
+    <w:rPr>
+      <w:u w:val="none"/>
+    </w:rPr>
+  </w:style>
+  <w:style w:type="character" w:customStyle="1" w:styleId="ListLabel32">
+    <w:name w:val="ListLabel 32"/>
+    <w:qFormat/>
+    <w:rPr>
+      <w:u w:val="none"/>
+    </w:rPr>
+  </w:style>
+  <w:style w:type="character" w:customStyle="1" w:styleId="ListLabel33">
+    <w:name w:val="ListLabel 33"/>
+    <w:qFormat/>
+    <w:rPr>
+      <w:u w:val="none"/>
+    </w:rPr>
+  </w:style>
+  <w:style w:type="character" w:customStyle="1" w:styleId="ListLabel34">
+    <w:name w:val="ListLabel 34"/>
+    <w:qFormat/>
+    <w:rPr>
+      <w:u w:val="none"/>
+    </w:rPr>
+  </w:style>
+  <w:style w:type="character" w:customStyle="1" w:styleId="ListLabel35">
+    <w:name w:val="ListLabel 35"/>
+    <w:qFormat/>
+    <w:rPr>
+      <w:u w:val="none"/>
+    </w:rPr>
+  </w:style>
+  <w:style w:type="character" w:customStyle="1" w:styleId="ListLabel36">
+    <w:name w:val="ListLabel 36"/>
+    <w:qFormat/>
+    <w:rPr>
+      <w:u w:val="none"/>
+    </w:rPr>
+  </w:style>
+  <w:style w:type="paragraph" w:customStyle="1" w:styleId="Heading">
+    <w:name w:val="Heading"/>
+    <w:basedOn w:val="Normal"/>
+    <w:next w:val="Textoindependiente"/>
+    <w:qFormat/>
+    <w:pPr>
+      <w:keepNext/>
+      <w:spacing w:before="240" w:after="120"/>
+    </w:pPr>
+    <w:rPr>
+      <w:rFonts w:ascii="Liberation Sans" w:eastAsia="Noto Sans CJK SC Regular" w:hAnsi="Liberation Sans" w:cs="Lohit Devanagari"/>
+      <w:sz w:val="28"/>
+      <w:szCs w:val="28"/>
+    </w:rPr>
+  </w:style>
+  <w:style w:type="paragraph" w:styleId="Textoindependiente">
+    <w:name w:val="Body Text"/>
+    <w:basedOn w:val="Normal"/>
+    <w:pPr>
+      <w:spacing w:after="140"/>
+    </w:pPr>
+  </w:style>
+  <w:style w:type="paragraph" w:styleId="Lista">
+    <w:name w:val="List"/>
+    <w:basedOn w:val="Textoindependiente"/>
+    <w:rPr>
+      <w:rFonts w:cs="Lohit Devanagari"/>
+    </w:rPr>
+  </w:style>
+  <w:style w:type="paragraph" w:styleId="Epgrafe">
+    <w:name w:val="caption"/>
+    <w:basedOn w:val="Normal"/>
+    <w:qFormat/>
+    <w:pPr>
+      <w:suppressLineNumbers/>
+      <w:spacing w:before="120" w:after="120"/>
+    </w:pPr>
+    <w:rPr>
+      <w:rFonts w:cs="Lohit Devanagari"/>
+      <w:i/>
+      <w:iCs/>
+      <w:sz w:val="24"/>
+      <w:szCs w:val="24"/>
+    </w:rPr>
+  </w:style>
+  <w:style w:type="paragraph" w:customStyle="1" w:styleId="Index">
+    <w:name w:val="Index"/>
+    <w:basedOn w:val="Normal"/>
+    <w:qFormat/>
+    <w:pPr>
+      <w:suppressLineNumbers/>
+    </w:pPr>
+    <w:rPr>
+      <w:rFonts w:cs="Lohit Devanagari"/>
+    </w:rPr>
+  </w:style>
+  <w:style w:type="paragraph" w:customStyle="1" w:styleId="LO-normal">
+    <w:name w:val="LO-normal"/>
+    <w:qFormat/>
+  </w:style>
+  <w:style w:type="paragraph" w:styleId="Ttulo">
+    <w:name w:val="Title"/>
+    <w:basedOn w:val="LO-normal"/>
+    <w:next w:val="Normal"/>
+    <w:uiPriority w:val="10"/>
+    <w:qFormat/>
+    <w:pPr>
+      <w:keepNext/>
+      <w:keepLines/>
+      <w:spacing w:after="60"/>
+    </w:pPr>
+    <w:rPr>
+      <w:sz w:val="52"/>
+      <w:szCs w:val="52"/>
+    </w:rPr>
+  </w:style>
+  <w:style w:type="paragraph" w:styleId="Subttulo">
+    <w:name w:val="Subtitle"/>
+    <w:basedOn w:val="LO-normal"/>
+    <w:next w:val="Normal"/>
+    <w:uiPriority w:val="11"/>
+    <w:qFormat/>
+    <w:pPr>
+      <w:keepNext/>
+      <w:keepLines/>
+      <w:spacing w:after="320"/>
+    </w:pPr>
+    <w:rPr>
+      <w:color w:val="666666"/>
+      <w:sz w:val="30"/>
+      <w:szCs w:val="30"/>
+    </w:rPr>
+  </w:style>
+  <w:style w:type="paragraph" w:styleId="Encabezado">
+    <w:name w:val="header"/>
+    <w:basedOn w:val="Normal"/>
+  </w:style>
+  <w:style w:type="paragraph" w:styleId="Piedepgina">
     <w:name w:val="footer"/>
     <w:basedOn w:val="Normal"/>
   </w:style>

</xml_diff>